<commit_message>
Lots of blood and tears have been shed
</commit_message>
<xml_diff>
--- a/GDD, TOR, FILA chart.docx
+++ b/GDD, TOR, FILA chart.docx
@@ -1,6 +1,6 @@
 
 <file path=word/document.xml><?xml version="1.0" encoding="utf-8"?>
-<w:document xmlns:wpc="http://schemas.microsoft.com/office/word/2010/wordprocessingCanvas" xmlns:mc="http://schemas.openxmlformats.org/markup-compatibility/2006" xmlns:o="urn:schemas-microsoft-com:office:office" xmlns:r="http://schemas.openxmlformats.org/officeDocument/2006/relationships" xmlns:m="http://schemas.openxmlformats.org/officeDocument/2006/math" xmlns:v="urn:schemas-microsoft-com:vml" xmlns:wp14="http://schemas.microsoft.com/office/word/2010/wordprocessingDrawing" xmlns:wp="http://schemas.openxmlformats.org/drawingml/2006/wordprocessingDrawing" xmlns:w10="urn:schemas-microsoft-com:office:word" xmlns:w="http://schemas.openxmlformats.org/wordprocessingml/2006/main" xmlns:w14="http://schemas.microsoft.com/office/word/2010/wordml" xmlns:wpg="http://schemas.microsoft.com/office/word/2010/wordprocessingGroup" xmlns:wpi="http://schemas.microsoft.com/office/word/2010/wordprocessingInk" xmlns:wne="http://schemas.microsoft.com/office/word/2006/wordml" xmlns:wps="http://schemas.microsoft.com/office/word/2010/wordprocessingShape" mc:Ignorable="w14 wp14">
+<w:document xmlns:wpc="http://schemas.microsoft.com/office/word/2010/wordprocessingCanvas" xmlns:mc="http://schemas.openxmlformats.org/markup-compatibility/2006" xmlns:o="urn:schemas-microsoft-com:office:office" xmlns:r="http://schemas.openxmlformats.org/officeDocument/2006/relationships" xmlns:m="http://schemas.openxmlformats.org/officeDocument/2006/math" xmlns:v="urn:schemas-microsoft-com:vml" xmlns:wp14="http://schemas.microsoft.com/office/word/2010/wordprocessingDrawing" xmlns:wp="http://schemas.openxmlformats.org/drawingml/2006/wordprocessingDrawing" xmlns:w10="urn:schemas-microsoft-com:office:word" xmlns:w="http://schemas.openxmlformats.org/wordprocessingml/2006/main" xmlns:w14="http://schemas.microsoft.com/office/word/2010/wordml" xmlns:w15="http://schemas.microsoft.com/office/word/2012/wordml" xmlns:wpg="http://schemas.microsoft.com/office/word/2010/wordprocessingGroup" xmlns:wpi="http://schemas.microsoft.com/office/word/2010/wordprocessingInk" xmlns:wne="http://schemas.microsoft.com/office/word/2006/wordml" xmlns:wps="http://schemas.microsoft.com/office/word/2010/wordprocessingShape" mc:Ignorable="w14 w15 wp14">
   <w:background w:color="FFFFFF"/>
   <w:body>
     <w:p>
@@ -108,14 +108,12 @@
       <w:pPr>
         <w:jc w:val="center"/>
       </w:pPr>
-      <w:proofErr w:type="gramStart"/>
       <w:r>
         <w:rPr>
           <w:i/>
         </w:rPr>
         <w:t>A racing game so awesome that players will get addicted.</w:t>
       </w:r>
-      <w:proofErr w:type="gramEnd"/>
     </w:p>
     <w:p>
       <w:pPr>
@@ -172,13 +170,8 @@
         <w:jc w:val="center"/>
       </w:pPr>
       <w:r>
-        <w:t xml:space="preserve">Copyright © FastGames Pte. </w:t>
-      </w:r>
-      <w:proofErr w:type="gramStart"/>
-      <w:r>
-        <w:t>Ltd.</w:t>
-      </w:r>
-      <w:proofErr w:type="gramEnd"/>
+        <w:t>Copyright © FastGames Pte. Ltd.</w:t>
+      </w:r>
     </w:p>
     <w:p/>
     <w:p>
@@ -195,10 +188,7 @@
         <w:jc w:val="center"/>
       </w:pPr>
       <w:r>
-        <w:t>Version #</w:t>
-      </w:r>
-      <w:r>
-        <w:t>2.10</w:t>
+        <w:t>Version #2.10</w:t>
       </w:r>
     </w:p>
     <w:p/>
@@ -284,21 +274,7 @@
             <w:rStyle w:val="Hyperlink"/>
             <w:b/>
           </w:rPr>
-          <w:t>Hi</w:t>
-        </w:r>
-        <w:r>
-          <w:rPr>
-            <w:rStyle w:val="Hyperlink"/>
-            <w:b/>
-          </w:rPr>
-          <w:t>s</w:t>
-        </w:r>
-        <w:r>
-          <w:rPr>
-            <w:rStyle w:val="Hyperlink"/>
-            <w:b/>
-          </w:rPr>
-          <w:t>tory</w:t>
+          <w:t>History</w:t>
         </w:r>
       </w:hyperlink>
       <w:hyperlink w:anchor="h.gjdgxs">
@@ -3735,9 +3711,6 @@
         <w:instrText xml:space="preserve"> HYPERLINK "http://" \l "_Toc297550208" \h </w:instrText>
       </w:r>
       <w:r>
-        <w:fldChar w:fldCharType="separate"/>
-      </w:r>
-      <w:r>
         <w:fldChar w:fldCharType="end"/>
       </w:r>
     </w:p>
@@ -3765,10 +3738,7 @@
         <w:jc w:val="both"/>
       </w:pPr>
       <w:r>
-        <w:t>This paragraph contains a long list of what did we plan to design, create and make for our game, as well as the history of our</w:t>
-      </w:r>
-      <w:r>
-        <w:t xml:space="preserve"> original plan that slowly evolved into a different idea from our initial design.</w:t>
+        <w:t>This paragraph contains a long list of what did we plan to design, create and make for our game, as well as the history of our original plan that slowly evolved into a different idea from our initial design.</w:t>
       </w:r>
     </w:p>
     <w:p>
@@ -3781,21 +3751,7 @@
         <w:jc w:val="both"/>
       </w:pPr>
       <w:r>
-        <w:t>By creating this design history, we can refer back to our past and keep our goals objective. Looking through previous versions can help to remind ourselves what and why some</w:t>
-      </w:r>
-      <w:r>
-        <w:t xml:space="preserve"> changes are made. All the decisions made were voted and made official within our group, so even if there is a single objection from any one of us, we will discuss to see if it was the best decision to make changes without drifting too far away from our in</w:t>
-      </w:r>
-      <w:r>
-        <w:t xml:space="preserve">itial plan. </w:t>
-      </w:r>
-      <w:proofErr w:type="gramStart"/>
-      <w:r>
-        <w:t>This also act</w:t>
-      </w:r>
-      <w:proofErr w:type="gramEnd"/>
-      <w:r>
-        <w:t xml:space="preserve"> as a form of motivation to keep pushing us forward and improve our game.</w:t>
+        <w:t>By creating this design history, we can refer back to our past and keep our goals objective. Looking through previous versions can help to remind ourselves what and why some changes are made. All the decisions made were voted and made official within our group, so even if there is a single objection from any one of us, we will discuss to see if it was the best decision to make changes without drifting too far away from our initial plan. This also act as a form of motivation to keep pushing us forward and improve our game.</w:t>
       </w:r>
     </w:p>
     <w:p>
@@ -3811,10 +3767,7 @@
         </w:numPr>
       </w:pPr>
       <w:r>
-        <w:t>Version 1.</w:t>
-      </w:r>
-      <w:r>
-        <w:t>0</w:t>
+        <w:t>Version 1.0</w:t>
       </w:r>
     </w:p>
     <w:p/>
@@ -3868,10 +3821,7 @@
     <w:p/>
     <w:p>
       <w:r>
-        <w:t>Any version that has a full 1.00 increase has h</w:t>
-      </w:r>
-      <w:r>
-        <w:t>ad major revision(s) made to certain sections. We now know much more of the game, its intended audience and its technical needs. Include the following in a similar format to above:</w:t>
+        <w:t>Any version that has a full 1.00 increase has had major revision(s) made to certain sections. We now know much more of the game, its intended audience and its technical needs. Include the following in a similar format to above:</w:t>
       </w:r>
     </w:p>
     <w:p/>
@@ -3884,10 +3834,7 @@
         <w:ind w:hanging="359"/>
       </w:pPr>
       <w:r>
-        <w:t>More detailed descriptions of any major changes and why they have been mad</w:t>
-      </w:r>
-      <w:r>
-        <w:t>e, with any justifications.</w:t>
+        <w:t>More detailed descriptions of any major changes and why they have been made, with any justifications.</w:t>
       </w:r>
     </w:p>
     <w:p>
@@ -3933,10 +3880,7 @@
     <w:p/>
     <w:p>
       <w:r>
-        <w:t>Like version 1.10, include any minor changes made on top of Version 2.00 here. Include everything that has changed, a</w:t>
-      </w:r>
-      <w:r>
-        <w:t>nd why.</w:t>
+        <w:t>Like version 1.10, include any minor changes made on top of Version 2.00 here. Include everything that has changed, and why.</w:t>
       </w:r>
     </w:p>
     <w:p>
@@ -3977,35 +3921,14 @@
       <w:pPr>
         <w:ind w:firstLine="576"/>
       </w:pPr>
-      <w:proofErr w:type="gramStart"/>
-      <w:r>
-        <w:t>A racing car game that will attract the young and old.</w:t>
-      </w:r>
-      <w:proofErr w:type="gramEnd"/>
-      <w:r>
-        <w:t xml:space="preserve"> </w:t>
-      </w:r>
-      <w:proofErr w:type="gramStart"/>
-      <w:r>
-        <w:t>It</w:t>
-      </w:r>
-      <w:r>
-        <w:t xml:space="preserve"> </w:t>
-      </w:r>
-      <w:proofErr w:type="spellStart"/>
-      <w:r>
-        <w:t>is</w:t>
-      </w:r>
-      <w:r>
-        <w:t>s</w:t>
-      </w:r>
-      <w:proofErr w:type="spellEnd"/>
-      <w:r>
-        <w:t xml:space="preserve"> a family fun game.</w:t>
-      </w:r>
-      <w:proofErr w:type="gramEnd"/>
-      <w:r>
-        <w:t xml:space="preserve"> </w:t>
+      <w:r>
+        <w:t>A racing car game that will attract the young and old. It</w:t>
+      </w:r>
+      <w:r>
+        <w:t xml:space="preserve"> is</w:t>
+      </w:r>
+      <w:r>
+        <w:t xml:space="preserve">s a family fun game. </w:t>
       </w:r>
     </w:p>
     <w:p/>
@@ -4052,16 +3975,8 @@
         <w:t>Mode(s)</w:t>
       </w:r>
       <w:r>
-        <w:t xml:space="preserve">: Single player mission, </w:t>
-      </w:r>
-      <w:proofErr w:type="gramStart"/>
-      <w:r>
-        <w:t>V</w:t>
-      </w:r>
-      <w:r>
-        <w:t>ersus</w:t>
-      </w:r>
-      <w:proofErr w:type="gramEnd"/>
+        <w:t>: Single player mission, Versus</w:t>
+      </w:r>
     </w:p>
     <w:p>
       <w:r>
@@ -4082,10 +3997,7 @@
         <w:t>Target Audience</w:t>
       </w:r>
       <w:r>
-        <w:t>: Casual Gamers</w:t>
-      </w:r>
-      <w:r>
-        <w:t>.</w:t>
+        <w:t>: Casual Gamers.</w:t>
       </w:r>
     </w:p>
     <w:p>
@@ -4112,23 +4024,7 @@
     </w:p>
     <w:p>
       <w:r>
-        <w:t xml:space="preserve">A racing game, which allows players to slow down their opponents by using power-ups or summon the evil ogre lord, </w:t>
-      </w:r>
-      <w:proofErr w:type="spellStart"/>
-      <w:r>
-        <w:t>Kel</w:t>
-      </w:r>
-      <w:proofErr w:type="spellEnd"/>
-      <w:r>
-        <w:t xml:space="preserve">’ </w:t>
-      </w:r>
-      <w:proofErr w:type="spellStart"/>
-      <w:r>
-        <w:t>Felzad</w:t>
-      </w:r>
-      <w:proofErr w:type="spellEnd"/>
-      <w:r>
-        <w:t>.</w:t>
+        <w:t>A racing game, which allows players to slow down their opponents by using power-ups or summon the evil ogre lord, Kel’ Felzad.</w:t>
       </w:r>
     </w:p>
     <w:p>
@@ -4176,77 +4072,7 @@
       <w:bookmarkStart w:id="9" w:name="h.4d34og8" w:colFirst="0" w:colLast="0"/>
       <w:bookmarkEnd w:id="9"/>
       <w:r>
-        <w:t>Race Island</w:t>
-      </w:r>
-      <w:r>
-        <w:t>s</w:t>
-      </w:r>
-      <w:r>
-        <w:t xml:space="preserve"> is a</w:t>
-      </w:r>
-      <w:r>
-        <w:t xml:space="preserve">n objective oriented </w:t>
-      </w:r>
-      <w:r>
-        <w:t>racing game</w:t>
-      </w:r>
-      <w:r>
-        <w:t xml:space="preserve"> where 2 players are pit against each other in a contest of skills, wits and strategy.</w:t>
-      </w:r>
-      <w:r>
-        <w:t xml:space="preserve"> Players </w:t>
-      </w:r>
-      <w:r>
-        <w:t xml:space="preserve">can pick up and </w:t>
-      </w:r>
-      <w:r>
-        <w:t xml:space="preserve">use </w:t>
-      </w:r>
-      <w:r>
-        <w:t>a multitude of</w:t>
-      </w:r>
-      <w:r>
-        <w:t xml:space="preserve"> power-ups to slow down their opponents</w:t>
-      </w:r>
-      <w:r>
-        <w:t xml:space="preserve"> or improve their progress.</w:t>
-      </w:r>
-      <w:r>
-        <w:t xml:space="preserve"> Players can also opt f</w:t>
-      </w:r>
-      <w:r>
-        <w:t xml:space="preserve">or </w:t>
-      </w:r>
-      <w:r>
-        <w:t>completing the game’s secondary objective which will allow the player to</w:t>
-      </w:r>
-      <w:r>
-        <w:t xml:space="preserve"> summon the evil </w:t>
-      </w:r>
-      <w:r>
-        <w:t>ogre lor</w:t>
-      </w:r>
-      <w:r>
-        <w:t xml:space="preserve">d, </w:t>
-      </w:r>
-      <w:proofErr w:type="spellStart"/>
-      <w:r>
-        <w:t>Kel</w:t>
-      </w:r>
-      <w:proofErr w:type="spellEnd"/>
-      <w:r>
-        <w:t xml:space="preserve">’ </w:t>
-      </w:r>
-      <w:proofErr w:type="spellStart"/>
-      <w:r>
-        <w:t>Felzad</w:t>
-      </w:r>
-      <w:proofErr w:type="spellEnd"/>
-      <w:r>
-        <w:t xml:space="preserve"> to punish the other </w:t>
-      </w:r>
-      <w:r>
-        <w:t>player.</w:t>
+        <w:t>Race Islands is an objective oriented racing game where 2 players are pit against each other in a contest of skills, wits and strategy. Players can pick up and use a multitude of power-ups to slow down their opponents or improve their progress. Players can also opt for completing the game’s secondary objective which will allow the player to summon the evil ogre lord, Kel’ Felzad to punish the other player.</w:t>
       </w:r>
     </w:p>
     <w:p>
@@ -4271,10 +4097,7 @@
         <w:ind w:left="720"/>
       </w:pPr>
       <w:r>
-        <w:t>It lets 2 players play against each other not only in racing but also their strategy on ho</w:t>
-      </w:r>
-      <w:r>
-        <w:t>w they are going to win the game. They can also play against AI to really put their skills to the test. Through the process we hope that players will have fun playing and enjoy the game as much as we did to make it.</w:t>
+        <w:t>It lets 2 players play against each other not only in racing but also their strategy on how they are going to win the game. They can also play against AI to really put their skills to the test. Through the process we hope that players will have fun playing and enjoy the game as much as we did to make it.</w:t>
       </w:r>
     </w:p>
     <w:p>
@@ -4299,25 +4122,11 @@
         <w:ind w:left="720"/>
       </w:pPr>
       <w:r>
-        <w:t>The gam</w:t>
-      </w:r>
-      <w:r>
-        <w:t xml:space="preserve">e takes place in the mysterious world of the </w:t>
-      </w:r>
-      <w:proofErr w:type="spellStart"/>
-      <w:r>
-        <w:t>Ogrestrad</w:t>
-      </w:r>
-      <w:proofErr w:type="spellEnd"/>
-      <w:r>
-        <w:t xml:space="preserve">. The world is filled with clusters of unique and perplexing islands. Some are tranquil where </w:t>
+        <w:t xml:space="preserve">The game takes place in the mysterious world of the Ogrestrad. The world is filled with clusters of unique and perplexing islands. Some are tranquil where </w:t>
       </w:r>
       <w:r>
         <w:lastRenderedPageBreak/>
-        <w:t>gentle creatures graze the lands. The calm weather creates a serene atmosphere, the perfect conditions which</w:t>
-      </w:r>
-      <w:r>
-        <w:t xml:space="preserve"> the flora and fauna thrive in abundance. Others are tenacious and harsh where hordes of savage monsters roam the land. The unforgiving weather and climate forms vehement creatures that evolved over time through natural selection.</w:t>
+        <w:t>gentle creatures graze the lands. The calm weather creates a serene atmosphere, the perfect conditions which the flora and fauna thrive in abundance. Others are tenacious and harsh where hordes of savage monsters roam the land. The unforgiving weather and climate forms vehement creatures that evolved over time through natural selection.</w:t>
       </w:r>
     </w:p>
     <w:p>
@@ -4346,18 +4155,7 @@
       <w:bookmarkStart w:id="11" w:name="h.3rdcrjn" w:colFirst="0" w:colLast="0"/>
       <w:bookmarkEnd w:id="11"/>
       <w:r>
-        <w:t>The</w:t>
-      </w:r>
-      <w:r>
-        <w:t xml:space="preserve">re are four vehicles the player can choose from. Each vehicle has </w:t>
-      </w:r>
-      <w:proofErr w:type="gramStart"/>
-      <w:r>
-        <w:t>their own</w:t>
-      </w:r>
-      <w:proofErr w:type="gramEnd"/>
-      <w:r>
-        <w:t xml:space="preserve"> traits and skills. There are also power-ups in which the player can used to disrupt the opponents.</w:t>
+        <w:t>There are four vehicles the player can choose from. Each vehicle has their own traits and skills. There are also power-ups in which the player can used to disrupt the opponents.</w:t>
       </w:r>
     </w:p>
     <w:p>
@@ -4382,26 +4180,7 @@
         <w:ind w:left="720"/>
       </w:pPr>
       <w:r>
-        <w:t>The ultimate objective is for the player to get first p</w:t>
-      </w:r>
-      <w:r>
-        <w:t xml:space="preserve">lace and win the race. However there are </w:t>
-      </w:r>
-      <w:proofErr w:type="spellStart"/>
-      <w:r>
-        <w:t>mutliple</w:t>
-      </w:r>
-      <w:proofErr w:type="spellEnd"/>
-      <w:r>
-        <w:t xml:space="preserve"> ways in doing so. </w:t>
-      </w:r>
-      <w:proofErr w:type="gramStart"/>
-      <w:r>
-        <w:t>Either increasing the distance between you and your opponent via disruption or closing the gap through speed up of your own vehicle.</w:t>
-      </w:r>
-      <w:proofErr w:type="gramEnd"/>
-      <w:r>
-        <w:t xml:space="preserve"> </w:t>
+        <w:t xml:space="preserve">The ultimate objective is for the player to get first place and win the race. However there are mutliple ways in doing so. Either increasing the distance between you and your opponent via disruption or closing the gap through speed up of your own vehicle. </w:t>
       </w:r>
     </w:p>
     <w:p>
@@ -4430,10 +4209,7 @@
         <w:ind w:left="720"/>
       </w:pPr>
       <w:r>
-        <w:t xml:space="preserve">Our game has a unique secondary objective. Not only can players use items to help themselves, they can aim to complete the secondary objective which will greatly affect the outcome of the game. The secondary objective is difficult to accomplish however is </w:t>
-      </w:r>
-      <w:r>
-        <w:t>great in turning the tides of the game.</w:t>
+        <w:t>Our game has a unique secondary objective. Not only can players use items to help themselves, they can aim to complete the secondary objective which will greatly affect the outcome of the game. The secondary objective is difficult to accomplish however is great in turning the tides of the game.</w:t>
       </w:r>
     </w:p>
     <w:p>
@@ -4445,10 +4221,7 @@
         </w:numPr>
       </w:pPr>
       <w:r>
-        <w:t>Feature Se</w:t>
-      </w:r>
-      <w:r>
-        <w:t>t</w:t>
+        <w:t>Feature Set</w:t>
       </w:r>
     </w:p>
     <w:p>
@@ -4490,10 +4263,7 @@
         </w:numPr>
       </w:pPr>
       <w:r>
-        <w:t>Multi-Player Feat</w:t>
-      </w:r>
-      <w:r>
-        <w:t>ures</w:t>
+        <w:t>Multi-Player Features</w:t>
       </w:r>
     </w:p>
     <w:p>
@@ -4503,15 +4273,7 @@
       <w:bookmarkStart w:id="16" w:name="h.qeu5zh91y1gw" w:colFirst="0" w:colLast="0"/>
       <w:bookmarkEnd w:id="16"/>
       <w:r>
-        <w:t xml:space="preserve">The multi-player is </w:t>
-      </w:r>
-      <w:proofErr w:type="gramStart"/>
-      <w:r>
-        <w:t>Versus</w:t>
-      </w:r>
-      <w:proofErr w:type="gramEnd"/>
-      <w:r>
-        <w:t xml:space="preserve"> mode. It is played via split screen. In Versus mode, one human racer will be pinned against another player to race and see who get first.</w:t>
+        <w:t>The multi-player is Versus mode. It is played via split screen. In Versus mode, one human racer will be pinned against another player to race and see who get first.</w:t>
       </w:r>
     </w:p>
     <w:p>
@@ -4537,10 +4299,7 @@
         <w:ind w:left="720"/>
       </w:pPr>
       <w:r>
-        <w:t>Different vehicles have different skill and stats. The player can customiz</w:t>
-      </w:r>
-      <w:r>
-        <w:t xml:space="preserve">e based what they think suits their play style. </w:t>
+        <w:t xml:space="preserve">Different vehicles have different skill and stats. The player can customize based what they think suits their play style. </w:t>
       </w:r>
     </w:p>
     <w:p>
@@ -4566,21 +4325,7 @@
         <w:ind w:left="720"/>
       </w:pPr>
       <w:r>
-        <w:t xml:space="preserve">In this game, one major key </w:t>
-      </w:r>
-      <w:proofErr w:type="gramStart"/>
-      <w:r>
-        <w:t>poi</w:t>
-      </w:r>
-      <w:r>
-        <w:t>nts</w:t>
-      </w:r>
-      <w:proofErr w:type="gramEnd"/>
-      <w:r>
-        <w:t xml:space="preserve"> is that the race track has a secondary goal. This goal is the first player who paid enough tributes will be able to gain the help from an evil ogre lord. The evil ogre lord will punish the other racers by hurling boulders and rocks at them. When the bo</w:t>
-      </w:r>
-      <w:r>
-        <w:t xml:space="preserve">ulders and rocks hit the player, it will reduce their speed drastically. </w:t>
+        <w:t xml:space="preserve">In this game, one major key points is that the race track has a secondary goal. This goal is the first player who paid enough tributes will be able to gain the help from an evil ogre lord. The evil ogre lord will punish the other racers by hurling boulders and rocks at them. When the boulders and rocks hit the player, it will reduce their speed drastically. </w:t>
       </w:r>
     </w:p>
     <w:p/>
@@ -4635,7 +4380,7 @@
                     <pic:cNvPicPr preferRelativeResize="0"/>
                   </pic:nvPicPr>
                   <pic:blipFill>
-                    <a:blip r:embed="rId8"/>
+                    <a:blip r:embed="rId7"/>
                     <a:srcRect/>
                     <a:stretch>
                       <a:fillRect/>
@@ -4675,7 +4420,7 @@
                     <pic:cNvPicPr preferRelativeResize="0"/>
                   </pic:nvPicPr>
                   <pic:blipFill>
-                    <a:blip r:embed="rId9"/>
+                    <a:blip r:embed="rId8"/>
                     <a:srcRect/>
                     <a:stretch>
                       <a:fillRect/>
@@ -4781,27 +4526,8 @@
         <w:t>Travel</w:t>
       </w:r>
       <w:r>
-        <w:t xml:space="preserve"> – </w:t>
-      </w:r>
-      <w:r>
-        <w:t>Players will start from the starting point which is surrounded</w:t>
-      </w:r>
-      <w:r>
-        <w:t xml:space="preserve"> by fences, </w:t>
-      </w:r>
-      <w:proofErr w:type="gramStart"/>
-      <w:r>
-        <w:t>who</w:t>
-      </w:r>
-      <w:proofErr w:type="gramEnd"/>
-      <w:r>
-        <w:t xml:space="preserve"> will proceed to challenge each other with their vehicle around </w:t>
-      </w:r>
-      <w:proofErr w:type="spellStart"/>
-      <w:r>
-        <w:t>th</w:t>
-      </w:r>
-      <w:proofErr w:type="spellEnd"/>
+        <w:t xml:space="preserve"> – Players will start from the starting point which is surrounded by fences, who will proceed to challenge each other with their vehicle around th</w:t>
+      </w:r>
     </w:p>
     <w:p/>
     <w:p>
@@ -4812,25 +4538,7 @@
         <w:t>Scale</w:t>
       </w:r>
       <w:r>
-        <w:t xml:space="preserve"> – </w:t>
-      </w:r>
-      <w:r>
-        <w:t>The scale used to</w:t>
-      </w:r>
-      <w:r>
-        <w:t xml:space="preserve"> represent the world</w:t>
-      </w:r>
-      <w:r>
-        <w:t xml:space="preserve"> is the car.</w:t>
-      </w:r>
-      <w:r>
-        <w:t xml:space="preserve"> </w:t>
-      </w:r>
-      <w:r>
-        <w:t>Since the car is used as the scale, trees, path, rocks and volcano will be scaled accordingly so players can feel t</w:t>
-      </w:r>
-      <w:r>
-        <w:t>hat the environment is as accurate as possible.</w:t>
+        <w:t xml:space="preserve"> – The scale used to represent the world is the car. Since the car is used as the scale, trees, path, rocks and volcano will be scaled accordingly so players can feel that the environment is as accurate as possible.</w:t>
       </w:r>
     </w:p>
     <w:p/>
@@ -4851,30 +4559,27 @@
         <w:t xml:space="preserve"> </w:t>
       </w:r>
       <w:r>
-        <w:t>There are 4 power-up which will aid the players in the game. The 4 weapons are Tar, Barrier, Car magnet and Rocket. When the player got the power-up ‘Tar’, they can release black substance which wi</w:t>
-      </w:r>
-      <w:r>
-        <w:t xml:space="preserve">ll slow the opponents at the back. When the player got the power-up ‘Barrier’, they can activate it once to block an attack by the player. When the player got the power-up ‘Car Magnet’, the player will be able to slow the opponents who are in front of the </w:t>
-      </w:r>
-      <w:r>
-        <w:t>user. When the player got the power-up ‘Rocket’, they can activate it once to stop their opponents for a second.</w:t>
+        <w:t xml:space="preserve">There are 4 power-up which will aid the players in the game. The 4 </w:t>
+      </w:r>
+      <w:r>
+        <w:t>power ups</w:t>
+      </w:r>
+      <w:bookmarkStart w:id="21" w:name="_GoBack"/>
+      <w:bookmarkEnd w:id="21"/>
+      <w:r>
+        <w:t xml:space="preserve"> are Tar, Barrier, Car magnet and Rocket. When the player got the power-up ‘Tar’, they can release black substance which will slow the opponents</w:t>
+      </w:r>
+      <w:r>
+        <w:t xml:space="preserve"> at the back. When the player ge</w:t>
+      </w:r>
+      <w:r>
+        <w:t>t the power-up ‘Barrier’, they can activate it once to block an attack by the player. When the player got the power-up ‘Car Magnet’, the player will be able to slow the opponents who are in front of the user. When the player got the power-up ‘Rocket’, they can activate it once to stop their opponents for a second.</w:t>
       </w:r>
     </w:p>
     <w:p/>
     <w:p>
       <w:r>
-        <w:t xml:space="preserve">There is also volcanic rock which will stop the opponents from moving for a second. </w:t>
-      </w:r>
-      <w:proofErr w:type="gramStart"/>
-      <w:r>
-        <w:t>These</w:t>
-      </w:r>
-      <w:proofErr w:type="gramEnd"/>
-      <w:r>
-        <w:t xml:space="preserve"> volcanic rock will only appear when one player pay t</w:t>
-      </w:r>
-      <w:r>
-        <w:t>he tributes and summon forth a evil ogre lord, then the evil ogre lord will erupt the volcano.</w:t>
+        <w:t>There is also volcanic rock which will stop the opponents from moving for a second. These volcanic rock will only appear when one player pay the tributes and summon forth a evil ogre lord, then the evil ogre lord will erupt the volcano.</w:t>
       </w:r>
     </w:p>
     <w:p/>
@@ -4885,19 +4590,8 @@
         </w:rPr>
         <w:t xml:space="preserve">Weather </w:t>
       </w:r>
-      <w:proofErr w:type="gramStart"/>
-      <w:r>
-        <w:t xml:space="preserve">– </w:t>
-      </w:r>
-      <w:r>
-        <w:t xml:space="preserve"> The</w:t>
-      </w:r>
-      <w:proofErr w:type="gramEnd"/>
-      <w:r>
-        <w:t xml:space="preserve"> weather in the game will be sunny, however, when the tributes have been paid and the evil ogre lord cast his spell, the sky become darken, with t</w:t>
-      </w:r>
-      <w:r>
-        <w:t>hunderstorm.</w:t>
+      <w:r>
+        <w:t>–  The weather in the game will be sunny, however, when the tributes have been paid and the evil ogre lord cast his spell, the sky become darken, with thunderstorm.</w:t>
       </w:r>
     </w:p>
     <w:p/>
@@ -4909,10 +4603,7 @@
         <w:t xml:space="preserve">Day and Night </w:t>
       </w:r>
       <w:r>
-        <w:t xml:space="preserve">– </w:t>
-      </w:r>
-      <w:r>
-        <w:t>There are Day and Night mode in the game. Players will be able to select whether they want to play in the Day or Night.</w:t>
+        <w:t>– There are Day and Night mode in the game. Players will be able to select whether they want to play in the Day or Night.</w:t>
       </w:r>
     </w:p>
     <w:p/>
@@ -4924,10 +4615,7 @@
         <w:t xml:space="preserve">Time - </w:t>
       </w:r>
       <w:r>
-        <w:t>Describe how time is to be used in the game and if it is, if there is any scaling or time manipula</w:t>
-      </w:r>
-      <w:r>
-        <w:t>tion (i.e. time travel). Also, are we going to be updating the game based on time or frame-rate?</w:t>
+        <w:t>Describe how time is to be used in the game and if it is, if there is any scaling or time manipulation (i.e. time travel). Also, are we going to be updating the game based on time or frame-rate?</w:t>
       </w:r>
     </w:p>
     <w:p/>
@@ -4939,16 +4627,16 @@
           <w:numId w:val="2"/>
         </w:numPr>
       </w:pPr>
-      <w:bookmarkStart w:id="21" w:name="h.4i7ojhp" w:colFirst="0" w:colLast="0"/>
-      <w:bookmarkEnd w:id="21"/>
+      <w:bookmarkStart w:id="22" w:name="h.4i7ojhp" w:colFirst="0" w:colLast="0"/>
+      <w:bookmarkEnd w:id="22"/>
       <w:r>
         <w:tab/>
         <w:t>Graphics</w:t>
       </w:r>
     </w:p>
     <w:p>
-      <w:bookmarkStart w:id="22" w:name="h.2xcytpi" w:colFirst="0" w:colLast="0"/>
-      <w:bookmarkEnd w:id="22"/>
+      <w:bookmarkStart w:id="23" w:name="h.2xcytpi" w:colFirst="0" w:colLast="0"/>
+      <w:bookmarkEnd w:id="23"/>
     </w:p>
     <w:p>
       <w:pPr>
@@ -4964,8 +4652,8 @@
       </w:r>
     </w:p>
     <w:p>
-      <w:bookmarkStart w:id="23" w:name="h.1ci93xb" w:colFirst="0" w:colLast="0"/>
-      <w:bookmarkEnd w:id="23"/>
+      <w:bookmarkStart w:id="24" w:name="h.1ci93xb" w:colFirst="0" w:colLast="0"/>
+      <w:bookmarkEnd w:id="24"/>
       <w:r>
         <w:t>.</w:t>
       </w:r>
@@ -4983,8 +4671,8 @@
       </w:r>
     </w:p>
     <w:p>
-      <w:bookmarkStart w:id="24" w:name="h.3whwml4" w:colFirst="0" w:colLast="0"/>
-      <w:bookmarkEnd w:id="24"/>
+      <w:bookmarkStart w:id="25" w:name="h.3whwml4" w:colFirst="0" w:colLast="0"/>
+      <w:bookmarkEnd w:id="25"/>
     </w:p>
     <w:p>
       <w:pPr>
@@ -4999,8 +4687,8 @@
       </w:r>
     </w:p>
     <w:p>
-      <w:bookmarkStart w:id="25" w:name="h.2bn6wsx" w:colFirst="0" w:colLast="0"/>
-      <w:bookmarkEnd w:id="25"/>
+      <w:bookmarkStart w:id="26" w:name="h.2bn6wsx" w:colFirst="0" w:colLast="0"/>
+      <w:bookmarkEnd w:id="26"/>
     </w:p>
     <w:p>
       <w:pPr>
@@ -5015,8 +4703,8 @@
       </w:r>
     </w:p>
     <w:p>
-      <w:bookmarkStart w:id="26" w:name="h.qsh70q" w:colFirst="0" w:colLast="0"/>
-      <w:bookmarkEnd w:id="26"/>
+      <w:bookmarkStart w:id="27" w:name="h.qsh70q" w:colFirst="0" w:colLast="0"/>
+      <w:bookmarkEnd w:id="27"/>
     </w:p>
     <w:p>
       <w:pPr>
@@ -5032,8 +4720,8 @@
     </w:p>
     <w:p/>
     <w:p>
-      <w:bookmarkStart w:id="27" w:name="h.3as4poj" w:colFirst="0" w:colLast="0"/>
-      <w:bookmarkEnd w:id="27"/>
+      <w:bookmarkStart w:id="28" w:name="h.3as4poj" w:colFirst="0" w:colLast="0"/>
+      <w:bookmarkEnd w:id="28"/>
     </w:p>
     <w:p>
       <w:pPr>
@@ -5049,68 +4737,68 @@
     </w:p>
     <w:p/>
     <w:p>
-      <w:bookmarkStart w:id="28" w:name="h.w180puwzze0q" w:colFirst="0" w:colLast="0"/>
-      <w:bookmarkEnd w:id="28"/>
-    </w:p>
-    <w:p>
-      <w:bookmarkStart w:id="29" w:name="h.suns3iu2667v" w:colFirst="0" w:colLast="0"/>
+      <w:bookmarkStart w:id="29" w:name="h.w180puwzze0q" w:colFirst="0" w:colLast="0"/>
       <w:bookmarkEnd w:id="29"/>
     </w:p>
     <w:p>
-      <w:bookmarkStart w:id="30" w:name="h.bfgskaswii5c" w:colFirst="0" w:colLast="0"/>
+      <w:bookmarkStart w:id="30" w:name="h.suns3iu2667v" w:colFirst="0" w:colLast="0"/>
       <w:bookmarkEnd w:id="30"/>
     </w:p>
     <w:p>
-      <w:bookmarkStart w:id="31" w:name="h.8k6xgxvdrz4q" w:colFirst="0" w:colLast="0"/>
+      <w:bookmarkStart w:id="31" w:name="h.bfgskaswii5c" w:colFirst="0" w:colLast="0"/>
       <w:bookmarkEnd w:id="31"/>
     </w:p>
     <w:p>
-      <w:bookmarkStart w:id="32" w:name="h.ih8phkt7h2mo" w:colFirst="0" w:colLast="0"/>
+      <w:bookmarkStart w:id="32" w:name="h.8k6xgxvdrz4q" w:colFirst="0" w:colLast="0"/>
       <w:bookmarkEnd w:id="32"/>
     </w:p>
     <w:p>
-      <w:bookmarkStart w:id="33" w:name="h.9lz65uixxy38" w:colFirst="0" w:colLast="0"/>
+      <w:bookmarkStart w:id="33" w:name="h.ih8phkt7h2mo" w:colFirst="0" w:colLast="0"/>
       <w:bookmarkEnd w:id="33"/>
     </w:p>
     <w:p>
-      <w:bookmarkStart w:id="34" w:name="h.5x8a3m5ctr42" w:colFirst="0" w:colLast="0"/>
+      <w:bookmarkStart w:id="34" w:name="h.9lz65uixxy38" w:colFirst="0" w:colLast="0"/>
       <w:bookmarkEnd w:id="34"/>
     </w:p>
     <w:p>
-      <w:bookmarkStart w:id="35" w:name="h.8vgu24pk0ytl" w:colFirst="0" w:colLast="0"/>
+      <w:bookmarkStart w:id="35" w:name="h.5x8a3m5ctr42" w:colFirst="0" w:colLast="0"/>
       <w:bookmarkEnd w:id="35"/>
     </w:p>
     <w:p>
-      <w:bookmarkStart w:id="36" w:name="h.mtb5hufzx5ha" w:colFirst="0" w:colLast="0"/>
+      <w:bookmarkStart w:id="36" w:name="h.8vgu24pk0ytl" w:colFirst="0" w:colLast="0"/>
       <w:bookmarkEnd w:id="36"/>
     </w:p>
     <w:p>
-      <w:bookmarkStart w:id="37" w:name="h.izeglpobyr4e" w:colFirst="0" w:colLast="0"/>
+      <w:bookmarkStart w:id="37" w:name="h.mtb5hufzx5ha" w:colFirst="0" w:colLast="0"/>
       <w:bookmarkEnd w:id="37"/>
     </w:p>
     <w:p>
-      <w:bookmarkStart w:id="38" w:name="h.deztug9gt3eq" w:colFirst="0" w:colLast="0"/>
+      <w:bookmarkStart w:id="38" w:name="h.izeglpobyr4e" w:colFirst="0" w:colLast="0"/>
       <w:bookmarkEnd w:id="38"/>
     </w:p>
     <w:p>
-      <w:bookmarkStart w:id="39" w:name="h.gcz6tx5q4pvu" w:colFirst="0" w:colLast="0"/>
+      <w:bookmarkStart w:id="39" w:name="h.deztug9gt3eq" w:colFirst="0" w:colLast="0"/>
       <w:bookmarkEnd w:id="39"/>
     </w:p>
     <w:p>
-      <w:bookmarkStart w:id="40" w:name="h.dl4f8cumj01a" w:colFirst="0" w:colLast="0"/>
+      <w:bookmarkStart w:id="40" w:name="h.gcz6tx5q4pvu" w:colFirst="0" w:colLast="0"/>
       <w:bookmarkEnd w:id="40"/>
     </w:p>
     <w:p>
-      <w:bookmarkStart w:id="41" w:name="h.qtmyzml1lu09" w:colFirst="0" w:colLast="0"/>
+      <w:bookmarkStart w:id="41" w:name="h.dl4f8cumj01a" w:colFirst="0" w:colLast="0"/>
       <w:bookmarkEnd w:id="41"/>
     </w:p>
     <w:p>
-      <w:bookmarkStart w:id="42" w:name="h.sz8l9vbwxjm2" w:colFirst="0" w:colLast="0"/>
+      <w:bookmarkStart w:id="42" w:name="h.qtmyzml1lu09" w:colFirst="0" w:colLast="0"/>
       <w:bookmarkEnd w:id="42"/>
     </w:p>
     <w:p>
-      <w:bookmarkStart w:id="43" w:name="h.1pxezwc" w:colFirst="0" w:colLast="0"/>
+      <w:bookmarkStart w:id="43" w:name="h.sz8l9vbwxjm2" w:colFirst="0" w:colLast="0"/>
       <w:bookmarkEnd w:id="43"/>
+    </w:p>
+    <w:p>
+      <w:bookmarkStart w:id="44" w:name="h.1pxezwc" w:colFirst="0" w:colLast="0"/>
+      <w:bookmarkEnd w:id="44"/>
     </w:p>
     <w:p>
       <w:pPr>
@@ -5132,8 +4820,8 @@
           <w:numId w:val="2"/>
         </w:numPr>
       </w:pPr>
-      <w:bookmarkStart w:id="44" w:name="h.49x2ik5" w:colFirst="0" w:colLast="0"/>
-      <w:bookmarkEnd w:id="44"/>
+      <w:bookmarkStart w:id="45" w:name="h.49x2ik5" w:colFirst="0" w:colLast="0"/>
+      <w:bookmarkEnd w:id="45"/>
       <w:r>
         <w:t>Sound</w:t>
       </w:r>
@@ -5148,30 +4836,11 @@
         <w:ind w:left="720"/>
       </w:pPr>
       <w:r>
-        <w:t>There will be 1 Main Menu music, 1 Victory theme, 1 Defeat theme and 3 Background music (BGM</w:t>
-      </w:r>
-      <w:proofErr w:type="gramStart"/>
-      <w:r>
-        <w:t>) .</w:t>
-      </w:r>
-      <w:proofErr w:type="gramEnd"/>
-      <w:r>
-        <w:t xml:space="preserve"> The background music will change over the course of </w:t>
+        <w:t xml:space="preserve">There will be 1 Main Menu music, 1 Victory theme, 1 Defeat theme and 3 Background music (BGM) . The background music will change over the course of </w:t>
       </w:r>
       <w:r>
         <w:lastRenderedPageBreak/>
-        <w:t>lap. For example, BGM 1 will play during the start of the race to the end of lap 1, then it will be followed</w:t>
-      </w:r>
-      <w:r>
-        <w:t xml:space="preserve"> by BGM </w:t>
-      </w:r>
-      <w:proofErr w:type="gramStart"/>
-      <w:r>
-        <w:t>2 ,</w:t>
-      </w:r>
-      <w:proofErr w:type="gramEnd"/>
-      <w:r>
-        <w:t xml:space="preserve"> then followed by BGM 3. </w:t>
+        <w:t xml:space="preserve">lap. For example, BGM 1 will play during the start of the race to the end of lap 1, then it will be followed by BGM 2 , then followed by BGM 3. </w:t>
       </w:r>
     </w:p>
     <w:p>
@@ -5184,15 +4853,7 @@
         <w:ind w:left="720"/>
       </w:pPr>
       <w:r>
-        <w:t xml:space="preserve">For single Player, after the player win, the victory theme will be played. If the </w:t>
-      </w:r>
-      <w:proofErr w:type="gramStart"/>
-      <w:r>
-        <w:t>player lose</w:t>
-      </w:r>
-      <w:proofErr w:type="gramEnd"/>
-      <w:r>
-        <w:t>, then the defeat theme will be played.</w:t>
+        <w:t>For single Player, after the player win, the victory theme will be played. If the player lose, then the defeat theme will be played.</w:t>
       </w:r>
     </w:p>
     <w:p>
@@ -5205,10 +4866,7 @@
         <w:ind w:left="720"/>
       </w:pPr>
       <w:r>
-        <w:t xml:space="preserve">For multi-player, both victory theme and defeat them will be played on the player’s </w:t>
-      </w:r>
-      <w:r>
-        <w:t>screen respectively.</w:t>
+        <w:t>For multi-player, both victory theme and defeat them will be played on the player’s screen respectively.</w:t>
       </w:r>
     </w:p>
     <w:p>
@@ -5225,8 +4883,8 @@
       </w:r>
     </w:p>
     <w:p>
-      <w:bookmarkStart w:id="45" w:name="h.2p2csry" w:colFirst="0" w:colLast="0"/>
-      <w:bookmarkEnd w:id="45"/>
+      <w:bookmarkStart w:id="46" w:name="h.2p2csry" w:colFirst="0" w:colLast="0"/>
+      <w:bookmarkEnd w:id="46"/>
     </w:p>
     <w:p>
       <w:pPr>
@@ -5241,8 +4899,8 @@
       </w:r>
     </w:p>
     <w:p>
-      <w:bookmarkStart w:id="46" w:name="h.n1gj8zy0jia7" w:colFirst="0" w:colLast="0"/>
-      <w:bookmarkEnd w:id="46"/>
+      <w:bookmarkStart w:id="47" w:name="h.n1gj8zy0jia7" w:colFirst="0" w:colLast="0"/>
+      <w:bookmarkEnd w:id="47"/>
       <w:r>
         <w:tab/>
       </w:r>
@@ -5251,54 +4909,35 @@
       <w:pPr>
         <w:ind w:left="720"/>
       </w:pPr>
-      <w:bookmarkStart w:id="47" w:name="h.9fq9hsmgfk8" w:colFirst="0" w:colLast="0"/>
-      <w:bookmarkEnd w:id="47"/>
-      <w:r>
-        <w:t xml:space="preserve">There will be drifting in the game. Therefore, there will be mathematics and physics involve </w:t>
-      </w:r>
-      <w:proofErr w:type="gramStart"/>
-      <w:r>
-        <w:t>to ens</w:t>
-      </w:r>
-      <w:r>
-        <w:t>ure</w:t>
-      </w:r>
-      <w:proofErr w:type="gramEnd"/>
-      <w:r>
-        <w:t xml:space="preserve"> that the vehicle drifting is realistic.</w:t>
+      <w:bookmarkStart w:id="48" w:name="h.9fq9hsmgfk8" w:colFirst="0" w:colLast="0"/>
+      <w:bookmarkEnd w:id="48"/>
+      <w:r>
+        <w:t>There will be drifting in the game. Therefore, there will be mathematics and physics involve to ensure that the vehicle drifting is realistic.</w:t>
       </w:r>
     </w:p>
     <w:p>
       <w:pPr>
         <w:ind w:left="720"/>
       </w:pPr>
-      <w:bookmarkStart w:id="48" w:name="h.tgwfpn4b8b3q" w:colFirst="0" w:colLast="0"/>
-      <w:bookmarkEnd w:id="48"/>
+      <w:bookmarkStart w:id="49" w:name="h.tgwfpn4b8b3q" w:colFirst="0" w:colLast="0"/>
+      <w:bookmarkEnd w:id="49"/>
     </w:p>
     <w:p>
       <w:pPr>
         <w:ind w:left="720"/>
       </w:pPr>
-      <w:bookmarkStart w:id="49" w:name="h.kbjh0fhbyoh9" w:colFirst="0" w:colLast="0"/>
-      <w:bookmarkEnd w:id="49"/>
-      <w:r>
-        <w:t xml:space="preserve">The speed reduction must </w:t>
-      </w:r>
-      <w:proofErr w:type="gramStart"/>
-      <w:r>
-        <w:t>calculated</w:t>
-      </w:r>
-      <w:proofErr w:type="gramEnd"/>
-      <w:r>
-        <w:t xml:space="preserve"> to give the most realistic output and show that the vehicles in the game is as real as in the real world.</w:t>
+      <w:bookmarkStart w:id="50" w:name="h.kbjh0fhbyoh9" w:colFirst="0" w:colLast="0"/>
+      <w:bookmarkEnd w:id="50"/>
+      <w:r>
+        <w:t>The speed reduction must calculated to give the most realistic output and show that the vehicles in the game is as real as in the real world.</w:t>
       </w:r>
     </w:p>
     <w:p>
       <w:pPr>
         <w:ind w:left="720"/>
       </w:pPr>
-      <w:bookmarkStart w:id="50" w:name="h.puiezjxmzh8l" w:colFirst="0" w:colLast="0"/>
-      <w:bookmarkEnd w:id="50"/>
+      <w:bookmarkStart w:id="51" w:name="h.puiezjxmzh8l" w:colFirst="0" w:colLast="0"/>
+      <w:bookmarkEnd w:id="51"/>
     </w:p>
     <w:p>
       <w:pPr>
@@ -5313,50 +4952,39 @@
       </w:r>
     </w:p>
     <w:p>
-      <w:bookmarkStart w:id="51" w:name="h.rkowso746tmo" w:colFirst="0" w:colLast="0"/>
-      <w:bookmarkEnd w:id="51"/>
+      <w:bookmarkStart w:id="52" w:name="h.rkowso746tmo" w:colFirst="0" w:colLast="0"/>
+      <w:bookmarkEnd w:id="52"/>
     </w:p>
     <w:p>
       <w:pPr>
         <w:ind w:left="720"/>
       </w:pPr>
-      <w:bookmarkStart w:id="52" w:name="h.e11tenbtxoy1" w:colFirst="0" w:colLast="0"/>
-      <w:bookmarkEnd w:id="52"/>
-      <w:r>
-        <w:t xml:space="preserve">For the game, we will be using mesh collision detection to find collision more accurately. For example, when the vehicles hit the fence, it </w:t>
-      </w:r>
-      <w:proofErr w:type="gramStart"/>
-      <w:r>
-        <w:t>will</w:t>
-      </w:r>
-      <w:proofErr w:type="gramEnd"/>
-      <w:r>
-        <w:t xml:space="preserve"> shows that the mesh of vehicles has touches the mesh of the fence. This will be more accurate when the collisio</w:t>
-      </w:r>
-      <w:r>
-        <w:t>n happened and the player will be able to see the collision instead of an invisible “force field”.</w:t>
+      <w:bookmarkStart w:id="53" w:name="h.e11tenbtxoy1" w:colFirst="0" w:colLast="0"/>
+      <w:bookmarkEnd w:id="53"/>
+      <w:r>
+        <w:t>For the game, we will be using mesh collision detection to find collision more accurately. For example, when the vehicles hit the fence, it will shows that the mesh of vehicles has touches the mesh of the fence. This will be more accurate when the collision happened and the player will be able to see the collision instead of an invisible “force field”.</w:t>
       </w:r>
     </w:p>
     <w:p>
       <w:pPr>
         <w:ind w:left="720"/>
       </w:pPr>
-      <w:bookmarkStart w:id="53" w:name="h.v7yi6q1ci11r" w:colFirst="0" w:colLast="0"/>
-      <w:bookmarkEnd w:id="53"/>
+      <w:bookmarkStart w:id="54" w:name="h.v7yi6q1ci11r" w:colFirst="0" w:colLast="0"/>
+      <w:bookmarkEnd w:id="54"/>
     </w:p>
     <w:p>
       <w:pPr>
         <w:ind w:left="720"/>
       </w:pPr>
-      <w:bookmarkStart w:id="54" w:name="h.pdgntig0yvri" w:colFirst="0" w:colLast="0"/>
-      <w:bookmarkEnd w:id="54"/>
+      <w:bookmarkStart w:id="55" w:name="h.pdgntig0yvri" w:colFirst="0" w:colLast="0"/>
+      <w:bookmarkEnd w:id="55"/>
     </w:p>
     <w:p>
       <w:pPr>
         <w:ind w:left="720"/>
       </w:pPr>
-      <w:bookmarkStart w:id="55" w:name="h.3o7alnk" w:colFirst="0" w:colLast="0"/>
-      <w:bookmarkEnd w:id="55"/>
+      <w:bookmarkStart w:id="56" w:name="h.3o7alnk" w:colFirst="0" w:colLast="0"/>
+      <w:bookmarkEnd w:id="56"/>
     </w:p>
     <w:p>
       <w:pPr>
@@ -5366,11 +4994,9 @@
           <w:numId w:val="2"/>
         </w:numPr>
       </w:pPr>
-      <w:proofErr w:type="gramStart"/>
       <w:r>
         <w:t>A.I.</w:t>
       </w:r>
-      <w:proofErr w:type="gramEnd"/>
     </w:p>
     <w:p>
       <w:r>
@@ -5382,10 +5008,7 @@
         <w:ind w:left="720"/>
       </w:pPr>
       <w:r>
-        <w:t>In the game, we will give the AI multiple ways to move around the tracks, get the power-ups, use the power-ups, paid tributes and preventing the hu</w:t>
-      </w:r>
-      <w:r>
-        <w:t>man players from winning.</w:t>
+        <w:t>In the game, we will give the AI multiple ways to move around the tracks, get the power-ups, use the power-ups, paid tributes and preventing the human players from winning.</w:t>
       </w:r>
     </w:p>
     <w:p>
@@ -5398,10 +5021,7 @@
         <w:ind w:left="720"/>
       </w:pPr>
       <w:r>
-        <w:t>For Navigation, we will be using navigation mesh. By using navigation mesh, we will be able to randomize where the AI will move. For example, there is a curve, the AI will be able to randomize its movement to drift at the inner c</w:t>
-      </w:r>
-      <w:r>
-        <w:t xml:space="preserve">urve or drift at the outer curve. </w:t>
+        <w:t xml:space="preserve">For Navigation, we will be using navigation mesh. By using navigation mesh, we will be able to randomize where the AI will move. For example, there is a curve, the AI will be able to randomize its movement to drift at the inner curve or drift at the outer curve. </w:t>
       </w:r>
     </w:p>
     <w:p>
@@ -5414,15 +5034,7 @@
         <w:ind w:left="720"/>
       </w:pPr>
       <w:r>
-        <w:t xml:space="preserve">For power-up, there will be sphere in the track. Some path is connect to a </w:t>
-      </w:r>
-      <w:proofErr w:type="gramStart"/>
-      <w:r>
-        <w:t>sphere.,</w:t>
-      </w:r>
-      <w:proofErr w:type="gramEnd"/>
-      <w:r>
-        <w:t xml:space="preserve"> this will randomize the chance of AI getting the power-up.</w:t>
+        <w:t>For power-up, there will be sphere in the track. Some path is connect to a sphere., this will randomize the chance of AI getting the power-up.</w:t>
       </w:r>
     </w:p>
     <w:p>
@@ -5435,29 +5047,7 @@
         <w:ind w:left="720"/>
       </w:pPr>
       <w:r>
-        <w:t xml:space="preserve">As for using the power-up, we will use ray casting from the AI. Every frame, the AI will cast sphere ray, if the ray hit a racer, then the AI will use the power up. But depending on what the power up is, there will be </w:t>
-      </w:r>
-      <w:proofErr w:type="gramStart"/>
-      <w:r>
-        <w:t>a criteria</w:t>
-      </w:r>
-      <w:proofErr w:type="gramEnd"/>
-      <w:r>
-        <w:t xml:space="preserve"> for the AI to activate the </w:t>
-      </w:r>
-      <w:r>
-        <w:t>power-up. For tar, when a ray from the back of the car hit another racer, it will activate the “Tar”. For “Barrier”, the AI will activate the barrier when it detects that an item is reaching them using the ray. For “car magnet”</w:t>
-      </w:r>
-      <w:proofErr w:type="gramStart"/>
-      <w:r>
-        <w:t>,  when</w:t>
-      </w:r>
-      <w:proofErr w:type="gramEnd"/>
-      <w:r>
-        <w:t xml:space="preserve"> activated by the huma</w:t>
-      </w:r>
-      <w:r>
-        <w:t>n player, when the ray sense it, it will slow the vehicle down. For “rocket”, when the ray in front of the AI hit an opponent, the AI will fire a rocket which will move straight.</w:t>
+        <w:t>As for using the power-up, we will use ray casting from the AI. Every frame, the AI will cast sphere ray, if the ray hit a racer, then the AI will use the power up. But depending on what the power up is, there will be a criteria for the AI to activate the power-up. For tar, when a ray from the back of the car hit another racer, it will activate the “Tar”. For “Barrier”, the AI will activate the barrier when it detects that an item is reaching them using the ray. For “car magnet”,  when activated by the human player, when the ray sense it, it will slow the vehicle down. For “rocket”, when the ray in front of the AI hit an opponent, the AI will fire a rocket which will move straight.</w:t>
       </w:r>
     </w:p>
     <w:p/>
@@ -5469,8 +5059,8 @@
           <w:numId w:val="2"/>
         </w:numPr>
       </w:pPr>
-      <w:bookmarkStart w:id="56" w:name="h.23ckvvd" w:colFirst="0" w:colLast="0"/>
-      <w:bookmarkEnd w:id="56"/>
+      <w:bookmarkStart w:id="57" w:name="h.23ckvvd" w:colFirst="0" w:colLast="0"/>
+      <w:bookmarkEnd w:id="57"/>
       <w:r>
         <w:tab/>
         <w:t>Game Engine</w:t>
@@ -5484,8 +5074,8 @@
           <w:numId w:val="2"/>
         </w:numPr>
       </w:pPr>
-      <w:bookmarkStart w:id="57" w:name="h.ihv636" w:colFirst="0" w:colLast="0"/>
-      <w:bookmarkEnd w:id="57"/>
+      <w:bookmarkStart w:id="58" w:name="h.ihv636" w:colFirst="0" w:colLast="0"/>
+      <w:bookmarkEnd w:id="58"/>
       <w:r>
         <w:t>Overview / Requirements</w:t>
       </w:r>
@@ -5502,15 +5092,12 @@
         <w:jc w:val="both"/>
       </w:pPr>
       <w:r>
-        <w:t>The game engine is to be able to devel</w:t>
-      </w:r>
-      <w:r>
-        <w:t>op an environment for racing games with minimum budget and supports multiple platforms to widen the target audiences despite the difference in devices.</w:t>
-      </w:r>
-    </w:p>
-    <w:p>
-      <w:bookmarkStart w:id="58" w:name="h.32hioqz" w:colFirst="0" w:colLast="0"/>
-      <w:bookmarkEnd w:id="58"/>
+        <w:t>The game engine is to be able to develop an environment for racing games with minimum budget and supports multiple platforms to widen the target audiences despite the difference in devices.</w:t>
+      </w:r>
+    </w:p>
+    <w:p>
+      <w:bookmarkStart w:id="59" w:name="h.32hioqz" w:colFirst="0" w:colLast="0"/>
+      <w:bookmarkEnd w:id="59"/>
     </w:p>
     <w:p>
       <w:pPr>
@@ -5529,37 +5116,18 @@
         <w:ind w:left="720"/>
         <w:jc w:val="both"/>
       </w:pPr>
-      <w:bookmarkStart w:id="59" w:name="h.5b3h9fg7iym4" w:colFirst="0" w:colLast="0"/>
-      <w:bookmarkEnd w:id="59"/>
+      <w:bookmarkStart w:id="60" w:name="h.5b3h9fg7iym4" w:colFirst="0" w:colLast="0"/>
+      <w:bookmarkEnd w:id="60"/>
     </w:p>
     <w:p>
       <w:pPr>
         <w:ind w:left="720"/>
         <w:jc w:val="both"/>
       </w:pPr>
-      <w:bookmarkStart w:id="60" w:name="h.1hmsyys" w:colFirst="0" w:colLast="0"/>
-      <w:bookmarkEnd w:id="60"/>
-      <w:r>
-        <w:t xml:space="preserve">With these requirements in mind, I am considering between Unity 3D, Unreal and </w:t>
-      </w:r>
-      <w:proofErr w:type="spellStart"/>
-      <w:r>
-        <w:t>CryEn</w:t>
-      </w:r>
-      <w:r>
-        <w:t>gine</w:t>
-      </w:r>
-      <w:proofErr w:type="spellEnd"/>
-      <w:r>
-        <w:t xml:space="preserve">. Reasons for these </w:t>
-      </w:r>
-      <w:proofErr w:type="spellStart"/>
-      <w:r>
-        <w:t>softwares</w:t>
-      </w:r>
-      <w:proofErr w:type="spellEnd"/>
-      <w:r>
-        <w:t xml:space="preserve"> are because they are within budget or its ability to support multiple platforms. </w:t>
+      <w:bookmarkStart w:id="61" w:name="h.1hmsyys" w:colFirst="0" w:colLast="0"/>
+      <w:bookmarkEnd w:id="61"/>
+      <w:r>
+        <w:t xml:space="preserve">With these requirements in mind, I am considering between Unity 3D, Unreal and CryEngine. Reasons for these softwares are because they are within budget or its ability to support multiple platforms. </w:t>
       </w:r>
     </w:p>
     <w:p>
@@ -5580,17 +5148,14 @@
         <w:jc w:val="both"/>
       </w:pPr>
       <w:r>
-        <w:t>Our number one choice for game engine is Unity 3D. This is because the budget is lowest compared to the three game engines whi</w:t>
-      </w:r>
-      <w:r>
-        <w:t>le supporting multi-platforms.</w:t>
+        <w:t>Our number one choice for game engine is Unity 3D. This is because the budget is lowest compared to the three game engines while supporting multi-platforms.</w:t>
       </w:r>
     </w:p>
     <w:p/>
     <w:p/>
     <w:p>
-      <w:bookmarkStart w:id="61" w:name="h.41mghml" w:colFirst="0" w:colLast="0"/>
-      <w:bookmarkEnd w:id="61"/>
+      <w:bookmarkStart w:id="62" w:name="h.41mghml" w:colFirst="0" w:colLast="0"/>
+      <w:bookmarkEnd w:id="62"/>
     </w:p>
     <w:p>
       <w:pPr>
@@ -5612,16 +5177,16 @@
           <w:numId w:val="2"/>
         </w:numPr>
       </w:pPr>
-      <w:bookmarkStart w:id="62" w:name="h.2grqrue" w:colFirst="0" w:colLast="0"/>
-      <w:bookmarkEnd w:id="62"/>
+      <w:bookmarkStart w:id="63" w:name="h.2grqrue" w:colFirst="0" w:colLast="0"/>
+      <w:bookmarkEnd w:id="63"/>
       <w:r>
         <w:t>Overview</w:t>
       </w:r>
     </w:p>
     <w:p/>
     <w:p>
-      <w:bookmarkStart w:id="63" w:name="h.vx1227" w:colFirst="0" w:colLast="0"/>
-      <w:bookmarkEnd w:id="63"/>
+      <w:bookmarkStart w:id="64" w:name="h.vx1227" w:colFirst="0" w:colLast="0"/>
+      <w:bookmarkEnd w:id="64"/>
     </w:p>
     <w:p>
       <w:pPr>
@@ -5648,8 +5213,8 @@
       </w:r>
     </w:p>
     <w:p>
-      <w:bookmarkStart w:id="64" w:name="h.3fwokq0" w:colFirst="0" w:colLast="0"/>
-      <w:bookmarkEnd w:id="64"/>
+      <w:bookmarkStart w:id="65" w:name="h.3fwokq0" w:colFirst="0" w:colLast="0"/>
+      <w:bookmarkEnd w:id="65"/>
     </w:p>
     <w:p>
       <w:pPr>
@@ -5671,44 +5236,17 @@
           <w:numId w:val="2"/>
         </w:numPr>
       </w:pPr>
-      <w:bookmarkStart w:id="65" w:name="h.1v1yuxt" w:colFirst="0" w:colLast="0"/>
-      <w:bookmarkEnd w:id="65"/>
+      <w:bookmarkStart w:id="66" w:name="h.1v1yuxt" w:colFirst="0" w:colLast="0"/>
+      <w:bookmarkEnd w:id="66"/>
       <w:r>
         <w:t>Overview</w:t>
       </w:r>
     </w:p>
     <w:p>
-      <w:bookmarkStart w:id="66" w:name="h.4f1mdlm" w:colFirst="0" w:colLast="0"/>
-      <w:bookmarkEnd w:id="66"/>
-      <w:r>
-        <w:t xml:space="preserve">There are three types of characters: Racers, Ogre and Animals such as </w:t>
-      </w:r>
-      <w:proofErr w:type="spellStart"/>
-      <w:r>
-        <w:t>deers</w:t>
-      </w:r>
-      <w:proofErr w:type="spellEnd"/>
-      <w:r>
-        <w:t xml:space="preserve">. Racers have </w:t>
-      </w:r>
-      <w:proofErr w:type="gramStart"/>
-      <w:r>
-        <w:t>unique abilities that varies</w:t>
-      </w:r>
-      <w:proofErr w:type="gramEnd"/>
-      <w:r>
-        <w:t xml:space="preserve"> from each other. </w:t>
-      </w:r>
-      <w:proofErr w:type="gramStart"/>
-      <w:r>
-        <w:t>This allow</w:t>
-      </w:r>
-      <w:proofErr w:type="gramEnd"/>
-      <w:r>
-        <w:t xml:space="preserve"> players to have more choices. The ogre is a neutral character that will attack anyone who benefits him. Animal</w:t>
-      </w:r>
-      <w:r>
-        <w:t>s are there just to make the environment more believable.</w:t>
+      <w:bookmarkStart w:id="67" w:name="h.4f1mdlm" w:colFirst="0" w:colLast="0"/>
+      <w:bookmarkEnd w:id="67"/>
+      <w:r>
+        <w:t>There are three types of characters: Racers, Ogre and Animals such as deers. Racers have unique abilities that varies from each other. This allow players to have more choices. The ogre is a neutral character that will attack anyone who benefits him. Animals are there just to make the environment more believable.</w:t>
       </w:r>
     </w:p>
     <w:p>
@@ -5725,8 +5263,8 @@
     </w:p>
     <w:p/>
     <w:p>
-      <w:bookmarkStart w:id="67" w:name="h.2u6wntf" w:colFirst="0" w:colLast="0"/>
-      <w:bookmarkEnd w:id="67"/>
+      <w:bookmarkStart w:id="68" w:name="h.2u6wntf" w:colFirst="0" w:colLast="0"/>
+      <w:bookmarkEnd w:id="68"/>
     </w:p>
     <w:p>
       <w:pPr>
@@ -5744,38 +5282,8 @@
       <w:pPr>
         <w:jc w:val="both"/>
       </w:pPr>
-      <w:proofErr w:type="spellStart"/>
-      <w:r>
-        <w:t>Balrog</w:t>
-      </w:r>
-      <w:proofErr w:type="spellEnd"/>
-      <w:r>
-        <w:t>, a professional racer who won several championships, has been brought to a mysterious island unconsciously, where he found his best friend and crush, Jack a</w:t>
-      </w:r>
-      <w:r>
-        <w:t xml:space="preserve">nd Jill. A stranger in robes joined them and explained how they arrived, why are they brought here and how to escape this place. Apparently, he is the disciple of the evil ogre lord, </w:t>
-      </w:r>
-      <w:proofErr w:type="spellStart"/>
-      <w:r>
-        <w:t>Kel’Felzad</w:t>
-      </w:r>
-      <w:proofErr w:type="spellEnd"/>
-      <w:r>
-        <w:t xml:space="preserve"> and attempts to revive him. He required three souls to move ov</w:t>
-      </w:r>
-      <w:r>
-        <w:t xml:space="preserve">er to specific locations quickly with the tributes. If his wish is not fulfilled, all three of them will perish. After hearing such news, </w:t>
-      </w:r>
-      <w:proofErr w:type="spellStart"/>
-      <w:r>
-        <w:t>Balrog</w:t>
-      </w:r>
-      <w:proofErr w:type="spellEnd"/>
-      <w:r>
-        <w:t xml:space="preserve"> has to compete for first place in order to escape this place but only one person is allowed to escape. Who will</w:t>
-      </w:r>
-      <w:r>
-        <w:t xml:space="preserve"> be the one to get out of the island alive?</w:t>
+      <w:r>
+        <w:t>Balrog, a professional racer who won several championships, has been brought to a mysterious island unconsciously, where he found his best friend and crush, Jack and Jill. A stranger in robes joined them and explained how they arrived, why are they brought here and how to escape this place. Apparently, he is the disciple of the evil ogre lord, Kel’Felzad and attempts to revive him. He required three souls to move over to specific locations quickly with the tributes. If his wish is not fulfilled, all three of them will perish. After hearing such news, Balrog has to compete for first place in order to escape this place but only one person is allowed to escape. Who will be the one to get out of the island alive?</w:t>
       </w:r>
     </w:p>
     <w:p/>
@@ -5787,8 +5295,8 @@
           <w:numId w:val="2"/>
         </w:numPr>
       </w:pPr>
-      <w:bookmarkStart w:id="68" w:name="h.28h4qwu" w:colFirst="0" w:colLast="0"/>
-      <w:bookmarkEnd w:id="68"/>
+      <w:bookmarkStart w:id="69" w:name="h.28h4qwu" w:colFirst="0" w:colLast="0"/>
+      <w:bookmarkEnd w:id="69"/>
       <w:r>
         <w:tab/>
         <w:t>Bystanders</w:t>
@@ -5796,15 +5304,7 @@
     </w:p>
     <w:p>
       <w:r>
-        <w:t xml:space="preserve">The </w:t>
-      </w:r>
-      <w:proofErr w:type="gramStart"/>
-      <w:r>
-        <w:t>ogre</w:t>
-      </w:r>
-      <w:proofErr w:type="gramEnd"/>
-      <w:r>
-        <w:t>, who will be revived to attack players, only assist those that benefited him.</w:t>
+        <w:t>The ogre, who will be revived to attack players, only assist those that benefited him.</w:t>
       </w:r>
     </w:p>
     <w:p/>
@@ -5819,8 +5319,8 @@
       </w:r>
     </w:p>
     <w:p>
-      <w:bookmarkStart w:id="69" w:name="h.nmf14n" w:colFirst="0" w:colLast="0"/>
-      <w:bookmarkEnd w:id="69"/>
+      <w:bookmarkStart w:id="70" w:name="h.nmf14n" w:colFirst="0" w:colLast="0"/>
+      <w:bookmarkEnd w:id="70"/>
     </w:p>
     <w:p>
       <w:pPr>
@@ -5842,8 +5342,8 @@
           <w:numId w:val="2"/>
         </w:numPr>
       </w:pPr>
-      <w:bookmarkStart w:id="70" w:name="h.37m2jsg" w:colFirst="0" w:colLast="0"/>
-      <w:bookmarkEnd w:id="70"/>
+      <w:bookmarkStart w:id="71" w:name="h.37m2jsg" w:colFirst="0" w:colLast="0"/>
+      <w:bookmarkEnd w:id="71"/>
       <w:r>
         <w:tab/>
         <w:t>Overview</w:t>
@@ -5869,7 +5369,7 @@
                     <pic:cNvPicPr preferRelativeResize="0"/>
                   </pic:nvPicPr>
                   <pic:blipFill>
-                    <a:blip r:embed="rId10"/>
+                    <a:blip r:embed="rId9"/>
                     <a:srcRect/>
                     <a:stretch>
                       <a:fillRect/>
@@ -5898,21 +5398,8 @@
         <w:ind w:left="720"/>
       </w:pPr>
       <w:r>
-        <w:t xml:space="preserve">The top left hand </w:t>
-      </w:r>
-      <w:proofErr w:type="gramStart"/>
-      <w:r>
-        <w:t>corner consist</w:t>
-      </w:r>
-      <w:proofErr w:type="gramEnd"/>
-      <w:r>
-        <w:t xml:space="preserve"> of the in-game lap and map. Top right corner depicts the player’s current position. On the bottom right corner is where the picked up item will be shown. </w:t>
-      </w:r>
-      <w:proofErr w:type="gramStart"/>
-      <w:r>
-        <w:t>Dark grey by default when no items are currently held by the player.</w:t>
-      </w:r>
-      <w:proofErr w:type="gramEnd"/>
+        <w:t>The top left hand corner consist of the in-game lap and map. Top right corner depicts the player’s current position. On the bottom right corner is where the picked up item will be shown. Dark grey by default when no items are currently held by the player.</w:t>
+      </w:r>
     </w:p>
     <w:p>
       <w:pPr>
@@ -5922,8 +5409,8 @@
           <w:numId w:val="2"/>
         </w:numPr>
       </w:pPr>
-      <w:bookmarkStart w:id="71" w:name="h.1mrcu09" w:colFirst="0" w:colLast="0"/>
-      <w:bookmarkEnd w:id="71"/>
+      <w:bookmarkStart w:id="72" w:name="h.1mrcu09" w:colFirst="0" w:colLast="0"/>
+      <w:bookmarkEnd w:id="72"/>
       <w:r>
         <w:tab/>
         <w:t>In-Game Control System</w:t>
@@ -5939,15 +5426,7 @@
         <w:ind w:firstLine="720"/>
       </w:pPr>
       <w:r>
-        <w:t xml:space="preserve">Player 1: W-Forward, A-Left, S-Brake, D-Right. </w:t>
-      </w:r>
-      <w:proofErr w:type="gramStart"/>
-      <w:r>
-        <w:t>F-Use item.</w:t>
-      </w:r>
-      <w:proofErr w:type="gramEnd"/>
-      <w:r>
-        <w:t xml:space="preserve"> G-Use skill</w:t>
+        <w:t>Player 1: W-Forward, A-Left, S-Brake, D-Right. F-Use item. G-Use skill</w:t>
       </w:r>
     </w:p>
     <w:p>
@@ -5955,15 +5434,7 @@
         <w:ind w:firstLine="720"/>
       </w:pPr>
       <w:r>
-        <w:t xml:space="preserve">Player 2: Up arrow-Forward. Left arrow- Left. </w:t>
-      </w:r>
-      <w:proofErr w:type="gramStart"/>
-      <w:r>
-        <w:t>Down arrow-Brake.</w:t>
-      </w:r>
-      <w:proofErr w:type="gramEnd"/>
-      <w:r>
-        <w:t xml:space="preserve">  Right arrow-      </w:t>
+        <w:t xml:space="preserve">Player 2: Up arrow-Forward. Left arrow- Left. Down arrow-Brake.  Right arrow-      </w:t>
       </w:r>
     </w:p>
     <w:p>
@@ -5971,15 +5442,7 @@
         <w:ind w:left="1440"/>
       </w:pPr>
       <w:r>
-        <w:t xml:space="preserve">    </w:t>
-      </w:r>
-      <w:proofErr w:type="gramStart"/>
-      <w:r>
-        <w:t>Right.</w:t>
-      </w:r>
-      <w:proofErr w:type="gramEnd"/>
-      <w:r>
-        <w:t xml:space="preserve"> /- use item. *- use skill</w:t>
+        <w:t xml:space="preserve">    Right. /- use item. *- use skill</w:t>
       </w:r>
     </w:p>
     <w:p>
@@ -6000,8 +5463,8 @@
           <w:numId w:val="2"/>
         </w:numPr>
       </w:pPr>
-      <w:bookmarkStart w:id="72" w:name="h.1s54xtt6nrmi" w:colFirst="0" w:colLast="0"/>
-      <w:bookmarkEnd w:id="72"/>
+      <w:bookmarkStart w:id="73" w:name="h.1s54xtt6nrmi" w:colFirst="0" w:colLast="0"/>
+      <w:bookmarkEnd w:id="73"/>
       <w:r>
         <w:lastRenderedPageBreak/>
         <w:tab/>
@@ -6014,16 +5477,13 @@
         <w:ind w:left="720"/>
       </w:pPr>
       <w:r>
-        <w:t>Game starts aft</w:t>
-      </w:r>
-      <w:r>
-        <w:t>er pressing enter. Choose single or 2 player. Choose if you want AI. Choose character and vehicles. Confirm Map.</w:t>
+        <w:t>Game starts after pressing enter. Choose single or 2 player. Choose if you want AI. Choose character and vehicles. Confirm Map.</w:t>
       </w:r>
     </w:p>
     <w:p/>
     <w:p>
-      <w:bookmarkStart w:id="73" w:name="h.2lwamvv" w:colFirst="0" w:colLast="0"/>
-      <w:bookmarkEnd w:id="73"/>
+      <w:bookmarkStart w:id="74" w:name="h.2lwamvv" w:colFirst="0" w:colLast="0"/>
+      <w:bookmarkEnd w:id="74"/>
     </w:p>
     <w:p>
       <w:pPr>
@@ -6045,8 +5505,8 @@
           <w:numId w:val="2"/>
         </w:numPr>
       </w:pPr>
-      <w:bookmarkStart w:id="74" w:name="h.111kx3o" w:colFirst="0" w:colLast="0"/>
-      <w:bookmarkEnd w:id="74"/>
+      <w:bookmarkStart w:id="75" w:name="h.111kx3o" w:colFirst="0" w:colLast="0"/>
+      <w:bookmarkEnd w:id="75"/>
       <w:r>
         <w:tab/>
         <w:t>Overview</w:t>
@@ -6058,10 +5518,7 @@
         <w:ind w:left="720"/>
       </w:pPr>
       <w:r>
-        <w:t>The game has 4 items where players can activate after picking them up. The 4 items are tar, barrier, vehicle magnet and ro</w:t>
-      </w:r>
-      <w:r>
-        <w:t>cket.</w:t>
+        <w:t>The game has 4 items where players can activate after picking them up. The 4 items are tar, barrier, vehicle magnet and rocket.</w:t>
       </w:r>
     </w:p>
     <w:p>
@@ -6072,8 +5529,8 @@
           <w:numId w:val="2"/>
         </w:numPr>
       </w:pPr>
-      <w:bookmarkStart w:id="75" w:name="h.w6frpu3ifxqm" w:colFirst="0" w:colLast="0"/>
-      <w:bookmarkEnd w:id="75"/>
+      <w:bookmarkStart w:id="76" w:name="h.w6frpu3ifxqm" w:colFirst="0" w:colLast="0"/>
+      <w:bookmarkEnd w:id="76"/>
       <w:r>
         <w:tab/>
         <w:t>Weapon Details</w:t>
@@ -6085,18 +5542,7 @@
         <w:ind w:left="720"/>
       </w:pPr>
       <w:r>
-        <w:t xml:space="preserve">The first item is the tar. When used, it spills a layer of tar on the road behind the user. The </w:t>
-      </w:r>
-      <w:proofErr w:type="gramStart"/>
-      <w:r>
-        <w:t>tar will</w:t>
-      </w:r>
-      <w:proofErr w:type="gramEnd"/>
-      <w:r>
-        <w:t xml:space="preserve"> slowdown anyone who drives over it for 6 seconds. The tar stays on the road till a player has driven over it. The tar will affec</w:t>
-      </w:r>
-      <w:r>
-        <w:t>t anyone who drives over it, even on the player who used the tar. If a player who has already been affected by tar drives over another layer of tar, the effects will stack and the time will be refreshed to 6 seconds.</w:t>
+        <w:t>The first item is the tar. When used, it spills a layer of tar on the road behind the user. The tar will slowdown anyone who drives over it for 6 seconds. The tar stays on the road till a player has driven over it. The tar will affect anyone who drives over it, even on the player who used the tar. If a player who has already been affected by tar drives over another layer of tar, the effects will stack and the time will be refreshed to 6 seconds.</w:t>
       </w:r>
     </w:p>
     <w:p/>
@@ -6105,18 +5551,7 @@
         <w:ind w:left="720"/>
       </w:pPr>
       <w:r>
-        <w:t xml:space="preserve">Next we have a shield barrier. The barrier protects the player from the effects of all items while the barrier is up. The barrier last for 3 seconds after activation. For example the tar item if inflicted lasts for 6 seconds. However a player with barrier </w:t>
-      </w:r>
-      <w:r>
-        <w:t xml:space="preserve">on will neglect the initial impact of the tar, hence even if the barrier </w:t>
-      </w:r>
-      <w:proofErr w:type="gramStart"/>
-      <w:r>
-        <w:t>expires</w:t>
-      </w:r>
-      <w:proofErr w:type="gramEnd"/>
-      <w:r>
-        <w:t xml:space="preserve"> the player will not experience the remaining 3 second effect of tar since the tar did not hit the player in the first place.</w:t>
+        <w:t>Next we have a shield barrier. The barrier protects the player from the effects of all items while the barrier is up. The barrier last for 3 seconds after activation. For example the tar item if inflicted lasts for 6 seconds. However a player with barrier on will neglect the initial impact of the tar, hence even if the barrier expires the player will not experience the remaining 3 second effect of tar since the tar did not hit the player in the first place.</w:t>
       </w:r>
     </w:p>
     <w:p/>
@@ -6125,24 +5560,7 @@
         <w:ind w:left="720"/>
       </w:pPr>
       <w:r>
-        <w:t>Moving on we have the vehicle magnet. The vehicle</w:t>
-      </w:r>
-      <w:r>
-        <w:t xml:space="preserve"> magnet attracts another player towards the user. The affected player will then slow down, or speed up depending on the user’s position when using the magnet. If the user is in front of another player, the affected vehicle will speed up briefly and move to</w:t>
-      </w:r>
-      <w:r>
-        <w:t xml:space="preserve">wards the magnet user. If the magnet user is behind the intended target, the </w:t>
-      </w:r>
-      <w:proofErr w:type="gramStart"/>
-      <w:r>
-        <w:t>target will</w:t>
-      </w:r>
-      <w:proofErr w:type="gramEnd"/>
-      <w:r>
-        <w:t xml:space="preserve"> briefly slowdown towards the position of the magnet user. The magnet lasts for 2 seconds and only within a close proximity of another vehicle. Vehicles outside the eff</w:t>
-      </w:r>
-      <w:r>
-        <w:t>ective range are not affected.</w:t>
+        <w:t>Moving on we have the vehicle magnet. The vehicle magnet attracts another player towards the user. The affected player will then slow down, or speed up depending on the user’s position when using the magnet. If the user is in front of another player, the affected vehicle will speed up briefly and move towards the magnet user. If the magnet user is behind the intended target, the target will briefly slowdown towards the position of the magnet user. The magnet lasts for 2 seconds and only within a close proximity of another vehicle. Vehicles outside the effective range are not affected.</w:t>
       </w:r>
     </w:p>
     <w:p/>
@@ -6151,18 +5569,7 @@
         <w:ind w:left="720"/>
       </w:pPr>
       <w:r>
-        <w:t xml:space="preserve">Lastly, it’s the rocket. The rocket fires in a straight-line after activation. It will continue along its trajectory until it has </w:t>
-      </w:r>
-      <w:proofErr w:type="gramStart"/>
-      <w:r>
-        <w:t>collide</w:t>
-      </w:r>
-      <w:proofErr w:type="gramEnd"/>
-      <w:r>
-        <w:t xml:space="preserve"> with something, or run out of gas propellant to keep it from flying. If the rocket is </w:t>
-      </w:r>
-      <w:r>
-        <w:t xml:space="preserve">to impact another vehicle, it would flip the vehicle and slow it down drastically. </w:t>
+        <w:t xml:space="preserve">Lastly, it’s the rocket. The rocket fires in a straight-line after activation. It will continue along its trajectory until it has collide with something, or run out of gas propellant to keep it from flying. If the rocket is to impact another vehicle, it would flip the vehicle and slow it down drastically. </w:t>
       </w:r>
     </w:p>
     <w:p/>
@@ -6195,8 +5602,8 @@
           <w:numId w:val="2"/>
         </w:numPr>
       </w:pPr>
-      <w:bookmarkStart w:id="76" w:name="h.4k668n3" w:colFirst="0" w:colLast="0"/>
-      <w:bookmarkEnd w:id="76"/>
+      <w:bookmarkStart w:id="77" w:name="h.4k668n3" w:colFirst="0" w:colLast="0"/>
+      <w:bookmarkEnd w:id="77"/>
       <w:r>
         <w:tab/>
         <w:t>Overview</w:t>
@@ -6212,15 +5619,7 @@
         <w:ind w:left="720"/>
       </w:pPr>
       <w:r>
-        <w:t xml:space="preserve">The game includes 4 vehicles for the player to choose from. Each vehicle has slight differences to make it unique from each other. The </w:t>
-      </w:r>
-      <w:proofErr w:type="gramStart"/>
-      <w:r>
-        <w:t>differences mainly lies</w:t>
-      </w:r>
-      <w:proofErr w:type="gramEnd"/>
-      <w:r>
-        <w:t xml:space="preserve"> in the stats of each vehicle.</w:t>
+        <w:t>The game includes 4 vehicles for the player to choose from. Each vehicle has slight differences to make it unique from each other. The differences mainly lies in the stats of each vehicle.</w:t>
       </w:r>
     </w:p>
     <w:p/>
@@ -6232,8 +5631,8 @@
           <w:numId w:val="2"/>
         </w:numPr>
       </w:pPr>
-      <w:bookmarkStart w:id="77" w:name="h.2zbgiuw" w:colFirst="0" w:colLast="0"/>
-      <w:bookmarkEnd w:id="77"/>
+      <w:bookmarkStart w:id="78" w:name="h.2zbgiuw" w:colFirst="0" w:colLast="0"/>
+      <w:bookmarkEnd w:id="78"/>
       <w:r>
         <w:tab/>
         <w:t>Vehicle Details</w:t>
@@ -6244,10 +5643,7 @@
         <w:ind w:left="720"/>
       </w:pPr>
       <w:r>
-        <w:t>The vehicle’s stats can be se</w:t>
-      </w:r>
-      <w:r>
-        <w:t>en below. The numbers are mainly for gauging and visual representation of the difference between each vehicle’s stats.</w:t>
+        <w:t>The vehicle’s stats can be seen below. The numbers are mainly for gauging and visual representation of the difference between each vehicle’s stats.</w:t>
       </w:r>
     </w:p>
     <w:p/>
@@ -6275,15 +5671,7 @@
       </w:r>
       <w:r>
         <w:tab/>
-        <w:t xml:space="preserve">Top speed 75, control 180, </w:t>
-      </w:r>
-      <w:proofErr w:type="gramStart"/>
-      <w:r>
-        <w:t>acceleration</w:t>
-      </w:r>
-      <w:proofErr w:type="gramEnd"/>
-      <w:r>
-        <w:t xml:space="preserve"> 75</w:t>
+        <w:t>Top speed 75, control 180, acceleration 75</w:t>
       </w:r>
     </w:p>
     <w:p>
@@ -6298,23 +5686,15 @@
       </w:r>
       <w:r>
         <w:tab/>
-        <w:t>Top speed 180, control 75,</w:t>
-      </w:r>
-      <w:r>
-        <w:t xml:space="preserve"> acceleration 75</w:t>
+        <w:t>Top speed 180, control 75, acceleration 75</w:t>
       </w:r>
     </w:p>
     <w:p>
       <w:pPr>
         <w:ind w:firstLine="720"/>
       </w:pPr>
-      <w:proofErr w:type="gramStart"/>
-      <w:r>
-        <w:t>Blue :</w:t>
-      </w:r>
-      <w:proofErr w:type="gramEnd"/>
-      <w:r>
-        <w:t xml:space="preserve"> </w:t>
+      <w:r>
+        <w:t xml:space="preserve">Blue : </w:t>
       </w:r>
       <w:r>
         <w:tab/>
@@ -6330,18 +5710,7 @@
         <w:ind w:left="720"/>
       </w:pPr>
       <w:r>
-        <w:t xml:space="preserve">The red car can be </w:t>
-      </w:r>
-      <w:proofErr w:type="spellStart"/>
-      <w:r>
-        <w:t>categorised</w:t>
-      </w:r>
-      <w:proofErr w:type="spellEnd"/>
-      <w:r>
-        <w:t xml:space="preserve"> as the fastest for having the highest acceleration. Most of the time the red car will take the lead right from the start, gaining an advantage to pick up</w:t>
-      </w:r>
-      <w:r>
-        <w:t xml:space="preserve"> items and depict how the game is played as long as it stays ahead. This makes it an easy to start with and error friendly vehicle as it is able to accelerate back to top speed easily.</w:t>
+        <w:t>The red car can be categorised as the fastest for having the highest acceleration. Most of the time the red car will take the lead right from the start, gaining an advantage to pick up items and depict how the game is played as long as it stays ahead. This makes it an easy to start with and error friendly vehicle as it is able to accelerate back to top speed easily.</w:t>
       </w:r>
     </w:p>
     <w:p/>
@@ -6350,21 +5719,7 @@
         <w:ind w:left="720"/>
       </w:pPr>
       <w:r>
-        <w:t>The yellow car having the highest control and grip really excels at tu</w:t>
-      </w:r>
-      <w:r>
-        <w:t xml:space="preserve">rns and sharp corners. The yellow car has to take advantage of the turns and especially sharp turns if the </w:t>
-      </w:r>
-      <w:proofErr w:type="gramStart"/>
-      <w:r>
-        <w:t>player wish</w:t>
-      </w:r>
-      <w:proofErr w:type="gramEnd"/>
-      <w:r>
-        <w:t xml:space="preserve"> to be successful when using the yellow car. The yellow car however is also great at evading tars and rockets. With the highest control, i</w:t>
-      </w:r>
-      <w:r>
-        <w:t>t is easy for the player to steer clear of danger.</w:t>
+        <w:t>The yellow car having the highest control and grip really excels at turns and sharp corners. The yellow car has to take advantage of the turns and especially sharp turns if the player wish to be successful when using the yellow car. The yellow car however is also great at evading tars and rockets. With the highest control, it is easy for the player to steer clear of danger.</w:t>
       </w:r>
     </w:p>
     <w:p/>
@@ -6373,18 +5728,7 @@
         <w:ind w:left="720"/>
       </w:pPr>
       <w:r>
-        <w:t xml:space="preserve">The neon car can be considered the hardest to master but most rewarding and mastered. With the highest top speed, a consistent and steady neon car can easily out speed and </w:t>
-      </w:r>
-      <w:proofErr w:type="spellStart"/>
-      <w:r>
-        <w:t>out pace</w:t>
-      </w:r>
-      <w:proofErr w:type="spellEnd"/>
-      <w:r>
-        <w:t xml:space="preserve"> other cars. However wit</w:t>
-      </w:r>
-      <w:r>
-        <w:t>h low speed and control, players are punished heavily when they fall behind as it is difficult to catch up while at the same time deal with the corners and turns.</w:t>
+        <w:t>The neon car can be considered the hardest to master but most rewarding and mastered. With the highest top speed, a consistent and steady neon car can easily out speed and out pace other cars. However with low speed and control, players are punished heavily when they fall behind as it is difficult to catch up while at the same time deal with the corners and turns.</w:t>
       </w:r>
     </w:p>
     <w:p/>
@@ -6393,16 +5737,8 @@
         <w:ind w:left="720"/>
       </w:pPr>
       <w:r>
-        <w:t xml:space="preserve">Finally, the blue car is a balanced car. All the stats are equally balanced. </w:t>
-      </w:r>
-      <w:proofErr w:type="gramStart"/>
-      <w:r>
-        <w:t>Jack of all tra</w:t>
-      </w:r>
-      <w:r>
-        <w:t>des, master of none.</w:t>
-      </w:r>
-      <w:proofErr w:type="gramEnd"/>
+        <w:t>Finally, the blue car is a balanced car. All the stats are equally balanced. Jack of all trades, master of none.</w:t>
+      </w:r>
     </w:p>
     <w:p>
       <w:r>
@@ -6411,8 +5747,8 @@
       </w:r>
     </w:p>
     <w:p>
-      <w:bookmarkStart w:id="78" w:name="h.1egqt2p" w:colFirst="0" w:colLast="0"/>
-      <w:bookmarkEnd w:id="78"/>
+      <w:bookmarkStart w:id="79" w:name="h.1egqt2p" w:colFirst="0" w:colLast="0"/>
+      <w:bookmarkEnd w:id="79"/>
     </w:p>
     <w:p>
       <w:pPr>
@@ -6434,8 +5770,8 @@
           <w:numId w:val="2"/>
         </w:numPr>
       </w:pPr>
-      <w:bookmarkStart w:id="79" w:name="h.3ygebqi" w:colFirst="0" w:colLast="0"/>
-      <w:bookmarkEnd w:id="79"/>
+      <w:bookmarkStart w:id="80" w:name="h.3ygebqi" w:colFirst="0" w:colLast="0"/>
+      <w:bookmarkEnd w:id="80"/>
       <w:r>
         <w:tab/>
         <w:t>Overview</w:t>
@@ -6456,8 +5792,8 @@
           <w:numId w:val="2"/>
         </w:numPr>
       </w:pPr>
-      <w:bookmarkStart w:id="80" w:name="h.2dlolyb" w:colFirst="0" w:colLast="0"/>
-      <w:bookmarkEnd w:id="80"/>
+      <w:bookmarkStart w:id="81" w:name="h.2dlolyb" w:colFirst="0" w:colLast="0"/>
+      <w:bookmarkEnd w:id="81"/>
       <w:r>
         <w:tab/>
         <w:t>Sound Design</w:t>
@@ -6478,8 +5814,8 @@
           <w:numId w:val="2"/>
         </w:numPr>
       </w:pPr>
-      <w:bookmarkStart w:id="81" w:name="h.sqyw64" w:colFirst="0" w:colLast="0"/>
-      <w:bookmarkEnd w:id="81"/>
+      <w:bookmarkStart w:id="82" w:name="h.sqyw64" w:colFirst="0" w:colLast="0"/>
+      <w:bookmarkEnd w:id="82"/>
       <w:r>
         <w:tab/>
         <w:t>Musical Scores</w:t>
@@ -6491,13 +5827,8 @@
         <w:ind w:left="720"/>
       </w:pPr>
       <w:r>
-        <w:t>We will use cute fluffy sound for the game. The terrain is a little cute</w:t>
-      </w:r>
-      <w:proofErr w:type="gramStart"/>
-      <w:r>
-        <w:t>..</w:t>
-      </w:r>
-      <w:proofErr w:type="gramEnd"/>
+        <w:t>We will use cute fluffy sound for the game. The terrain is a little cute..</w:t>
+      </w:r>
     </w:p>
     <w:p>
       <w:pPr>
@@ -6507,8 +5838,8 @@
           <w:numId w:val="2"/>
         </w:numPr>
       </w:pPr>
-      <w:bookmarkStart w:id="82" w:name="h.3cqmetx" w:colFirst="0" w:colLast="0"/>
-      <w:bookmarkEnd w:id="82"/>
+      <w:bookmarkStart w:id="83" w:name="h.3cqmetx" w:colFirst="0" w:colLast="0"/>
+      <w:bookmarkEnd w:id="83"/>
       <w:r>
         <w:tab/>
         <w:t>Sound Effects</w:t>
@@ -6520,21 +5851,8 @@
         <w:ind w:left="720"/>
       </w:pPr>
       <w:r>
-        <w:t xml:space="preserve">There will be 7 types of sounds in the game. </w:t>
-      </w:r>
-      <w:proofErr w:type="gramStart"/>
-      <w:r>
-        <w:t xml:space="preserve">3 Background </w:t>
-      </w:r>
-      <w:proofErr w:type="spellStart"/>
-      <w:r>
-        <w:t>musics</w:t>
-      </w:r>
-      <w:proofErr w:type="spellEnd"/>
-      <w:r>
-        <w:t>, 1 Victory theme, 1 Defeat theme, 1 Main menu music and 1 Item Usage sound.</w:t>
-      </w:r>
-      <w:proofErr w:type="gramEnd"/>
+        <w:t>There will be 7 types of sounds in the game. 3 Background musics, 1 Victory theme, 1 Defeat theme, 1 Main menu music and 1 Item Usage sound.</w:t>
+      </w:r>
     </w:p>
     <w:p/>
     <w:p/>
@@ -6546,8 +5864,8 @@
       </w:r>
     </w:p>
     <w:p>
-      <w:bookmarkStart w:id="83" w:name="h.1rvwp1q" w:colFirst="0" w:colLast="0"/>
-      <w:bookmarkEnd w:id="83"/>
+      <w:bookmarkStart w:id="84" w:name="h.1rvwp1q" w:colFirst="0" w:colLast="0"/>
+      <w:bookmarkEnd w:id="84"/>
     </w:p>
     <w:p>
       <w:pPr>
@@ -6558,10 +5876,7 @@
         </w:numPr>
       </w:pPr>
       <w:r>
-        <w:t>Single-Player Gam</w:t>
-      </w:r>
-      <w:r>
-        <w:t>e</w:t>
+        <w:t>Single-Player Game</w:t>
       </w:r>
     </w:p>
     <w:p>
@@ -6572,8 +5887,8 @@
           <w:numId w:val="2"/>
         </w:numPr>
       </w:pPr>
-      <w:bookmarkStart w:id="84" w:name="h.4bvk7pj" w:colFirst="0" w:colLast="0"/>
-      <w:bookmarkEnd w:id="84"/>
+      <w:bookmarkStart w:id="85" w:name="h.4bvk7pj" w:colFirst="0" w:colLast="0"/>
+      <w:bookmarkEnd w:id="85"/>
       <w:r>
         <w:tab/>
         <w:t>Overview</w:t>
@@ -6596,8 +5911,8 @@
           <w:numId w:val="2"/>
         </w:numPr>
       </w:pPr>
-      <w:bookmarkStart w:id="85" w:name="h.2r0uhxc" w:colFirst="0" w:colLast="0"/>
-      <w:bookmarkEnd w:id="85"/>
+      <w:bookmarkStart w:id="86" w:name="h.2r0uhxc" w:colFirst="0" w:colLast="0"/>
+      <w:bookmarkEnd w:id="86"/>
       <w:r>
         <w:tab/>
         <w:t>Key Features</w:t>
@@ -6608,21 +5923,8 @@
       <w:pPr>
         <w:ind w:firstLine="720"/>
       </w:pPr>
-      <w:proofErr w:type="gramStart"/>
-      <w:r>
-        <w:t>Varying difficulty AI.</w:t>
-      </w:r>
-      <w:proofErr w:type="gramEnd"/>
-      <w:r>
-        <w:t xml:space="preserve"> </w:t>
-      </w:r>
-      <w:proofErr w:type="gramStart"/>
-      <w:r>
-        <w:t>Day/night mode.</w:t>
-      </w:r>
-      <w:proofErr w:type="gramEnd"/>
-      <w:r>
-        <w:t xml:space="preserve"> Practice mode.</w:t>
+      <w:r>
+        <w:t>Varying difficulty AI. Day/night mode. Practice mode.</w:t>
       </w:r>
     </w:p>
     <w:p>
@@ -6633,8 +5935,8 @@
           <w:numId w:val="2"/>
         </w:numPr>
       </w:pPr>
-      <w:bookmarkStart w:id="86" w:name="h.1664s55" w:colFirst="0" w:colLast="0"/>
-      <w:bookmarkEnd w:id="86"/>
+      <w:bookmarkStart w:id="87" w:name="h.1664s55" w:colFirst="0" w:colLast="0"/>
+      <w:bookmarkEnd w:id="87"/>
       <w:r>
         <w:tab/>
         <w:t>Story</w:t>
@@ -6650,23 +5952,7 @@
         <w:ind w:left="720"/>
       </w:pPr>
       <w:r>
-        <w:t xml:space="preserve">Ever heard of the Pandora's </w:t>
-      </w:r>
-      <w:proofErr w:type="gramStart"/>
-      <w:r>
-        <w:t>box</w:t>
-      </w:r>
-      <w:proofErr w:type="gramEnd"/>
-      <w:r>
-        <w:t xml:space="preserve">? </w:t>
-      </w:r>
-      <w:proofErr w:type="spellStart"/>
-      <w:r>
-        <w:t>Ogrestrad</w:t>
-      </w:r>
-      <w:proofErr w:type="spellEnd"/>
-      <w:r>
-        <w:t xml:space="preserve"> is similar. People are brought to this mysterious island to race each other. Loser stays while the winner gets to leave, or so the rumor was told.</w:t>
+        <w:t>Ever heard of the Pandora's box? Ogrestrad is similar. People are brought to this mysterious island to race each other. Loser stays while the winner gets to leave, or so the rumor was told.</w:t>
       </w:r>
     </w:p>
     <w:p>
@@ -6677,8 +5963,8 @@
           <w:numId w:val="2"/>
         </w:numPr>
       </w:pPr>
-      <w:bookmarkStart w:id="87" w:name="h.3q5sasy" w:colFirst="0" w:colLast="0"/>
-      <w:bookmarkEnd w:id="87"/>
+      <w:bookmarkStart w:id="88" w:name="h.3q5sasy" w:colFirst="0" w:colLast="0"/>
+      <w:bookmarkEnd w:id="88"/>
       <w:r>
         <w:tab/>
         <w:t>Hours of Game play</w:t>
@@ -6690,10 +5976,7 @@
         <w:ind w:left="720"/>
       </w:pPr>
       <w:r>
-        <w:t>Players will play as much as 48 hours when pl</w:t>
-      </w:r>
-      <w:r>
-        <w:t>aying together. 48 hours taking into consideration of all the different cars, items and character skills to learn.</w:t>
+        <w:t>Players will play as much as 48 hours when playing together. 48 hours taking into consideration of all the different cars, items and character skills to learn.</w:t>
       </w:r>
     </w:p>
     <w:p>
@@ -6704,8 +5987,8 @@
           <w:numId w:val="2"/>
         </w:numPr>
       </w:pPr>
-      <w:bookmarkStart w:id="88" w:name="h.25b2l0r" w:colFirst="0" w:colLast="0"/>
-      <w:bookmarkEnd w:id="88"/>
+      <w:bookmarkStart w:id="89" w:name="h.25b2l0r" w:colFirst="0" w:colLast="0"/>
+      <w:bookmarkEnd w:id="89"/>
       <w:r>
         <w:tab/>
         <w:t>Victory Conditions</w:t>
@@ -6728,8 +6011,8 @@
           <w:numId w:val="2"/>
         </w:numPr>
       </w:pPr>
-      <w:bookmarkStart w:id="89" w:name="h.kgcv8k" w:colFirst="0" w:colLast="0"/>
-      <w:bookmarkEnd w:id="89"/>
+      <w:bookmarkStart w:id="90" w:name="h.kgcv8k" w:colFirst="0" w:colLast="0"/>
+      <w:bookmarkEnd w:id="90"/>
       <w:r>
         <w:tab/>
         <w:t>Saving and Loading</w:t>
@@ -6741,10 +6024,7 @@
         <w:ind w:left="720"/>
       </w:pPr>
       <w:r>
-        <w:t xml:space="preserve">The vehicles are </w:t>
-      </w:r>
-      <w:r>
-        <w:t>available by default and there will not be need for saving and loading as there will not be any progress recording.</w:t>
+        <w:t>The vehicles are available by default and there will not be need for saving and loading as there will not be any progress recording.</w:t>
       </w:r>
     </w:p>
     <w:p/>
@@ -6756,8 +6036,8 @@
       </w:r>
     </w:p>
     <w:p>
-      <w:bookmarkStart w:id="90" w:name="h.34g0dwd" w:colFirst="0" w:colLast="0"/>
-      <w:bookmarkEnd w:id="90"/>
+      <w:bookmarkStart w:id="91" w:name="h.34g0dwd" w:colFirst="0" w:colLast="0"/>
+      <w:bookmarkEnd w:id="91"/>
     </w:p>
     <w:p>
       <w:pPr>
@@ -6779,8 +6059,8 @@
           <w:numId w:val="2"/>
         </w:numPr>
       </w:pPr>
-      <w:bookmarkStart w:id="91" w:name="h.1jlao46" w:colFirst="0" w:colLast="0"/>
-      <w:bookmarkEnd w:id="91"/>
+      <w:bookmarkStart w:id="92" w:name="h.1jlao46" w:colFirst="0" w:colLast="0"/>
+      <w:bookmarkEnd w:id="92"/>
       <w:r>
         <w:tab/>
         <w:t>Overview</w:t>
@@ -6796,10 +6076,7 @@
         <w:ind w:left="720"/>
       </w:pPr>
       <w:r>
-        <w:t xml:space="preserve">Multi-player requires not only skill but strategy to win. Since playing against another human player and </w:t>
-      </w:r>
-      <w:r>
-        <w:t>having visual information of the player via split screen, the player needs to plot strategies using items and tribute in winning over the heart of the ogre lord to win the game.</w:t>
+        <w:t>Multi-player requires not only skill but strategy to win. Since playing against another human player and having visual information of the player via split screen, the player needs to plot strategies using items and tribute in winning over the heart of the ogre lord to win the game.</w:t>
       </w:r>
     </w:p>
     <w:p>
@@ -6810,8 +6087,8 @@
           <w:numId w:val="2"/>
         </w:numPr>
       </w:pPr>
-      <w:bookmarkStart w:id="92" w:name="h.43ky6rz" w:colFirst="0" w:colLast="0"/>
-      <w:bookmarkEnd w:id="92"/>
+      <w:bookmarkStart w:id="93" w:name="h.43ky6rz" w:colFirst="0" w:colLast="0"/>
+      <w:bookmarkEnd w:id="93"/>
       <w:r>
         <w:tab/>
         <w:t>Max Players</w:t>
@@ -6827,13 +6104,8 @@
         <w:ind w:firstLine="720"/>
       </w:pPr>
       <w:r>
-        <w:t xml:space="preserve">2 </w:t>
-      </w:r>
-      <w:proofErr w:type="gramStart"/>
-      <w:r>
-        <w:t>player</w:t>
-      </w:r>
-      <w:proofErr w:type="gramEnd"/>
+        <w:t>2 player</w:t>
+      </w:r>
     </w:p>
     <w:p>
       <w:pPr>
@@ -6843,8 +6115,8 @@
           <w:numId w:val="2"/>
         </w:numPr>
       </w:pPr>
-      <w:bookmarkStart w:id="93" w:name="h.2iq8gzs" w:colFirst="0" w:colLast="0"/>
-      <w:bookmarkEnd w:id="93"/>
+      <w:bookmarkStart w:id="94" w:name="h.2iq8gzs" w:colFirst="0" w:colLast="0"/>
+      <w:bookmarkEnd w:id="94"/>
       <w:r>
         <w:tab/>
         <w:t>Server-Style</w:t>
@@ -6871,8 +6143,8 @@
           <w:numId w:val="2"/>
         </w:numPr>
       </w:pPr>
-      <w:bookmarkStart w:id="94" w:name="h.xvir7l" w:colFirst="0" w:colLast="0"/>
-      <w:bookmarkEnd w:id="94"/>
+      <w:bookmarkStart w:id="95" w:name="h.xvir7l" w:colFirst="0" w:colLast="0"/>
+      <w:bookmarkEnd w:id="95"/>
       <w:r>
         <w:tab/>
         <w:t>Internet</w:t>
@@ -6899,8 +6171,8 @@
           <w:numId w:val="2"/>
         </w:numPr>
       </w:pPr>
-      <w:bookmarkStart w:id="95" w:name="h.3hv69ve" w:colFirst="0" w:colLast="0"/>
-      <w:bookmarkEnd w:id="95"/>
+      <w:bookmarkStart w:id="96" w:name="h.3hv69ve" w:colFirst="0" w:colLast="0"/>
+      <w:bookmarkEnd w:id="96"/>
       <w:r>
         <w:tab/>
         <w:t>Persistence</w:t>
@@ -6916,10 +6188,7 @@
         <w:ind w:left="720"/>
       </w:pPr>
       <w:r>
-        <w:t>The game is persistent as the game is played on racing track maps that will always stay consistent in terms of the layout of the</w:t>
-      </w:r>
-      <w:r>
-        <w:t xml:space="preserve"> track. However items are randomly generated to keep the game play unique.</w:t>
+        <w:t>The game is persistent as the game is played on racing track maps that will always stay consistent in terms of the layout of the track. However items are randomly generated to keep the game play unique.</w:t>
       </w:r>
     </w:p>
     <w:p>
@@ -6930,8 +6199,8 @@
           <w:numId w:val="2"/>
         </w:numPr>
       </w:pPr>
-      <w:bookmarkStart w:id="96" w:name="h.1x0gk37" w:colFirst="0" w:colLast="0"/>
-      <w:bookmarkEnd w:id="96"/>
+      <w:bookmarkStart w:id="97" w:name="h.1x0gk37" w:colFirst="0" w:colLast="0"/>
+      <w:bookmarkEnd w:id="97"/>
       <w:r>
         <w:tab/>
         <w:t>Saving and Loading</w:t>
@@ -6947,15 +6216,7 @@
         <w:ind w:left="720"/>
       </w:pPr>
       <w:r>
-        <w:t xml:space="preserve">Saving is not needed. Since there is no saving there will </w:t>
-      </w:r>
-      <w:proofErr w:type="spellStart"/>
-      <w:r>
-        <w:t>no</w:t>
-      </w:r>
-      <w:proofErr w:type="spellEnd"/>
-      <w:r>
-        <w:t xml:space="preserve"> be loading from a save state.</w:t>
+        <w:t>Saving is not needed. Since there is no saving there will no be loading from a save state.</w:t>
       </w:r>
     </w:p>
     <w:p/>
@@ -6966,8 +6227,8 @@
       </w:r>
     </w:p>
     <w:p>
-      <w:bookmarkStart w:id="97" w:name="h.4h042r0" w:colFirst="0" w:colLast="0"/>
-      <w:bookmarkEnd w:id="97"/>
+      <w:bookmarkStart w:id="98" w:name="h.4h042r0" w:colFirst="0" w:colLast="0"/>
+      <w:bookmarkEnd w:id="98"/>
     </w:p>
     <w:p>
       <w:pPr>
@@ -6989,8 +6250,8 @@
           <w:numId w:val="2"/>
         </w:numPr>
       </w:pPr>
-      <w:bookmarkStart w:id="98" w:name="h.2w5ecyt" w:colFirst="0" w:colLast="0"/>
-      <w:bookmarkEnd w:id="98"/>
+      <w:bookmarkStart w:id="99" w:name="h.2w5ecyt" w:colFirst="0" w:colLast="0"/>
+      <w:bookmarkEnd w:id="99"/>
       <w:r>
         <w:tab/>
         <w:t>External Software to use</w:t>
@@ -7006,16 +6267,8 @@
         <w:ind w:left="720"/>
         <w:jc w:val="both"/>
       </w:pPr>
-      <w:proofErr w:type="spellStart"/>
-      <w:r>
-        <w:t>Softwares</w:t>
-      </w:r>
-      <w:proofErr w:type="spellEnd"/>
-      <w:r>
-        <w:t xml:space="preserve"> such as Adobe Photosh</w:t>
-      </w:r>
-      <w:r>
-        <w:t>op CS6 and Autodesk Maya are required to edit textures and models. Plugin for Maya, 3DS Max, is also used to import models into Unity.</w:t>
+      <w:r>
+        <w:t>Softwares such as Adobe Photoshop CS6 and Autodesk Maya are required to edit textures and models. Plugin for Maya, 3DS Max, is also used to import models into Unity.</w:t>
       </w:r>
     </w:p>
     <w:p>
@@ -7026,8 +6279,8 @@
           <w:numId w:val="2"/>
         </w:numPr>
       </w:pPr>
-      <w:bookmarkStart w:id="99" w:name="h.1baon6m" w:colFirst="0" w:colLast="0"/>
-      <w:bookmarkEnd w:id="99"/>
+      <w:bookmarkStart w:id="100" w:name="h.1baon6m" w:colFirst="0" w:colLast="0"/>
+      <w:bookmarkEnd w:id="100"/>
       <w:r>
         <w:tab/>
         <w:t>World Editing</w:t>
@@ -7044,18 +6297,7 @@
         <w:jc w:val="both"/>
       </w:pPr>
       <w:r>
-        <w:t xml:space="preserve">I used existing tools to create the map by myself while keeping Mario Kart’s race tracks in mind as </w:t>
-      </w:r>
-      <w:proofErr w:type="spellStart"/>
-      <w:r>
-        <w:t>refer</w:t>
-      </w:r>
-      <w:r>
-        <w:t>ence.This</w:t>
-      </w:r>
-      <w:proofErr w:type="spellEnd"/>
-      <w:r>
-        <w:t xml:space="preserve"> is because successful games are good reference to make a game the best.</w:t>
+        <w:t>I used existing tools to create the map by myself while keeping Mario Kart’s race tracks in mind as reference.This is because successful games are good reference to make a game the best.</w:t>
       </w:r>
     </w:p>
     <w:p>
@@ -7066,8 +6308,8 @@
           <w:numId w:val="2"/>
         </w:numPr>
       </w:pPr>
-      <w:bookmarkStart w:id="100" w:name="h.3vac5uf" w:colFirst="0" w:colLast="0"/>
-      <w:bookmarkEnd w:id="100"/>
+      <w:bookmarkStart w:id="101" w:name="h.3vac5uf" w:colFirst="0" w:colLast="0"/>
+      <w:bookmarkEnd w:id="101"/>
       <w:r>
         <w:tab/>
         <w:t>Character Creation</w:t>
@@ -7084,10 +6326,7 @@
         <w:jc w:val="both"/>
       </w:pPr>
       <w:r>
-        <w:t xml:space="preserve">Maya is used to model and texture the characters. After that, 3DS Max is used to import the character into Unity 3D. Designers referenced several famous </w:t>
-      </w:r>
-      <w:r>
-        <w:t>video game characters such as Mario if no original design can be thought of.</w:t>
+        <w:t>Maya is used to model and texture the characters. After that, 3DS Max is used to import the character into Unity 3D. Designers referenced several famous video game characters such as Mario if no original design can be thought of.</w:t>
       </w:r>
     </w:p>
     <w:p>
@@ -7098,8 +6337,8 @@
           <w:numId w:val="2"/>
         </w:numPr>
       </w:pPr>
-      <w:bookmarkStart w:id="101" w:name="h.2afmg28" w:colFirst="0" w:colLast="0"/>
-      <w:bookmarkEnd w:id="101"/>
+      <w:bookmarkStart w:id="102" w:name="h.2afmg28" w:colFirst="0" w:colLast="0"/>
+      <w:bookmarkEnd w:id="102"/>
       <w:r>
         <w:tab/>
         <w:t>Internal Tools</w:t>
@@ -7116,15 +6355,7 @@
         <w:jc w:val="both"/>
       </w:pPr>
       <w:r>
-        <w:t xml:space="preserve">Every basic </w:t>
-      </w:r>
-      <w:proofErr w:type="gramStart"/>
-      <w:r>
-        <w:t>tools</w:t>
-      </w:r>
-      <w:proofErr w:type="gramEnd"/>
-      <w:r>
-        <w:t xml:space="preserve"> are used in Unity. Move, pan, zoom, rotate, scale, transform tools are used to position objects. Duplicate tool was also used to quickly multiply objects without manually clicking to create multiple instance of object. </w:t>
+        <w:t xml:space="preserve">Every basic tools are used in Unity. Move, pan, zoom, rotate, scale, transform tools are used to position objects. Duplicate tool was also used to quickly multiply objects without manually clicking to create multiple instance of object. </w:t>
       </w:r>
     </w:p>
     <w:p/>
@@ -7146,10 +6377,7 @@
     <w:p>
       <w:r>
         <w:lastRenderedPageBreak/>
-        <w:t>Tem</w:t>
-      </w:r>
-      <w:r>
-        <w:t>asek Polytechnic</w:t>
+        <w:t>Temasek Polytechnic</w:t>
       </w:r>
     </w:p>
     <w:p>
@@ -7612,8 +6840,8 @@
         <w:pStyle w:val="Heading1"/>
         <w:spacing w:before="480" w:after="120"/>
       </w:pPr>
-      <w:bookmarkStart w:id="102" w:name="h.a3bhgr51lolm" w:colFirst="0" w:colLast="0"/>
-      <w:bookmarkEnd w:id="102"/>
+      <w:bookmarkStart w:id="103" w:name="h.a3bhgr51lolm" w:colFirst="0" w:colLast="0"/>
+      <w:bookmarkEnd w:id="103"/>
       <w:r>
         <w:rPr>
           <w:rFonts w:ascii="Times New Roman" w:eastAsia="Times New Roman" w:hAnsi="Times New Roman" w:cs="Times New Roman"/>
@@ -7632,19 +6860,7 @@
         <w:rPr>
           <w:sz w:val="28"/>
         </w:rPr>
-        <w:t>The game is a racing game that pits 2 players against each other in a battle of skill, wit and strategy. Some of the core features of the game are usable items and unique character skills. Usable items are crucial to the player’s success. They serve as a b</w:t>
-      </w:r>
-      <w:r>
-        <w:rPr>
-          <w:sz w:val="28"/>
-        </w:rPr>
-        <w:t>oost to the player or a method of disruption to another player’s progress. Each playable character has unique skills that provides for the different play style of the players. Each unique vehicle can be customized to further suit the player’s needs and pla</w:t>
-      </w:r>
-      <w:r>
-        <w:rPr>
-          <w:sz w:val="28"/>
-        </w:rPr>
-        <w:t>y style.</w:t>
+        <w:t>The game is a racing game that pits 2 players against each other in a battle of skill, wit and strategy. Some of the core features of the game are usable items and unique character skills. Usable items are crucial to the player’s success. They serve as a boost to the player or a method of disruption to another player’s progress. Each playable character has unique skills that provides for the different play style of the players. Each unique vehicle can be customized to further suit the player’s needs and play style.</w:t>
       </w:r>
     </w:p>
     <w:p>
@@ -7656,16 +6872,14 @@
           <w:sz w:val="46"/>
         </w:rPr>
       </w:pPr>
-      <w:bookmarkStart w:id="103" w:name="h.ne3pff2t7yz1" w:colFirst="0" w:colLast="0"/>
-      <w:bookmarkEnd w:id="103"/>
+      <w:bookmarkStart w:id="104" w:name="h.ne3pff2t7yz1" w:colFirst="0" w:colLast="0"/>
+      <w:bookmarkEnd w:id="104"/>
     </w:p>
     <w:p>
       <w:pPr>
         <w:pStyle w:val="Heading1"/>
         <w:spacing w:before="480" w:after="120"/>
       </w:pPr>
-      <w:bookmarkStart w:id="104" w:name="_GoBack"/>
-      <w:bookmarkEnd w:id="104"/>
       <w:r>
         <w:rPr>
           <w:rFonts w:ascii="Times New Roman" w:eastAsia="Times New Roman" w:hAnsi="Times New Roman" w:cs="Times New Roman"/>
@@ -7808,20 +7022,13 @@
         <w:rPr>
           <w:sz w:val="22"/>
         </w:rPr>
-        <w:t xml:space="preserve">Single playable racing track with day and night mode </w:t>
-      </w:r>
-      <w:r>
-        <w:rPr>
-          <w:sz w:val="22"/>
-        </w:rPr>
-        <w:t>and weather.</w:t>
+        <w:t>Single playable racing track with day and night mode and weather.</w:t>
       </w:r>
     </w:p>
     <w:p>
       <w:pPr>
         <w:ind w:hanging="359"/>
       </w:pPr>
-      <w:proofErr w:type="gramStart"/>
       <w:r>
         <w:rPr>
           <w:sz w:val="22"/>
@@ -7840,13 +7047,11 @@
         </w:rPr>
         <w:t>3 Background Music</w:t>
       </w:r>
-      <w:proofErr w:type="gramEnd"/>
     </w:p>
     <w:p>
       <w:pPr>
         <w:ind w:hanging="359"/>
       </w:pPr>
-      <w:proofErr w:type="gramStart"/>
       <w:r>
         <w:rPr>
           <w:sz w:val="22"/>
@@ -7865,7 +7070,6 @@
         </w:rPr>
         <w:t>1 Menu music</w:t>
       </w:r>
-      <w:proofErr w:type="gramEnd"/>
     </w:p>
     <w:p>
       <w:pPr>
@@ -8061,15 +7265,7 @@
     <w:p>
       <w:r>
         <w:tab/>
-        <w:t xml:space="preserve">Louis is going to do music for BGM, victory theme, </w:t>
-      </w:r>
-      <w:proofErr w:type="gramStart"/>
-      <w:r>
-        <w:t>defeat</w:t>
-      </w:r>
-      <w:proofErr w:type="gramEnd"/>
-      <w:r>
-        <w:t xml:space="preserve"> theme using Audacity.</w:t>
+        <w:t>Louis is going to do music for BGM, victory theme, defeat theme using Audacity.</w:t>
       </w:r>
     </w:p>
     <w:p>
@@ -10300,10 +9496,7 @@
               <w:ind w:left="100"/>
             </w:pPr>
             <w:r>
-              <w:t>Keep project safely protected at all times. Do not work in unsecured network</w:t>
-            </w:r>
-            <w:r>
-              <w:t>s.</w:t>
+              <w:t>Keep project safely protected at all times. Do not work in unsecured networks.</w:t>
             </w:r>
           </w:p>
         </w:tc>
@@ -11988,8 +11181,6 @@
       </w:r>
       <w:r>
         <w:tab/>
-      </w:r>
-      <w:r>
         <w:t>Problem Package: 01 / 02</w:t>
       </w:r>
     </w:p>
@@ -12471,10 +11662,7 @@
               <w:spacing w:line="276" w:lineRule="auto"/>
             </w:pPr>
             <w:r>
-              <w:t>C</w:t>
-            </w:r>
-            <w:r>
-              <w:t>artoon or realistic?</w:t>
+              <w:t>Cartoon or realistic?</w:t>
             </w:r>
           </w:p>
         </w:tc>
@@ -12743,8 +11931,8 @@
     </w:p>
     <w:p/>
     <w:sectPr>
-      <w:headerReference w:type="default" r:id="rId11"/>
-      <w:footerReference w:type="default" r:id="rId12"/>
+      <w:headerReference w:type="default" r:id="rId10"/>
+      <w:footerReference w:type="default" r:id="rId11"/>
       <w:pgSz w:w="12240" w:h="15840"/>
       <w:pgMar w:top="2159" w:right="1800" w:bottom="1440" w:left="1800" w:header="720" w:footer="720" w:gutter="0"/>
       <w:cols w:space="720"/>
@@ -12754,7 +11942,7 @@
 </file>
 
 <file path=word/endnotes.xml><?xml version="1.0" encoding="utf-8"?>
-<w:endnotes xmlns:wpc="http://schemas.microsoft.com/office/word/2010/wordprocessingCanvas" xmlns:mc="http://schemas.openxmlformats.org/markup-compatibility/2006" xmlns:o="urn:schemas-microsoft-com:office:office" xmlns:r="http://schemas.openxmlformats.org/officeDocument/2006/relationships" xmlns:m="http://schemas.openxmlformats.org/officeDocument/2006/math" xmlns:v="urn:schemas-microsoft-com:vml" xmlns:wp14="http://schemas.microsoft.com/office/word/2010/wordprocessingDrawing" xmlns:wp="http://schemas.openxmlformats.org/drawingml/2006/wordprocessingDrawing" xmlns:w10="urn:schemas-microsoft-com:office:word" xmlns:w="http://schemas.openxmlformats.org/wordprocessingml/2006/main" xmlns:w14="http://schemas.microsoft.com/office/word/2010/wordml" xmlns:wpg="http://schemas.microsoft.com/office/word/2010/wordprocessingGroup" xmlns:wpi="http://schemas.microsoft.com/office/word/2010/wordprocessingInk" xmlns:wne="http://schemas.microsoft.com/office/word/2006/wordml" xmlns:wps="http://schemas.microsoft.com/office/word/2010/wordprocessingShape" mc:Ignorable="w14 wp14">
+<w:endnotes xmlns:wpc="http://schemas.microsoft.com/office/word/2010/wordprocessingCanvas" xmlns:mc="http://schemas.openxmlformats.org/markup-compatibility/2006" xmlns:o="urn:schemas-microsoft-com:office:office" xmlns:r="http://schemas.openxmlformats.org/officeDocument/2006/relationships" xmlns:m="http://schemas.openxmlformats.org/officeDocument/2006/math" xmlns:v="urn:schemas-microsoft-com:vml" xmlns:wp14="http://schemas.microsoft.com/office/word/2010/wordprocessingDrawing" xmlns:wp="http://schemas.openxmlformats.org/drawingml/2006/wordprocessingDrawing" xmlns:w10="urn:schemas-microsoft-com:office:word" xmlns:w="http://schemas.openxmlformats.org/wordprocessingml/2006/main" xmlns:w14="http://schemas.microsoft.com/office/word/2010/wordml" xmlns:w15="http://schemas.microsoft.com/office/word/2012/wordml" xmlns:wpg="http://schemas.microsoft.com/office/word/2010/wordprocessingGroup" xmlns:wpi="http://schemas.microsoft.com/office/word/2010/wordprocessingInk" xmlns:wne="http://schemas.microsoft.com/office/word/2006/wordml" xmlns:wps="http://schemas.microsoft.com/office/word/2010/wordprocessingShape" mc:Ignorable="w14 w15 wp14">
   <w:endnote w:type="separator" w:id="-1">
     <w:p>
       <w:r>
@@ -12773,13 +11961,13 @@
 </file>
 
 <file path=word/footer1.xml><?xml version="1.0" encoding="utf-8"?>
-<w:ftr xmlns:wpc="http://schemas.microsoft.com/office/word/2010/wordprocessingCanvas" xmlns:mc="http://schemas.openxmlformats.org/markup-compatibility/2006" xmlns:o="urn:schemas-microsoft-com:office:office" xmlns:r="http://schemas.openxmlformats.org/officeDocument/2006/relationships" xmlns:m="http://schemas.openxmlformats.org/officeDocument/2006/math" xmlns:v="urn:schemas-microsoft-com:vml" xmlns:wp14="http://schemas.microsoft.com/office/word/2010/wordprocessingDrawing" xmlns:wp="http://schemas.openxmlformats.org/drawingml/2006/wordprocessingDrawing" xmlns:w10="urn:schemas-microsoft-com:office:word" xmlns:w="http://schemas.openxmlformats.org/wordprocessingml/2006/main" xmlns:w14="http://schemas.microsoft.com/office/word/2010/wordml" xmlns:wpg="http://schemas.microsoft.com/office/word/2010/wordprocessingGroup" xmlns:wpi="http://schemas.microsoft.com/office/word/2010/wordprocessingInk" xmlns:wne="http://schemas.microsoft.com/office/word/2006/wordml" xmlns:wps="http://schemas.microsoft.com/office/word/2010/wordprocessingShape" mc:Ignorable="w14 wp14">
+<w:ftr xmlns:wpc="http://schemas.microsoft.com/office/word/2010/wordprocessingCanvas" xmlns:mc="http://schemas.openxmlformats.org/markup-compatibility/2006" xmlns:o="urn:schemas-microsoft-com:office:office" xmlns:r="http://schemas.openxmlformats.org/officeDocument/2006/relationships" xmlns:m="http://schemas.openxmlformats.org/officeDocument/2006/math" xmlns:v="urn:schemas-microsoft-com:vml" xmlns:wp14="http://schemas.microsoft.com/office/word/2010/wordprocessingDrawing" xmlns:wp="http://schemas.openxmlformats.org/drawingml/2006/wordprocessingDrawing" xmlns:w10="urn:schemas-microsoft-com:office:word" xmlns:w="http://schemas.openxmlformats.org/wordprocessingml/2006/main" xmlns:w14="http://schemas.microsoft.com/office/word/2010/wordml" xmlns:w15="http://schemas.microsoft.com/office/word/2012/wordml" xmlns:wpg="http://schemas.microsoft.com/office/word/2010/wordprocessingGroup" xmlns:wpi="http://schemas.microsoft.com/office/word/2010/wordprocessingInk" xmlns:wne="http://schemas.microsoft.com/office/word/2006/wordml" xmlns:wps="http://schemas.microsoft.com/office/word/2010/wordprocessingShape" mc:Ignorable="w14 w15 wp14">
   <w:p/>
 </w:ftr>
 </file>
 
 <file path=word/footnotes.xml><?xml version="1.0" encoding="utf-8"?>
-<w:footnotes xmlns:wpc="http://schemas.microsoft.com/office/word/2010/wordprocessingCanvas" xmlns:mc="http://schemas.openxmlformats.org/markup-compatibility/2006" xmlns:o="urn:schemas-microsoft-com:office:office" xmlns:r="http://schemas.openxmlformats.org/officeDocument/2006/relationships" xmlns:m="http://schemas.openxmlformats.org/officeDocument/2006/math" xmlns:v="urn:schemas-microsoft-com:vml" xmlns:wp14="http://schemas.microsoft.com/office/word/2010/wordprocessingDrawing" xmlns:wp="http://schemas.openxmlformats.org/drawingml/2006/wordprocessingDrawing" xmlns:w10="urn:schemas-microsoft-com:office:word" xmlns:w="http://schemas.openxmlformats.org/wordprocessingml/2006/main" xmlns:w14="http://schemas.microsoft.com/office/word/2010/wordml" xmlns:wpg="http://schemas.microsoft.com/office/word/2010/wordprocessingGroup" xmlns:wpi="http://schemas.microsoft.com/office/word/2010/wordprocessingInk" xmlns:wne="http://schemas.microsoft.com/office/word/2006/wordml" xmlns:wps="http://schemas.microsoft.com/office/word/2010/wordprocessingShape" mc:Ignorable="w14 wp14">
+<w:footnotes xmlns:wpc="http://schemas.microsoft.com/office/word/2010/wordprocessingCanvas" xmlns:mc="http://schemas.openxmlformats.org/markup-compatibility/2006" xmlns:o="urn:schemas-microsoft-com:office:office" xmlns:r="http://schemas.openxmlformats.org/officeDocument/2006/relationships" xmlns:m="http://schemas.openxmlformats.org/officeDocument/2006/math" xmlns:v="urn:schemas-microsoft-com:vml" xmlns:wp14="http://schemas.microsoft.com/office/word/2010/wordprocessingDrawing" xmlns:wp="http://schemas.openxmlformats.org/drawingml/2006/wordprocessingDrawing" xmlns:w10="urn:schemas-microsoft-com:office:word" xmlns:w="http://schemas.openxmlformats.org/wordprocessingml/2006/main" xmlns:w14="http://schemas.microsoft.com/office/word/2010/wordml" xmlns:w15="http://schemas.microsoft.com/office/word/2012/wordml" xmlns:wpg="http://schemas.microsoft.com/office/word/2010/wordprocessingGroup" xmlns:wpi="http://schemas.microsoft.com/office/word/2010/wordprocessingInk" xmlns:wne="http://schemas.microsoft.com/office/word/2006/wordml" xmlns:wps="http://schemas.microsoft.com/office/word/2010/wordprocessingShape" mc:Ignorable="w14 w15 wp14">
   <w:footnote w:type="separator" w:id="-1">
     <w:p>
       <w:r>
@@ -12798,13 +11986,13 @@
 </file>
 
 <file path=word/header1.xml><?xml version="1.0" encoding="utf-8"?>
-<w:hdr xmlns:wpc="http://schemas.microsoft.com/office/word/2010/wordprocessingCanvas" xmlns:mc="http://schemas.openxmlformats.org/markup-compatibility/2006" xmlns:o="urn:schemas-microsoft-com:office:office" xmlns:r="http://schemas.openxmlformats.org/officeDocument/2006/relationships" xmlns:m="http://schemas.openxmlformats.org/officeDocument/2006/math" xmlns:v="urn:schemas-microsoft-com:vml" xmlns:wp14="http://schemas.microsoft.com/office/word/2010/wordprocessingDrawing" xmlns:wp="http://schemas.openxmlformats.org/drawingml/2006/wordprocessingDrawing" xmlns:w10="urn:schemas-microsoft-com:office:word" xmlns:w="http://schemas.openxmlformats.org/wordprocessingml/2006/main" xmlns:w14="http://schemas.microsoft.com/office/word/2010/wordml" xmlns:wpg="http://schemas.microsoft.com/office/word/2010/wordprocessingGroup" xmlns:wpi="http://schemas.microsoft.com/office/word/2010/wordprocessingInk" xmlns:wne="http://schemas.microsoft.com/office/word/2006/wordml" xmlns:wps="http://schemas.microsoft.com/office/word/2010/wordprocessingShape" mc:Ignorable="w14 wp14">
+<w:hdr xmlns:wpc="http://schemas.microsoft.com/office/word/2010/wordprocessingCanvas" xmlns:mc="http://schemas.openxmlformats.org/markup-compatibility/2006" xmlns:o="urn:schemas-microsoft-com:office:office" xmlns:r="http://schemas.openxmlformats.org/officeDocument/2006/relationships" xmlns:m="http://schemas.openxmlformats.org/officeDocument/2006/math" xmlns:v="urn:schemas-microsoft-com:vml" xmlns:wp14="http://schemas.microsoft.com/office/word/2010/wordprocessingDrawing" xmlns:wp="http://schemas.openxmlformats.org/drawingml/2006/wordprocessingDrawing" xmlns:w10="urn:schemas-microsoft-com:office:word" xmlns:w="http://schemas.openxmlformats.org/wordprocessingml/2006/main" xmlns:w14="http://schemas.microsoft.com/office/word/2010/wordml" xmlns:w15="http://schemas.microsoft.com/office/word/2012/wordml" xmlns:wpg="http://schemas.microsoft.com/office/word/2010/wordprocessingGroup" xmlns:wpi="http://schemas.microsoft.com/office/word/2010/wordprocessingInk" xmlns:wne="http://schemas.microsoft.com/office/word/2006/wordml" xmlns:wps="http://schemas.microsoft.com/office/word/2010/wordprocessingShape" mc:Ignorable="w14 w15 wp14">
   <w:p/>
 </w:hdr>
 </file>
 
 <file path=word/numbering.xml><?xml version="1.0" encoding="utf-8"?>
-<w:numbering xmlns:wpc="http://schemas.microsoft.com/office/word/2010/wordprocessingCanvas" xmlns:mc="http://schemas.openxmlformats.org/markup-compatibility/2006" xmlns:o="urn:schemas-microsoft-com:office:office" xmlns:r="http://schemas.openxmlformats.org/officeDocument/2006/relationships" xmlns:m="http://schemas.openxmlformats.org/officeDocument/2006/math" xmlns:v="urn:schemas-microsoft-com:vml" xmlns:wp14="http://schemas.microsoft.com/office/word/2010/wordprocessingDrawing" xmlns:wp="http://schemas.openxmlformats.org/drawingml/2006/wordprocessingDrawing" xmlns:w10="urn:schemas-microsoft-com:office:word" xmlns:w="http://schemas.openxmlformats.org/wordprocessingml/2006/main" xmlns:w14="http://schemas.microsoft.com/office/word/2010/wordml" xmlns:wpg="http://schemas.microsoft.com/office/word/2010/wordprocessingGroup" xmlns:wpi="http://schemas.microsoft.com/office/word/2010/wordprocessingInk" xmlns:wne="http://schemas.microsoft.com/office/word/2006/wordml" xmlns:wps="http://schemas.microsoft.com/office/word/2010/wordprocessingShape" mc:Ignorable="w14 wp14">
+<w:numbering xmlns:wpc="http://schemas.microsoft.com/office/word/2010/wordprocessingCanvas" xmlns:mc="http://schemas.openxmlformats.org/markup-compatibility/2006" xmlns:o="urn:schemas-microsoft-com:office:office" xmlns:r="http://schemas.openxmlformats.org/officeDocument/2006/relationships" xmlns:m="http://schemas.openxmlformats.org/officeDocument/2006/math" xmlns:v="urn:schemas-microsoft-com:vml" xmlns:wp14="http://schemas.microsoft.com/office/word/2010/wordprocessingDrawing" xmlns:wp="http://schemas.openxmlformats.org/drawingml/2006/wordprocessingDrawing" xmlns:w10="urn:schemas-microsoft-com:office:word" xmlns:w="http://schemas.openxmlformats.org/wordprocessingml/2006/main" xmlns:w14="http://schemas.microsoft.com/office/word/2010/wordml" xmlns:w15="http://schemas.microsoft.com/office/word/2012/wordml" xmlns:wpg="http://schemas.microsoft.com/office/word/2010/wordprocessingGroup" xmlns:wpi="http://schemas.microsoft.com/office/word/2010/wordprocessingInk" xmlns:wne="http://schemas.microsoft.com/office/word/2006/wordml" xmlns:wps="http://schemas.microsoft.com/office/word/2010/wordprocessingShape" mc:Ignorable="w14 w15 wp14">
   <w:abstractNum w:abstractNumId="0">
     <w:nsid w:val="0C512EB6"/>
     <w:multiLevelType w:val="multilevel"/>
@@ -13157,7 +12345,7 @@
 </file>
 
 <file path=word/styles.xml><?xml version="1.0" encoding="utf-8"?>
-<w:styles xmlns:mc="http://schemas.openxmlformats.org/markup-compatibility/2006" xmlns:r="http://schemas.openxmlformats.org/officeDocument/2006/relationships" xmlns:w="http://schemas.openxmlformats.org/wordprocessingml/2006/main" xmlns:w14="http://schemas.microsoft.com/office/word/2010/wordml" mc:Ignorable="w14">
+<w:styles xmlns:mc="http://schemas.openxmlformats.org/markup-compatibility/2006" xmlns:r="http://schemas.openxmlformats.org/officeDocument/2006/relationships" xmlns:w="http://schemas.openxmlformats.org/wordprocessingml/2006/main" xmlns:w14="http://schemas.microsoft.com/office/word/2010/wordml" xmlns:w15="http://schemas.microsoft.com/office/word/2012/wordml" mc:Ignorable="w14 w15">
   <w:docDefaults>
     <w:rPrDefault>
       <w:rPr>
@@ -13169,564 +12357,378 @@
     </w:rPrDefault>
     <w:pPrDefault/>
   </w:docDefaults>
-  <w:latentStyles w:defLockedState="0" w:defUIPriority="99" w:defSemiHidden="1" w:defUnhideWhenUsed="1" w:defQFormat="0" w:count="267">
-    <w:lsdException w:name="Normal" w:semiHidden="0" w:uiPriority="0" w:unhideWhenUsed="0" w:qFormat="1"/>
-    <w:lsdException w:name="heading 1" w:semiHidden="0" w:uiPriority="9" w:unhideWhenUsed="0" w:qFormat="1"/>
-    <w:lsdException w:name="heading 2" w:uiPriority="9" w:qFormat="1"/>
-    <w:lsdException w:name="heading 3" w:uiPriority="9" w:qFormat="1"/>
-    <w:lsdException w:name="heading 4" w:uiPriority="9" w:qFormat="1"/>
-    <w:lsdException w:name="heading 5" w:uiPriority="9" w:qFormat="1"/>
-    <w:lsdException w:name="heading 6" w:uiPriority="9" w:qFormat="1"/>
-    <w:lsdException w:name="heading 7" w:uiPriority="9" w:qFormat="1"/>
-    <w:lsdException w:name="heading 8" w:uiPriority="9" w:qFormat="1"/>
-    <w:lsdException w:name="heading 9" w:uiPriority="9" w:qFormat="1"/>
-    <w:lsdException w:name="toc 1" w:uiPriority="39"/>
-    <w:lsdException w:name="toc 2" w:uiPriority="39"/>
-    <w:lsdException w:name="toc 3" w:uiPriority="39"/>
-    <w:lsdException w:name="toc 4" w:uiPriority="39"/>
-    <w:lsdException w:name="toc 5" w:uiPriority="39"/>
-    <w:lsdException w:name="toc 6" w:uiPriority="39"/>
-    <w:lsdException w:name="toc 7" w:uiPriority="39"/>
-    <w:lsdException w:name="toc 8" w:uiPriority="39"/>
-    <w:lsdException w:name="toc 9" w:uiPriority="39"/>
-    <w:lsdException w:name="caption" w:uiPriority="35" w:qFormat="1"/>
-    <w:lsdException w:name="Title" w:semiHidden="0" w:uiPriority="10" w:unhideWhenUsed="0" w:qFormat="1"/>
-    <w:lsdException w:name="Default Paragraph Font" w:uiPriority="1"/>
-    <w:lsdException w:name="Subtitle" w:semiHidden="0" w:uiPriority="11" w:unhideWhenUsed="0" w:qFormat="1"/>
-    <w:lsdException w:name="Strong" w:semiHidden="0" w:uiPriority="22" w:unhideWhenUsed="0" w:qFormat="1"/>
-    <w:lsdException w:name="Emphasis" w:semiHidden="0" w:uiPriority="20" w:unhideWhenUsed="0" w:qFormat="1"/>
-    <w:lsdException w:name="Table Grid" w:semiHidden="0" w:uiPriority="59" w:unhideWhenUsed="0"/>
-    <w:lsdException w:name="Placeholder Text" w:unhideWhenUsed="0"/>
-    <w:lsdException w:name="No Spacing" w:semiHidden="0" w:uiPriority="1" w:unhideWhenUsed="0" w:qFormat="1"/>
-    <w:lsdException w:name="Light Shading" w:semiHidden="0" w:uiPriority="60" w:unhideWhenUsed="0"/>
-    <w:lsdException w:name="Light List" w:semiHidden="0" w:uiPriority="61" w:unhideWhenUsed="0"/>
-    <w:lsdException w:name="Light Grid" w:semiHidden="0" w:uiPriority="62" w:unhideWhenUsed="0"/>
-    <w:lsdException w:name="Medium Shading 1" w:semiHidden="0" w:uiPriority="63" w:unhideWhenUsed="0"/>
-    <w:lsdException w:name="Medium Shading 2" w:semiHidden="0" w:uiPriority="64" w:unhideWhenUsed="0"/>
-    <w:lsdException w:name="Medium List 1" w:semiHidden="0" w:uiPriority="65" w:unhideWhenUsed="0"/>
-    <w:lsdException w:name="Medium List 2" w:semiHidden="0" w:uiPriority="66" w:unhideWhenUsed="0"/>
-    <w:lsdException w:name="Medium Grid 1" w:semiHidden="0" w:uiPriority="67" w:unhideWhenUsed="0"/>
-    <w:lsdException w:name="Medium Grid 2" w:semiHidden="0" w:uiPriority="68" w:unhideWhenUsed="0"/>
-    <w:lsdException w:name="Medium Grid 3" w:semiHidden="0" w:uiPriority="69" w:unhideWhenUsed="0"/>
-    <w:lsdException w:name="Dark List" w:semiHidden="0" w:uiPriority="70" w:unhideWhenUsed="0"/>
-    <w:lsdException w:name="Colorful Shading" w:semiHidden="0" w:uiPriority="71" w:unhideWhenUsed="0"/>
-    <w:lsdException w:name="Colorful List" w:semiHidden="0" w:uiPriority="72" w:unhideWhenUsed="0"/>
-    <w:lsdException w:name="Colorful Grid" w:semiHidden="0" w:uiPriority="73" w:unhideWhenUsed="0"/>
-    <w:lsdException w:name="Light Shading Accent 1" w:semiHidden="0" w:uiPriority="60" w:unhideWhenUsed="0"/>
-    <w:lsdException w:name="Light List Accent 1" w:semiHidden="0" w:uiPriority="61" w:unhideWhenUsed="0"/>
-    <w:lsdException w:name="Light Grid Accent 1" w:semiHidden="0" w:uiPriority="62" w:unhideWhenUsed="0"/>
-    <w:lsdException w:name="Medium Shading 1 Accent 1" w:semiHidden="0" w:uiPriority="63" w:unhideWhenUsed="0"/>
-    <w:lsdException w:name="Medium Shading 2 Accent 1" w:semiHidden="0" w:uiPriority="64" w:unhideWhenUsed="0"/>
-    <w:lsdException w:name="Medium List 1 Accent 1" w:semiHidden="0" w:uiPriority="65" w:unhideWhenUsed="0"/>
-    <w:lsdException w:name="Revision" w:unhideWhenUsed="0"/>
-    <w:lsdException w:name="List Paragraph" w:semiHidden="0" w:uiPriority="34" w:unhideWhenUsed="0" w:qFormat="1"/>
-    <w:lsdException w:name="Quote" w:semiHidden="0" w:uiPriority="29" w:unhideWhenUsed="0" w:qFormat="1"/>
-    <w:lsdException w:name="Intense Quote" w:semiHidden="0" w:uiPriority="30" w:unhideWhenUsed="0" w:qFormat="1"/>
-    <w:lsdException w:name="Medium List 2 Accent 1" w:semiHidden="0" w:uiPriority="66" w:unhideWhenUsed="0"/>
-    <w:lsdException w:name="Medium Grid 1 Accent 1" w:semiHidden="0" w:uiPriority="67" w:unhideWhenUsed="0"/>
-    <w:lsdException w:name="Medium Grid 2 Accent 1" w:semiHidden="0" w:uiPriority="68" w:unhideWhenUsed="0"/>
-    <w:lsdException w:name="Medium Grid 3 Accent 1" w:semiHidden="0" w:uiPriority="69" w:unhideWhenUsed="0"/>
-    <w:lsdException w:name="Dark List Accent 1" w:semiHidden="0" w:uiPriority="70" w:unhideWhenUsed="0"/>
-    <w:lsdException w:name="Colorful Shading Accent 1" w:semiHidden="0" w:uiPriority="71" w:unhideWhenUsed="0"/>
-    <w:lsdException w:name="Colorful List Accent 1" w:semiHidden="0" w:uiPriority="72" w:unhideWhenUsed="0"/>
-    <w:lsdException w:name="Colorful Grid Accent 1" w:semiHidden="0" w:uiPriority="73" w:unhideWhenUsed="0"/>
-    <w:lsdException w:name="Light Shading Accent 2" w:semiHidden="0" w:uiPriority="60" w:unhideWhenUsed="0"/>
-    <w:lsdException w:name="Light List Accent 2" w:semiHidden="0" w:uiPriority="61" w:unhideWhenUsed="0"/>
-    <w:lsdException w:name="Light Grid Accent 2" w:semiHidden="0" w:uiPriority="62" w:unhideWhenUsed="0"/>
-    <w:lsdException w:name="Medium Shading 1 Accent 2" w:semiHidden="0" w:uiPriority="63" w:unhideWhenUsed="0"/>
-    <w:lsdException w:name="Medium Shading 2 Accent 2" w:semiHidden="0" w:uiPriority="64" w:unhideWhenUsed="0"/>
-    <w:lsdException w:name="Medium List 1 Accent 2" w:semiHidden="0" w:uiPriority="65" w:unhideWhenUsed="0"/>
-    <w:lsdException w:name="Medium List 2 Accent 2" w:semiHidden="0" w:uiPriority="66" w:unhideWhenUsed="0"/>
-    <w:lsdException w:name="Medium Grid 1 Accent 2" w:semiHidden="0" w:uiPriority="67" w:unhideWhenUsed="0"/>
-    <w:lsdException w:name="Medium Grid 2 Accent 2" w:semiHidden="0" w:uiPriority="68" w:unhideWhenUsed="0"/>
-    <w:lsdException w:name="Medium Grid 3 Accent 2" w:semiHidden="0" w:uiPriority="69" w:unhideWhenUsed="0"/>
-    <w:lsdException w:name="Dark List Accent 2" w:semiHidden="0" w:uiPriority="70" w:unhideWhenUsed="0"/>
-    <w:lsdException w:name="Colorful Shading Accent 2" w:semiHidden="0" w:uiPriority="71" w:unhideWhenUsed="0"/>
-    <w:lsdException w:name="Colorful List Accent 2" w:semiHidden="0" w:uiPriority="72" w:unhideWhenUsed="0"/>
-    <w:lsdException w:name="Colorful Grid Accent 2" w:semiHidden="0" w:uiPriority="73" w:unhideWhenUsed="0"/>
-    <w:lsdException w:name="Light Shading Accent 3" w:semiHidden="0" w:uiPriority="60" w:unhideWhenUsed="0"/>
-    <w:lsdException w:name="Light List Accent 3" w:semiHidden="0" w:uiPriority="61" w:unhideWhenUsed="0"/>
-    <w:lsdException w:name="Light Grid Accent 3" w:semiHidden="0" w:uiPriority="62" w:unhideWhenUsed="0"/>
-    <w:lsdException w:name="Medium Shading 1 Accent 3" w:semiHidden="0" w:uiPriority="63" w:unhideWhenUsed="0"/>
-    <w:lsdException w:name="Medium Shading 2 Accent 3" w:semiHidden="0" w:uiPriority="64" w:unhideWhenUsed="0"/>
-    <w:lsdException w:name="Medium List 1 Accent 3" w:semiHidden="0" w:uiPriority="65" w:unhideWhenUsed="0"/>
-    <w:lsdException w:name="Medium List 2 Accent 3" w:semiHidden="0" w:uiPriority="66" w:unhideWhenUsed="0"/>
-    <w:lsdException w:name="Medium Grid 1 Accent 3" w:semiHidden="0" w:uiPriority="67" w:unhideWhenUsed="0"/>
-    <w:lsdException w:name="Medium Grid 2 Accent 3" w:semiHidden="0" w:uiPriority="68" w:unhideWhenUsed="0"/>
-    <w:lsdException w:name="Medium Grid 3 Accent 3" w:semiHidden="0" w:uiPriority="69" w:unhideWhenUsed="0"/>
-    <w:lsdException w:name="Dark List Accent 3" w:semiHidden="0" w:uiPriority="70" w:unhideWhenUsed="0"/>
-    <w:lsdException w:name="Colorful Shading Accent 3" w:semiHidden="0" w:uiPriority="71" w:unhideWhenUsed="0"/>
-    <w:lsdException w:name="Colorful List Accent 3" w:semiHidden="0" w:uiPriority="72" w:unhideWhenUsed="0"/>
-    <w:lsdException w:name="Colorful Grid Accent 3" w:semiHidden="0" w:uiPriority="73" w:unhideWhenUsed="0"/>
-    <w:lsdException w:name="Light Shading Accent 4" w:semiHidden="0" w:uiPriority="60" w:unhideWhenUsed="0"/>
-    <w:lsdException w:name="Light List Accent 4" w:semiHidden="0" w:uiPriority="61" w:unhideWhenUsed="0"/>
-    <w:lsdException w:name="Light Grid Accent 4" w:semiHidden="0" w:uiPriority="62" w:unhideWhenUsed="0"/>
-    <w:lsdException w:name="Medium Shading 1 Accent 4" w:semiHidden="0" w:uiPriority="63" w:unhideWhenUsed="0"/>
-    <w:lsdException w:name="Medium Shading 2 Accent 4" w:semiHidden="0" w:uiPriority="64" w:unhideWhenUsed="0"/>
-    <w:lsdException w:name="Medium List 1 Accent 4" w:semiHidden="0" w:uiPriority="65" w:unhideWhenUsed="0"/>
-    <w:lsdException w:name="Medium List 2 Accent 4" w:semiHidden="0" w:uiPriority="66" w:unhideWhenUsed="0"/>
-    <w:lsdException w:name="Medium Grid 1 Accent 4" w:semiHidden="0" w:uiPriority="67" w:unhideWhenUsed="0"/>
-    <w:lsdException w:name="Medium Grid 2 Accent 4" w:semiHidden="0" w:uiPriority="68" w:unhideWhenUsed="0"/>
-    <w:lsdException w:name="Medium Grid 3 Accent 4" w:semiHidden="0" w:uiPriority="69" w:unhideWhenUsed="0"/>
-    <w:lsdException w:name="Dark List Accent 4" w:semiHidden="0" w:uiPriority="70" w:unhideWhenUsed="0"/>
-    <w:lsdException w:name="Colorful Shading Accent 4" w:semiHidden="0" w:uiPriority="71" w:unhideWhenUsed="0"/>
-    <w:lsdException w:name="Colorful List Accent 4" w:semiHidden="0" w:uiPriority="72" w:unhideWhenUsed="0"/>
-    <w:lsdException w:name="Colorful Grid Accent 4" w:semiHidden="0" w:uiPriority="73" w:unhideWhenUsed="0"/>
-    <w:lsdException w:name="Light Shading Accent 5" w:semiHidden="0" w:uiPriority="60" w:unhideWhenUsed="0"/>
-    <w:lsdException w:name="Light List Accent 5" w:semiHidden="0" w:uiPriority="61" w:unhideWhenUsed="0"/>
-    <w:lsdException w:name="Light Grid Accent 5" w:semiHidden="0" w:uiPriority="62" w:unhideWhenUsed="0"/>
-    <w:lsdException w:name="Medium Shading 1 Accent 5" w:semiHidden="0" w:uiPriority="63" w:unhideWhenUsed="0"/>
-    <w:lsdException w:name="Medium Shading 2 Accent 5" w:semiHidden="0" w:uiPriority="64" w:unhideWhenUsed="0"/>
-    <w:lsdException w:name="Medium List 1 Accent 5" w:semiHidden="0" w:uiPriority="65" w:unhideWhenUsed="0"/>
-    <w:lsdException w:name="Medium List 2 Accent 5" w:semiHidden="0" w:uiPriority="66" w:unhideWhenUsed="0"/>
-    <w:lsdException w:name="Medium Grid 1 Accent 5" w:semiHidden="0" w:uiPriority="67" w:unhideWhenUsed="0"/>
-    <w:lsdException w:name="Medium Grid 2 Accent 5" w:semiHidden="0" w:uiPriority="68" w:unhideWhenUsed="0"/>
-    <w:lsdException w:name="Medium Grid 3 Accent 5" w:semiHidden="0" w:uiPriority="69" w:unhideWhenUsed="0"/>
-    <w:lsdException w:name="Dark List Accent 5" w:semiHidden="0" w:uiPriority="70" w:unhideWhenUsed="0"/>
-    <w:lsdException w:name="Colorful Shading Accent 5" w:semiHidden="0" w:uiPriority="71" w:unhideWhenUsed="0"/>
-    <w:lsdException w:name="Colorful List Accent 5" w:semiHidden="0" w:uiPriority="72" w:unhideWhenUsed="0"/>
-    <w:lsdException w:name="Colorful Grid Accent 5" w:semiHidden="0" w:uiPriority="73" w:unhideWhenUsed="0"/>
-    <w:lsdException w:name="Light Shading Accent 6" w:semiHidden="0" w:uiPriority="60" w:unhideWhenUsed="0"/>
-    <w:lsdException w:name="Light List Accent 6" w:semiHidden="0" w:uiPriority="61" w:unhideWhenUsed="0"/>
-    <w:lsdException w:name="Light Grid Accent 6" w:semiHidden="0" w:uiPriority="62" w:unhideWhenUsed="0"/>
-    <w:lsdException w:name="Medium Shading 1 Accent 6" w:semiHidden="0" w:uiPriority="63" w:unhideWhenUsed="0"/>
-    <w:lsdException w:name="Medium Shading 2 Accent 6" w:semiHidden="0" w:uiPriority="64" w:unhideWhenUsed="0"/>
-    <w:lsdException w:name="Medium List 1 Accent 6" w:semiHidden="0" w:uiPriority="65" w:unhideWhenUsed="0"/>
-    <w:lsdException w:name="Medium List 2 Accent 6" w:semiHidden="0" w:uiPriority="66" w:unhideWhenUsed="0"/>
-    <w:lsdException w:name="Medium Grid 1 Accent 6" w:semiHidden="0" w:uiPriority="67" w:unhideWhenUsed="0"/>
-    <w:lsdException w:name="Medium Grid 2 Accent 6" w:semiHidden="0" w:uiPriority="68" w:unhideWhenUsed="0"/>
-    <w:lsdException w:name="Medium Grid 3 Accent 6" w:semiHidden="0" w:uiPriority="69" w:unhideWhenUsed="0"/>
-    <w:lsdException w:name="Dark List Accent 6" w:semiHidden="0" w:uiPriority="70" w:unhideWhenUsed="0"/>
-    <w:lsdException w:name="Colorful Shading Accent 6" w:semiHidden="0" w:uiPriority="71" w:unhideWhenUsed="0"/>
-    <w:lsdException w:name="Colorful List Accent 6" w:semiHidden="0" w:uiPriority="72" w:unhideWhenUsed="0"/>
-    <w:lsdException w:name="Colorful Grid Accent 6" w:semiHidden="0" w:uiPriority="73" w:unhideWhenUsed="0"/>
-    <w:lsdException w:name="Subtle Emphasis" w:semiHidden="0" w:uiPriority="19" w:unhideWhenUsed="0" w:qFormat="1"/>
-    <w:lsdException w:name="Intense Emphasis" w:semiHidden="0" w:uiPriority="21" w:unhideWhenUsed="0" w:qFormat="1"/>
-    <w:lsdException w:name="Subtle Reference" w:semiHidden="0" w:uiPriority="31" w:unhideWhenUsed="0" w:qFormat="1"/>
-    <w:lsdException w:name="Intense Reference" w:semiHidden="0" w:uiPriority="32" w:unhideWhenUsed="0" w:qFormat="1"/>
-    <w:lsdException w:name="Book Title" w:semiHidden="0" w:uiPriority="33" w:unhideWhenUsed="0" w:qFormat="1"/>
-    <w:lsdException w:name="Bibliography" w:uiPriority="37"/>
-    <w:lsdException w:name="TOC Heading" w:uiPriority="39" w:qFormat="1"/>
-  </w:latentStyles>
-  <w:style w:type="paragraph" w:default="1" w:styleId="Normal">
-    <w:name w:val="Normal"/>
-  </w:style>
-  <w:style w:type="paragraph" w:styleId="Heading1">
-    <w:name w:val="heading 1"/>
-    <w:basedOn w:val="Normal"/>
-    <w:next w:val="Normal"/>
-    <w:pPr>
-      <w:keepNext/>
-      <w:keepLines/>
-      <w:spacing w:before="240" w:after="60"/>
-      <w:ind w:left="432" w:hanging="431"/>
-      <w:outlineLvl w:val="0"/>
-    </w:pPr>
-    <w:rPr>
-      <w:rFonts w:ascii="Arial" w:eastAsia="Arial" w:hAnsi="Arial" w:cs="Arial"/>
-      <w:b/>
-      <w:sz w:val="32"/>
-    </w:rPr>
-  </w:style>
-  <w:style w:type="paragraph" w:styleId="Heading2">
-    <w:name w:val="heading 2"/>
-    <w:basedOn w:val="Normal"/>
-    <w:next w:val="Normal"/>
-    <w:pPr>
-      <w:keepNext/>
-      <w:keepLines/>
-      <w:spacing w:before="240" w:after="60"/>
-      <w:ind w:left="576" w:hanging="575"/>
-      <w:outlineLvl w:val="1"/>
-    </w:pPr>
-    <w:rPr>
-      <w:rFonts w:ascii="Arial" w:eastAsia="Arial" w:hAnsi="Arial" w:cs="Arial"/>
-      <w:b/>
-      <w:i/>
-      <w:sz w:val="28"/>
-    </w:rPr>
-  </w:style>
-  <w:style w:type="paragraph" w:styleId="Heading3">
-    <w:name w:val="heading 3"/>
-    <w:basedOn w:val="Normal"/>
-    <w:next w:val="Normal"/>
-    <w:pPr>
-      <w:keepNext/>
-      <w:keepLines/>
-      <w:spacing w:before="240" w:after="60"/>
-      <w:ind w:left="720" w:hanging="719"/>
-      <w:outlineLvl w:val="2"/>
-    </w:pPr>
-    <w:rPr>
-      <w:rFonts w:ascii="Arial" w:eastAsia="Arial" w:hAnsi="Arial" w:cs="Arial"/>
-      <w:b/>
-      <w:sz w:val="26"/>
-    </w:rPr>
-  </w:style>
-  <w:style w:type="paragraph" w:styleId="Heading4">
-    <w:name w:val="heading 4"/>
-    <w:basedOn w:val="Normal"/>
-    <w:next w:val="Normal"/>
-    <w:pPr>
-      <w:keepNext/>
-      <w:keepLines/>
-      <w:spacing w:before="240" w:after="60"/>
-      <w:ind w:left="864" w:hanging="863"/>
-      <w:outlineLvl w:val="3"/>
-    </w:pPr>
-    <w:rPr>
-      <w:rFonts w:ascii="Calibri" w:eastAsia="Calibri" w:hAnsi="Calibri" w:cs="Calibri"/>
-      <w:b/>
-      <w:sz w:val="28"/>
-    </w:rPr>
-  </w:style>
-  <w:style w:type="paragraph" w:styleId="Heading5">
-    <w:name w:val="heading 5"/>
-    <w:basedOn w:val="Normal"/>
-    <w:next w:val="Normal"/>
-    <w:pPr>
-      <w:keepNext/>
-      <w:keepLines/>
-      <w:spacing w:before="240" w:after="60"/>
-      <w:ind w:left="1008" w:hanging="1007"/>
-      <w:outlineLvl w:val="4"/>
-    </w:pPr>
-    <w:rPr>
-      <w:rFonts w:ascii="Calibri" w:eastAsia="Calibri" w:hAnsi="Calibri" w:cs="Calibri"/>
-      <w:b/>
-      <w:i/>
-      <w:sz w:val="26"/>
-    </w:rPr>
-  </w:style>
-  <w:style w:type="paragraph" w:styleId="Heading6">
-    <w:name w:val="heading 6"/>
-    <w:basedOn w:val="Normal"/>
-    <w:next w:val="Normal"/>
-    <w:pPr>
-      <w:keepNext/>
-      <w:keepLines/>
-      <w:spacing w:before="240" w:after="60"/>
-      <w:ind w:left="1152" w:hanging="1151"/>
-      <w:outlineLvl w:val="5"/>
-    </w:pPr>
-    <w:rPr>
-      <w:rFonts w:ascii="Calibri" w:eastAsia="Calibri" w:hAnsi="Calibri" w:cs="Calibri"/>
-      <w:b/>
-      <w:sz w:val="22"/>
-    </w:rPr>
-  </w:style>
-  <w:style w:type="character" w:default="1" w:styleId="DefaultParagraphFont">
-    <w:name w:val="Default Paragraph Font"/>
-    <w:uiPriority w:val="1"/>
-    <w:semiHidden/>
-    <w:unhideWhenUsed/>
-  </w:style>
-  <w:style w:type="table" w:default="1" w:styleId="TableNormal">
-    <w:name w:val="Normal Table"/>
-    <w:uiPriority w:val="99"/>
-    <w:semiHidden/>
-    <w:unhideWhenUsed/>
-    <w:tblPr>
-      <w:tblInd w:w="0" w:type="dxa"/>
-      <w:tblCellMar>
-        <w:top w:w="0" w:type="dxa"/>
-        <w:left w:w="108" w:type="dxa"/>
-        <w:bottom w:w="0" w:type="dxa"/>
-        <w:right w:w="108" w:type="dxa"/>
-      </w:tblCellMar>
-    </w:tblPr>
-  </w:style>
-  <w:style w:type="numbering" w:default="1" w:styleId="NoList">
-    <w:name w:val="No List"/>
-    <w:uiPriority w:val="99"/>
-    <w:semiHidden/>
-    <w:unhideWhenUsed/>
-  </w:style>
-  <w:style w:type="paragraph" w:styleId="Title">
-    <w:name w:val="Title"/>
-    <w:basedOn w:val="Normal"/>
-    <w:next w:val="Normal"/>
-    <w:pPr>
-      <w:keepNext/>
-      <w:keepLines/>
-      <w:spacing w:before="480" w:after="120"/>
-      <w:contextualSpacing/>
-    </w:pPr>
-    <w:rPr>
-      <w:b/>
-      <w:sz w:val="72"/>
-    </w:rPr>
-  </w:style>
-  <w:style w:type="paragraph" w:styleId="Subtitle">
-    <w:name w:val="Subtitle"/>
-    <w:basedOn w:val="Normal"/>
-    <w:next w:val="Normal"/>
-    <w:pPr>
-      <w:keepNext/>
-      <w:keepLines/>
-      <w:spacing w:before="360" w:after="80"/>
-      <w:contextualSpacing/>
-    </w:pPr>
-    <w:rPr>
-      <w:rFonts w:ascii="Georgia" w:eastAsia="Georgia" w:hAnsi="Georgia" w:cs="Georgia"/>
-      <w:i/>
-      <w:color w:val="666666"/>
-      <w:sz w:val="48"/>
-    </w:rPr>
-  </w:style>
-  <w:style w:type="table" w:customStyle="1" w:styleId="a">
-    <w:basedOn w:val="TableNormal"/>
-    <w:tblPr>
-      <w:tblStyleRowBandSize w:val="1"/>
-      <w:tblStyleColBandSize w:val="1"/>
-    </w:tblPr>
-  </w:style>
-  <w:style w:type="table" w:customStyle="1" w:styleId="a0">
-    <w:basedOn w:val="TableNormal"/>
-    <w:tblPr>
-      <w:tblStyleRowBandSize w:val="1"/>
-      <w:tblStyleColBandSize w:val="1"/>
-    </w:tblPr>
-  </w:style>
-  <w:style w:type="table" w:customStyle="1" w:styleId="a1">
-    <w:basedOn w:val="TableNormal"/>
-    <w:tblPr>
-      <w:tblStyleRowBandSize w:val="1"/>
-      <w:tblStyleColBandSize w:val="1"/>
-    </w:tblPr>
-  </w:style>
-  <w:style w:type="table" w:customStyle="1" w:styleId="a2">
-    <w:basedOn w:val="TableNormal"/>
-    <w:tblPr>
-      <w:tblStyleRowBandSize w:val="1"/>
-      <w:tblStyleColBandSize w:val="1"/>
-    </w:tblPr>
-  </w:style>
-  <w:style w:type="table" w:customStyle="1" w:styleId="a3">
-    <w:basedOn w:val="TableNormal"/>
-    <w:tblPr>
-      <w:tblStyleRowBandSize w:val="1"/>
-      <w:tblStyleColBandSize w:val="1"/>
-    </w:tblPr>
-  </w:style>
-  <w:style w:type="table" w:customStyle="1" w:styleId="a4">
-    <w:basedOn w:val="TableNormal"/>
-    <w:tblPr>
-      <w:tblStyleRowBandSize w:val="1"/>
-      <w:tblStyleColBandSize w:val="1"/>
-    </w:tblPr>
-  </w:style>
-  <w:style w:type="table" w:customStyle="1" w:styleId="a5">
-    <w:basedOn w:val="TableNormal"/>
-    <w:tblPr>
-      <w:tblStyleRowBandSize w:val="1"/>
-      <w:tblStyleColBandSize w:val="1"/>
-    </w:tblPr>
-  </w:style>
-  <w:style w:type="character" w:styleId="Hyperlink">
-    <w:name w:val="Hyperlink"/>
-    <w:basedOn w:val="DefaultParagraphFont"/>
-    <w:uiPriority w:val="99"/>
-    <w:unhideWhenUsed/>
-    <w:rsid w:val="00D914F4"/>
-    <w:rPr>
-      <w:color w:val="0000FF" w:themeColor="hyperlink"/>
-      <w:u w:val="single"/>
-    </w:rPr>
-  </w:style>
-  <w:style w:type="character" w:styleId="FollowedHyperlink">
-    <w:name w:val="FollowedHyperlink"/>
-    <w:basedOn w:val="DefaultParagraphFont"/>
-    <w:uiPriority w:val="99"/>
-    <w:semiHidden/>
-    <w:unhideWhenUsed/>
-    <w:rsid w:val="00D914F4"/>
-    <w:rPr>
-      <w:color w:val="800080" w:themeColor="followedHyperlink"/>
-      <w:u w:val="single"/>
-    </w:rPr>
-  </w:style>
-  <w:style w:type="paragraph" w:styleId="BalloonText">
-    <w:name w:val="Balloon Text"/>
-    <w:basedOn w:val="Normal"/>
-    <w:link w:val="BalloonTextChar"/>
-    <w:uiPriority w:val="99"/>
-    <w:semiHidden/>
-    <w:unhideWhenUsed/>
-    <w:rsid w:val="00D914F4"/>
-    <w:rPr>
-      <w:rFonts w:ascii="Tahoma" w:hAnsi="Tahoma" w:cs="Tahoma"/>
-      <w:sz w:val="16"/>
-      <w:szCs w:val="16"/>
-    </w:rPr>
-  </w:style>
-  <w:style w:type="character" w:customStyle="1" w:styleId="BalloonTextChar">
-    <w:name w:val="Balloon Text Char"/>
-    <w:basedOn w:val="DefaultParagraphFont"/>
-    <w:link w:val="BalloonText"/>
-    <w:uiPriority w:val="99"/>
-    <w:semiHidden/>
-    <w:rsid w:val="00D914F4"/>
-    <w:rPr>
-      <w:rFonts w:ascii="Tahoma" w:hAnsi="Tahoma" w:cs="Tahoma"/>
-      <w:sz w:val="16"/>
-      <w:szCs w:val="16"/>
-    </w:rPr>
-  </w:style>
-</w:styles>
-</file>
-
-<file path=word/stylesWithEffects.xml><?xml version="1.0" encoding="utf-8"?>
-<w:styles xmlns:wpc="http://schemas.microsoft.com/office/word/2010/wordprocessingCanvas" xmlns:mc="http://schemas.openxmlformats.org/markup-compatibility/2006" xmlns:o="urn:schemas-microsoft-com:office:office" xmlns:r="http://schemas.openxmlformats.org/officeDocument/2006/relationships" xmlns:m="http://schemas.openxmlformats.org/officeDocument/2006/math" xmlns:v="urn:schemas-microsoft-com:vml" xmlns:wp14="http://schemas.microsoft.com/office/word/2010/wordprocessingDrawing" xmlns:wp="http://schemas.openxmlformats.org/drawingml/2006/wordprocessingDrawing" xmlns:w10="urn:schemas-microsoft-com:office:word" xmlns:w="http://schemas.openxmlformats.org/wordprocessingml/2006/main" xmlns:w14="http://schemas.microsoft.com/office/word/2010/wordml" xmlns:wpg="http://schemas.microsoft.com/office/word/2010/wordprocessingGroup" xmlns:wpi="http://schemas.microsoft.com/office/word/2010/wordprocessingInk" xmlns:wne="http://schemas.microsoft.com/office/word/2006/wordml" xmlns:wps="http://schemas.microsoft.com/office/word/2010/wordprocessingShape" mc:Ignorable="w14 wp14">
-  <w:docDefaults>
-    <w:rPrDefault>
-      <w:rPr>
-        <w:rFonts w:ascii="Times New Roman" w:eastAsia="Times New Roman" w:hAnsi="Times New Roman" w:cs="Times New Roman"/>
-        <w:color w:val="000000"/>
-        <w:sz w:val="24"/>
-        <w:lang w:val="en-US" w:eastAsia="en-US" w:bidi="ar-SA"/>
-      </w:rPr>
-    </w:rPrDefault>
-    <w:pPrDefault/>
-  </w:docDefaults>
-  <w:latentStyles w:defLockedState="0" w:defUIPriority="99" w:defSemiHidden="1" w:defUnhideWhenUsed="1" w:defQFormat="0" w:count="267">
-    <w:lsdException w:name="Normal" w:semiHidden="0" w:uiPriority="0" w:unhideWhenUsed="0" w:qFormat="1"/>
-    <w:lsdException w:name="heading 1" w:semiHidden="0" w:uiPriority="9" w:unhideWhenUsed="0" w:qFormat="1"/>
-    <w:lsdException w:name="heading 2" w:uiPriority="9" w:qFormat="1"/>
-    <w:lsdException w:name="heading 3" w:uiPriority="9" w:qFormat="1"/>
-    <w:lsdException w:name="heading 4" w:uiPriority="9" w:qFormat="1"/>
-    <w:lsdException w:name="heading 5" w:uiPriority="9" w:qFormat="1"/>
-    <w:lsdException w:name="heading 6" w:uiPriority="9" w:qFormat="1"/>
-    <w:lsdException w:name="heading 7" w:uiPriority="9" w:qFormat="1"/>
-    <w:lsdException w:name="heading 8" w:uiPriority="9" w:qFormat="1"/>
-    <w:lsdException w:name="heading 9" w:uiPriority="9" w:qFormat="1"/>
-    <w:lsdException w:name="toc 1" w:uiPriority="39"/>
-    <w:lsdException w:name="toc 2" w:uiPriority="39"/>
-    <w:lsdException w:name="toc 3" w:uiPriority="39"/>
-    <w:lsdException w:name="toc 4" w:uiPriority="39"/>
-    <w:lsdException w:name="toc 5" w:uiPriority="39"/>
-    <w:lsdException w:name="toc 6" w:uiPriority="39"/>
-    <w:lsdException w:name="toc 7" w:uiPriority="39"/>
-    <w:lsdException w:name="toc 8" w:uiPriority="39"/>
-    <w:lsdException w:name="toc 9" w:uiPriority="39"/>
-    <w:lsdException w:name="caption" w:uiPriority="35" w:qFormat="1"/>
-    <w:lsdException w:name="Title" w:semiHidden="0" w:uiPriority="10" w:unhideWhenUsed="0" w:qFormat="1"/>
-    <w:lsdException w:name="Default Paragraph Font" w:uiPriority="1"/>
-    <w:lsdException w:name="Subtitle" w:semiHidden="0" w:uiPriority="11" w:unhideWhenUsed="0" w:qFormat="1"/>
-    <w:lsdException w:name="Strong" w:semiHidden="0" w:uiPriority="22" w:unhideWhenUsed="0" w:qFormat="1"/>
-    <w:lsdException w:name="Emphasis" w:semiHidden="0" w:uiPriority="20" w:unhideWhenUsed="0" w:qFormat="1"/>
-    <w:lsdException w:name="Table Grid" w:semiHidden="0" w:uiPriority="59" w:unhideWhenUsed="0"/>
-    <w:lsdException w:name="Placeholder Text" w:unhideWhenUsed="0"/>
-    <w:lsdException w:name="No Spacing" w:semiHidden="0" w:uiPriority="1" w:unhideWhenUsed="0" w:qFormat="1"/>
-    <w:lsdException w:name="Light Shading" w:semiHidden="0" w:uiPriority="60" w:unhideWhenUsed="0"/>
-    <w:lsdException w:name="Light List" w:semiHidden="0" w:uiPriority="61" w:unhideWhenUsed="0"/>
-    <w:lsdException w:name="Light Grid" w:semiHidden="0" w:uiPriority="62" w:unhideWhenUsed="0"/>
-    <w:lsdException w:name="Medium Shading 1" w:semiHidden="0" w:uiPriority="63" w:unhideWhenUsed="0"/>
-    <w:lsdException w:name="Medium Shading 2" w:semiHidden="0" w:uiPriority="64" w:unhideWhenUsed="0"/>
-    <w:lsdException w:name="Medium List 1" w:semiHidden="0" w:uiPriority="65" w:unhideWhenUsed="0"/>
-    <w:lsdException w:name="Medium List 2" w:semiHidden="0" w:uiPriority="66" w:unhideWhenUsed="0"/>
-    <w:lsdException w:name="Medium Grid 1" w:semiHidden="0" w:uiPriority="67" w:unhideWhenUsed="0"/>
-    <w:lsdException w:name="Medium Grid 2" w:semiHidden="0" w:uiPriority="68" w:unhideWhenUsed="0"/>
-    <w:lsdException w:name="Medium Grid 3" w:semiHidden="0" w:uiPriority="69" w:unhideWhenUsed="0"/>
-    <w:lsdException w:name="Dark List" w:semiHidden="0" w:uiPriority="70" w:unhideWhenUsed="0"/>
-    <w:lsdException w:name="Colorful Shading" w:semiHidden="0" w:uiPriority="71" w:unhideWhenUsed="0"/>
-    <w:lsdException w:name="Colorful List" w:semiHidden="0" w:uiPriority="72" w:unhideWhenUsed="0"/>
-    <w:lsdException w:name="Colorful Grid" w:semiHidden="0" w:uiPriority="73" w:unhideWhenUsed="0"/>
-    <w:lsdException w:name="Light Shading Accent 1" w:semiHidden="0" w:uiPriority="60" w:unhideWhenUsed="0"/>
-    <w:lsdException w:name="Light List Accent 1" w:semiHidden="0" w:uiPriority="61" w:unhideWhenUsed="0"/>
-    <w:lsdException w:name="Light Grid Accent 1" w:semiHidden="0" w:uiPriority="62" w:unhideWhenUsed="0"/>
-    <w:lsdException w:name="Medium Shading 1 Accent 1" w:semiHidden="0" w:uiPriority="63" w:unhideWhenUsed="0"/>
-    <w:lsdException w:name="Medium Shading 2 Accent 1" w:semiHidden="0" w:uiPriority="64" w:unhideWhenUsed="0"/>
-    <w:lsdException w:name="Medium List 1 Accent 1" w:semiHidden="0" w:uiPriority="65" w:unhideWhenUsed="0"/>
-    <w:lsdException w:name="Revision" w:unhideWhenUsed="0"/>
-    <w:lsdException w:name="List Paragraph" w:semiHidden="0" w:uiPriority="34" w:unhideWhenUsed="0" w:qFormat="1"/>
-    <w:lsdException w:name="Quote" w:semiHidden="0" w:uiPriority="29" w:unhideWhenUsed="0" w:qFormat="1"/>
-    <w:lsdException w:name="Intense Quote" w:semiHidden="0" w:uiPriority="30" w:unhideWhenUsed="0" w:qFormat="1"/>
-    <w:lsdException w:name="Medium List 2 Accent 1" w:semiHidden="0" w:uiPriority="66" w:unhideWhenUsed="0"/>
-    <w:lsdException w:name="Medium Grid 1 Accent 1" w:semiHidden="0" w:uiPriority="67" w:unhideWhenUsed="0"/>
-    <w:lsdException w:name="Medium Grid 2 Accent 1" w:semiHidden="0" w:uiPriority="68" w:unhideWhenUsed="0"/>
-    <w:lsdException w:name="Medium Grid 3 Accent 1" w:semiHidden="0" w:uiPriority="69" w:unhideWhenUsed="0"/>
-    <w:lsdException w:name="Dark List Accent 1" w:semiHidden="0" w:uiPriority="70" w:unhideWhenUsed="0"/>
-    <w:lsdException w:name="Colorful Shading Accent 1" w:semiHidden="0" w:uiPriority="71" w:unhideWhenUsed="0"/>
-    <w:lsdException w:name="Colorful List Accent 1" w:semiHidden="0" w:uiPriority="72" w:unhideWhenUsed="0"/>
-    <w:lsdException w:name="Colorful Grid Accent 1" w:semiHidden="0" w:uiPriority="73" w:unhideWhenUsed="0"/>
-    <w:lsdException w:name="Light Shading Accent 2" w:semiHidden="0" w:uiPriority="60" w:unhideWhenUsed="0"/>
-    <w:lsdException w:name="Light List Accent 2" w:semiHidden="0" w:uiPriority="61" w:unhideWhenUsed="0"/>
-    <w:lsdException w:name="Light Grid Accent 2" w:semiHidden="0" w:uiPriority="62" w:unhideWhenUsed="0"/>
-    <w:lsdException w:name="Medium Shading 1 Accent 2" w:semiHidden="0" w:uiPriority="63" w:unhideWhenUsed="0"/>
-    <w:lsdException w:name="Medium Shading 2 Accent 2" w:semiHidden="0" w:uiPriority="64" w:unhideWhenUsed="0"/>
-    <w:lsdException w:name="Medium List 1 Accent 2" w:semiHidden="0" w:uiPriority="65" w:unhideWhenUsed="0"/>
-    <w:lsdException w:name="Medium List 2 Accent 2" w:semiHidden="0" w:uiPriority="66" w:unhideWhenUsed="0"/>
-    <w:lsdException w:name="Medium Grid 1 Accent 2" w:semiHidden="0" w:uiPriority="67" w:unhideWhenUsed="0"/>
-    <w:lsdException w:name="Medium Grid 2 Accent 2" w:semiHidden="0" w:uiPriority="68" w:unhideWhenUsed="0"/>
-    <w:lsdException w:name="Medium Grid 3 Accent 2" w:semiHidden="0" w:uiPriority="69" w:unhideWhenUsed="0"/>
-    <w:lsdException w:name="Dark List Accent 2" w:semiHidden="0" w:uiPriority="70" w:unhideWhenUsed="0"/>
-    <w:lsdException w:name="Colorful Shading Accent 2" w:semiHidden="0" w:uiPriority="71" w:unhideWhenUsed="0"/>
-    <w:lsdException w:name="Colorful List Accent 2" w:semiHidden="0" w:uiPriority="72" w:unhideWhenUsed="0"/>
-    <w:lsdException w:name="Colorful Grid Accent 2" w:semiHidden="0" w:uiPriority="73" w:unhideWhenUsed="0"/>
-    <w:lsdException w:name="Light Shading Accent 3" w:semiHidden="0" w:uiPriority="60" w:unhideWhenUsed="0"/>
-    <w:lsdException w:name="Light List Accent 3" w:semiHidden="0" w:uiPriority="61" w:unhideWhenUsed="0"/>
-    <w:lsdException w:name="Light Grid Accent 3" w:semiHidden="0" w:uiPriority="62" w:unhideWhenUsed="0"/>
-    <w:lsdException w:name="Medium Shading 1 Accent 3" w:semiHidden="0" w:uiPriority="63" w:unhideWhenUsed="0"/>
-    <w:lsdException w:name="Medium Shading 2 Accent 3" w:semiHidden="0" w:uiPriority="64" w:unhideWhenUsed="0"/>
-    <w:lsdException w:name="Medium List 1 Accent 3" w:semiHidden="0" w:uiPriority="65" w:unhideWhenUsed="0"/>
-    <w:lsdException w:name="Medium List 2 Accent 3" w:semiHidden="0" w:uiPriority="66" w:unhideWhenUsed="0"/>
-    <w:lsdException w:name="Medium Grid 1 Accent 3" w:semiHidden="0" w:uiPriority="67" w:unhideWhenUsed="0"/>
-    <w:lsdException w:name="Medium Grid 2 Accent 3" w:semiHidden="0" w:uiPriority="68" w:unhideWhenUsed="0"/>
-    <w:lsdException w:name="Medium Grid 3 Accent 3" w:semiHidden="0" w:uiPriority="69" w:unhideWhenUsed="0"/>
-    <w:lsdException w:name="Dark List Accent 3" w:semiHidden="0" w:uiPriority="70" w:unhideWhenUsed="0"/>
-    <w:lsdException w:name="Colorful Shading Accent 3" w:semiHidden="0" w:uiPriority="71" w:unhideWhenUsed="0"/>
-    <w:lsdException w:name="Colorful List Accent 3" w:semiHidden="0" w:uiPriority="72" w:unhideWhenUsed="0"/>
-    <w:lsdException w:name="Colorful Grid Accent 3" w:semiHidden="0" w:uiPriority="73" w:unhideWhenUsed="0"/>
-    <w:lsdException w:name="Light Shading Accent 4" w:semiHidden="0" w:uiPriority="60" w:unhideWhenUsed="0"/>
-    <w:lsdException w:name="Light List Accent 4" w:semiHidden="0" w:uiPriority="61" w:unhideWhenUsed="0"/>
-    <w:lsdException w:name="Light Grid Accent 4" w:semiHidden="0" w:uiPriority="62" w:unhideWhenUsed="0"/>
-    <w:lsdException w:name="Medium Shading 1 Accent 4" w:semiHidden="0" w:uiPriority="63" w:unhideWhenUsed="0"/>
-    <w:lsdException w:name="Medium Shading 2 Accent 4" w:semiHidden="0" w:uiPriority="64" w:unhideWhenUsed="0"/>
-    <w:lsdException w:name="Medium List 1 Accent 4" w:semiHidden="0" w:uiPriority="65" w:unhideWhenUsed="0"/>
-    <w:lsdException w:name="Medium List 2 Accent 4" w:semiHidden="0" w:uiPriority="66" w:unhideWhenUsed="0"/>
-    <w:lsdException w:name="Medium Grid 1 Accent 4" w:semiHidden="0" w:uiPriority="67" w:unhideWhenUsed="0"/>
-    <w:lsdException w:name="Medium Grid 2 Accent 4" w:semiHidden="0" w:uiPriority="68" w:unhideWhenUsed="0"/>
-    <w:lsdException w:name="Medium Grid 3 Accent 4" w:semiHidden="0" w:uiPriority="69" w:unhideWhenUsed="0"/>
-    <w:lsdException w:name="Dark List Accent 4" w:semiHidden="0" w:uiPriority="70" w:unhideWhenUsed="0"/>
-    <w:lsdException w:name="Colorful Shading Accent 4" w:semiHidden="0" w:uiPriority="71" w:unhideWhenUsed="0"/>
-    <w:lsdException w:name="Colorful List Accent 4" w:semiHidden="0" w:uiPriority="72" w:unhideWhenUsed="0"/>
-    <w:lsdException w:name="Colorful Grid Accent 4" w:semiHidden="0" w:uiPriority="73" w:unhideWhenUsed="0"/>
-    <w:lsdException w:name="Light Shading Accent 5" w:semiHidden="0" w:uiPriority="60" w:unhideWhenUsed="0"/>
-    <w:lsdException w:name="Light List Accent 5" w:semiHidden="0" w:uiPriority="61" w:unhideWhenUsed="0"/>
-    <w:lsdException w:name="Light Grid Accent 5" w:semiHidden="0" w:uiPriority="62" w:unhideWhenUsed="0"/>
-    <w:lsdException w:name="Medium Shading 1 Accent 5" w:semiHidden="0" w:uiPriority="63" w:unhideWhenUsed="0"/>
-    <w:lsdException w:name="Medium Shading 2 Accent 5" w:semiHidden="0" w:uiPriority="64" w:unhideWhenUsed="0"/>
-    <w:lsdException w:name="Medium List 1 Accent 5" w:semiHidden="0" w:uiPriority="65" w:unhideWhenUsed="0"/>
-    <w:lsdException w:name="Medium List 2 Accent 5" w:semiHidden="0" w:uiPriority="66" w:unhideWhenUsed="0"/>
-    <w:lsdException w:name="Medium Grid 1 Accent 5" w:semiHidden="0" w:uiPriority="67" w:unhideWhenUsed="0"/>
-    <w:lsdException w:name="Medium Grid 2 Accent 5" w:semiHidden="0" w:uiPriority="68" w:unhideWhenUsed="0"/>
-    <w:lsdException w:name="Medium Grid 3 Accent 5" w:semiHidden="0" w:uiPriority="69" w:unhideWhenUsed="0"/>
-    <w:lsdException w:name="Dark List Accent 5" w:semiHidden="0" w:uiPriority="70" w:unhideWhenUsed="0"/>
-    <w:lsdException w:name="Colorful Shading Accent 5" w:semiHidden="0" w:uiPriority="71" w:unhideWhenUsed="0"/>
-    <w:lsdException w:name="Colorful List Accent 5" w:semiHidden="0" w:uiPriority="72" w:unhideWhenUsed="0"/>
-    <w:lsdException w:name="Colorful Grid Accent 5" w:semiHidden="0" w:uiPriority="73" w:unhideWhenUsed="0"/>
-    <w:lsdException w:name="Light Shading Accent 6" w:semiHidden="0" w:uiPriority="60" w:unhideWhenUsed="0"/>
-    <w:lsdException w:name="Light List Accent 6" w:semiHidden="0" w:uiPriority="61" w:unhideWhenUsed="0"/>
-    <w:lsdException w:name="Light Grid Accent 6" w:semiHidden="0" w:uiPriority="62" w:unhideWhenUsed="0"/>
-    <w:lsdException w:name="Medium Shading 1 Accent 6" w:semiHidden="0" w:uiPriority="63" w:unhideWhenUsed="0"/>
-    <w:lsdException w:name="Medium Shading 2 Accent 6" w:semiHidden="0" w:uiPriority="64" w:unhideWhenUsed="0"/>
-    <w:lsdException w:name="Medium List 1 Accent 6" w:semiHidden="0" w:uiPriority="65" w:unhideWhenUsed="0"/>
-    <w:lsdException w:name="Medium List 2 Accent 6" w:semiHidden="0" w:uiPriority="66" w:unhideWhenUsed="0"/>
-    <w:lsdException w:name="Medium Grid 1 Accent 6" w:semiHidden="0" w:uiPriority="67" w:unhideWhenUsed="0"/>
-    <w:lsdException w:name="Medium Grid 2 Accent 6" w:semiHidden="0" w:uiPriority="68" w:unhideWhenUsed="0"/>
-    <w:lsdException w:name="Medium Grid 3 Accent 6" w:semiHidden="0" w:uiPriority="69" w:unhideWhenUsed="0"/>
-    <w:lsdException w:name="Dark List Accent 6" w:semiHidden="0" w:uiPriority="70" w:unhideWhenUsed="0"/>
-    <w:lsdException w:name="Colorful Shading Accent 6" w:semiHidden="0" w:uiPriority="71" w:unhideWhenUsed="0"/>
-    <w:lsdException w:name="Colorful List Accent 6" w:semiHidden="0" w:uiPriority="72" w:unhideWhenUsed="0"/>
-    <w:lsdException w:name="Colorful Grid Accent 6" w:semiHidden="0" w:uiPriority="73" w:unhideWhenUsed="0"/>
-    <w:lsdException w:name="Subtle Emphasis" w:semiHidden="0" w:uiPriority="19" w:unhideWhenUsed="0" w:qFormat="1"/>
-    <w:lsdException w:name="Intense Emphasis" w:semiHidden="0" w:uiPriority="21" w:unhideWhenUsed="0" w:qFormat="1"/>
-    <w:lsdException w:name="Subtle Reference" w:semiHidden="0" w:uiPriority="31" w:unhideWhenUsed="0" w:qFormat="1"/>
-    <w:lsdException w:name="Intense Reference" w:semiHidden="0" w:uiPriority="32" w:unhideWhenUsed="0" w:qFormat="1"/>
-    <w:lsdException w:name="Book Title" w:semiHidden="0" w:uiPriority="33" w:unhideWhenUsed="0" w:qFormat="1"/>
-    <w:lsdException w:name="Bibliography" w:uiPriority="37"/>
-    <w:lsdException w:name="TOC Heading" w:uiPriority="39" w:qFormat="1"/>
+  <w:latentStyles w:defLockedState="0" w:defUIPriority="99" w:defSemiHidden="0" w:defUnhideWhenUsed="0" w:defQFormat="0" w:count="371">
+    <w:lsdException w:name="Normal" w:uiPriority="0" w:qFormat="1"/>
+    <w:lsdException w:name="heading 1" w:uiPriority="9" w:qFormat="1"/>
+    <w:lsdException w:name="heading 2" w:semiHidden="1" w:uiPriority="9" w:unhideWhenUsed="1" w:qFormat="1"/>
+    <w:lsdException w:name="heading 3" w:semiHidden="1" w:uiPriority="9" w:unhideWhenUsed="1" w:qFormat="1"/>
+    <w:lsdException w:name="heading 4" w:semiHidden="1" w:uiPriority="9" w:unhideWhenUsed="1" w:qFormat="1"/>
+    <w:lsdException w:name="heading 5" w:semiHidden="1" w:uiPriority="9" w:unhideWhenUsed="1" w:qFormat="1"/>
+    <w:lsdException w:name="heading 6" w:semiHidden="1" w:uiPriority="9" w:unhideWhenUsed="1" w:qFormat="1"/>
+    <w:lsdException w:name="heading 7" w:semiHidden="1" w:uiPriority="9" w:unhideWhenUsed="1" w:qFormat="1"/>
+    <w:lsdException w:name="heading 8" w:semiHidden="1" w:uiPriority="9" w:unhideWhenUsed="1" w:qFormat="1"/>
+    <w:lsdException w:name="heading 9" w:semiHidden="1" w:uiPriority="9" w:unhideWhenUsed="1" w:qFormat="1"/>
+    <w:lsdException w:name="index 1" w:semiHidden="1" w:unhideWhenUsed="1"/>
+    <w:lsdException w:name="index 2" w:semiHidden="1" w:unhideWhenUsed="1"/>
+    <w:lsdException w:name="index 3" w:semiHidden="1" w:unhideWhenUsed="1"/>
+    <w:lsdException w:name="index 4" w:semiHidden="1" w:unhideWhenUsed="1"/>
+    <w:lsdException w:name="index 5" w:semiHidden="1" w:unhideWhenUsed="1"/>
+    <w:lsdException w:name="index 6" w:semiHidden="1" w:unhideWhenUsed="1"/>
+    <w:lsdException w:name="index 7" w:semiHidden="1" w:unhideWhenUsed="1"/>
+    <w:lsdException w:name="index 8" w:semiHidden="1" w:unhideWhenUsed="1"/>
+    <w:lsdException w:name="index 9" w:semiHidden="1" w:unhideWhenUsed="1"/>
+    <w:lsdException w:name="toc 1" w:semiHidden="1" w:uiPriority="39" w:unhideWhenUsed="1"/>
+    <w:lsdException w:name="toc 2" w:semiHidden="1" w:uiPriority="39" w:unhideWhenUsed="1"/>
+    <w:lsdException w:name="toc 3" w:semiHidden="1" w:uiPriority="39" w:unhideWhenUsed="1"/>
+    <w:lsdException w:name="toc 4" w:semiHidden="1" w:uiPriority="39" w:unhideWhenUsed="1"/>
+    <w:lsdException w:name="toc 5" w:semiHidden="1" w:uiPriority="39" w:unhideWhenUsed="1"/>
+    <w:lsdException w:name="toc 6" w:semiHidden="1" w:uiPriority="39" w:unhideWhenUsed="1"/>
+    <w:lsdException w:name="toc 7" w:semiHidden="1" w:uiPriority="39" w:unhideWhenUsed="1"/>
+    <w:lsdException w:name="toc 8" w:semiHidden="1" w:uiPriority="39" w:unhideWhenUsed="1"/>
+    <w:lsdException w:name="toc 9" w:semiHidden="1" w:uiPriority="39" w:unhideWhenUsed="1"/>
+    <w:lsdException w:name="Normal Indent" w:semiHidden="1" w:unhideWhenUsed="1"/>
+    <w:lsdException w:name="footnote text" w:semiHidden="1" w:unhideWhenUsed="1"/>
+    <w:lsdException w:name="annotation text" w:semiHidden="1" w:unhideWhenUsed="1"/>
+    <w:lsdException w:name="header" w:semiHidden="1" w:unhideWhenUsed="1"/>
+    <w:lsdException w:name="footer" w:semiHidden="1" w:unhideWhenUsed="1"/>
+    <w:lsdException w:name="index heading" w:semiHidden="1" w:unhideWhenUsed="1"/>
+    <w:lsdException w:name="caption" w:semiHidden="1" w:uiPriority="35" w:unhideWhenUsed="1" w:qFormat="1"/>
+    <w:lsdException w:name="table of figures" w:semiHidden="1" w:unhideWhenUsed="1"/>
+    <w:lsdException w:name="envelope address" w:semiHidden="1" w:unhideWhenUsed="1"/>
+    <w:lsdException w:name="envelope return" w:semiHidden="1" w:unhideWhenUsed="1"/>
+    <w:lsdException w:name="footnote reference" w:semiHidden="1" w:unhideWhenUsed="1"/>
+    <w:lsdException w:name="annotation reference" w:semiHidden="1" w:unhideWhenUsed="1"/>
+    <w:lsdException w:name="line number" w:semiHidden="1" w:unhideWhenUsed="1"/>
+    <w:lsdException w:name="page number" w:semiHidden="1" w:unhideWhenUsed="1"/>
+    <w:lsdException w:name="endnote reference" w:semiHidden="1" w:unhideWhenUsed="1"/>
+    <w:lsdException w:name="endnote text" w:semiHidden="1" w:unhideWhenUsed="1"/>
+    <w:lsdException w:name="table of authorities" w:semiHidden="1" w:unhideWhenUsed="1"/>
+    <w:lsdException w:name="macro" w:semiHidden="1" w:unhideWhenUsed="1"/>
+    <w:lsdException w:name="toa heading" w:semiHidden="1" w:unhideWhenUsed="1"/>
+    <w:lsdException w:name="List" w:semiHidden="1" w:unhideWhenUsed="1"/>
+    <w:lsdException w:name="List Bullet" w:semiHidden="1" w:unhideWhenUsed="1"/>
+    <w:lsdException w:name="List Number" w:semiHidden="1" w:unhideWhenUsed="1"/>
+    <w:lsdException w:name="List 2" w:semiHidden="1" w:unhideWhenUsed="1"/>
+    <w:lsdException w:name="List 3" w:semiHidden="1" w:unhideWhenUsed="1"/>
+    <w:lsdException w:name="List 4" w:semiHidden="1" w:unhideWhenUsed="1"/>
+    <w:lsdException w:name="List 5" w:semiHidden="1" w:unhideWhenUsed="1"/>
+    <w:lsdException w:name="List Bullet 2" w:semiHidden="1" w:unhideWhenUsed="1"/>
+    <w:lsdException w:name="List Bullet 3" w:semiHidden="1" w:unhideWhenUsed="1"/>
+    <w:lsdException w:name="List Bullet 4" w:semiHidden="1" w:unhideWhenUsed="1"/>
+    <w:lsdException w:name="List Bullet 5" w:semiHidden="1" w:unhideWhenUsed="1"/>
+    <w:lsdException w:name="List Number 2" w:semiHidden="1" w:unhideWhenUsed="1"/>
+    <w:lsdException w:name="List Number 3" w:semiHidden="1" w:unhideWhenUsed="1"/>
+    <w:lsdException w:name="List Number 4" w:semiHidden="1" w:unhideWhenUsed="1"/>
+    <w:lsdException w:name="List Number 5" w:semiHidden="1" w:unhideWhenUsed="1"/>
+    <w:lsdException w:name="Title" w:uiPriority="10" w:qFormat="1"/>
+    <w:lsdException w:name="Closing" w:semiHidden="1" w:unhideWhenUsed="1"/>
+    <w:lsdException w:name="Signature" w:semiHidden="1" w:unhideWhenUsed="1"/>
+    <w:lsdException w:name="Default Paragraph Font" w:semiHidden="1" w:uiPriority="1" w:unhideWhenUsed="1"/>
+    <w:lsdException w:name="Body Text" w:semiHidden="1" w:unhideWhenUsed="1"/>
+    <w:lsdException w:name="Body Text Indent" w:semiHidden="1" w:unhideWhenUsed="1"/>
+    <w:lsdException w:name="List Continue" w:semiHidden="1" w:unhideWhenUsed="1"/>
+    <w:lsdException w:name="List Continue 2" w:semiHidden="1" w:unhideWhenUsed="1"/>
+    <w:lsdException w:name="List Continue 3" w:semiHidden="1" w:unhideWhenUsed="1"/>
+    <w:lsdException w:name="List Continue 4" w:semiHidden="1" w:unhideWhenUsed="1"/>
+    <w:lsdException w:name="List Continue 5" w:semiHidden="1" w:unhideWhenUsed="1"/>
+    <w:lsdException w:name="Message Header" w:semiHidden="1" w:unhideWhenUsed="1"/>
+    <w:lsdException w:name="Subtitle" w:uiPriority="11" w:qFormat="1"/>
+    <w:lsdException w:name="Salutation" w:semiHidden="1" w:unhideWhenUsed="1"/>
+    <w:lsdException w:name="Date" w:semiHidden="1" w:unhideWhenUsed="1"/>
+    <w:lsdException w:name="Body Text First Indent" w:semiHidden="1" w:unhideWhenUsed="1"/>
+    <w:lsdException w:name="Body Text First Indent 2" w:semiHidden="1" w:unhideWhenUsed="1"/>
+    <w:lsdException w:name="Note Heading" w:semiHidden="1" w:unhideWhenUsed="1"/>
+    <w:lsdException w:name="Body Text 2" w:semiHidden="1" w:unhideWhenUsed="1"/>
+    <w:lsdException w:name="Body Text 3" w:semiHidden="1" w:unhideWhenUsed="1"/>
+    <w:lsdException w:name="Body Text Indent 2" w:semiHidden="1" w:unhideWhenUsed="1"/>
+    <w:lsdException w:name="Body Text Indent 3" w:semiHidden="1" w:unhideWhenUsed="1"/>
+    <w:lsdException w:name="Block Text" w:semiHidden="1" w:unhideWhenUsed="1"/>
+    <w:lsdException w:name="Hyperlink" w:semiHidden="1" w:unhideWhenUsed="1"/>
+    <w:lsdException w:name="FollowedHyperlink" w:semiHidden="1" w:unhideWhenUsed="1"/>
+    <w:lsdException w:name="Strong" w:uiPriority="22" w:qFormat="1"/>
+    <w:lsdException w:name="Emphasis" w:uiPriority="20" w:qFormat="1"/>
+    <w:lsdException w:name="Document Map" w:semiHidden="1" w:unhideWhenUsed="1"/>
+    <w:lsdException w:name="Plain Text" w:semiHidden="1" w:unhideWhenUsed="1"/>
+    <w:lsdException w:name="E-mail Signature" w:semiHidden="1" w:unhideWhenUsed="1"/>
+    <w:lsdException w:name="HTML Top of Form" w:semiHidden="1" w:unhideWhenUsed="1"/>
+    <w:lsdException w:name="HTML Bottom of Form" w:semiHidden="1" w:unhideWhenUsed="1"/>
+    <w:lsdException w:name="Normal (Web)" w:semiHidden="1" w:unhideWhenUsed="1"/>
+    <w:lsdException w:name="HTML Acronym" w:semiHidden="1" w:unhideWhenUsed="1"/>
+    <w:lsdException w:name="HTML Address" w:semiHidden="1" w:unhideWhenUsed="1"/>
+    <w:lsdException w:name="HTML Cite" w:semiHidden="1" w:unhideWhenUsed="1"/>
+    <w:lsdException w:name="HTML Code" w:semiHidden="1" w:unhideWhenUsed="1"/>
+    <w:lsdException w:name="HTML Definition" w:semiHidden="1" w:unhideWhenUsed="1"/>
+    <w:lsdException w:name="HTML Keyboard" w:semiHidden="1" w:unhideWhenUsed="1"/>
+    <w:lsdException w:name="HTML Preformatted" w:semiHidden="1" w:unhideWhenUsed="1"/>
+    <w:lsdException w:name="HTML Sample" w:semiHidden="1" w:unhideWhenUsed="1"/>
+    <w:lsdException w:name="HTML Typewriter" w:semiHidden="1" w:unhideWhenUsed="1"/>
+    <w:lsdException w:name="HTML Variable" w:semiHidden="1" w:unhideWhenUsed="1"/>
+    <w:lsdException w:name="Normal Table" w:semiHidden="1" w:unhideWhenUsed="1"/>
+    <w:lsdException w:name="annotation subject" w:semiHidden="1" w:unhideWhenUsed="1"/>
+    <w:lsdException w:name="No List" w:semiHidden="1" w:unhideWhenUsed="1"/>
+    <w:lsdException w:name="Outline List 1" w:semiHidden="1" w:unhideWhenUsed="1"/>
+    <w:lsdException w:name="Outline List 2" w:semiHidden="1" w:unhideWhenUsed="1"/>
+    <w:lsdException w:name="Outline List 3" w:semiHidden="1" w:unhideWhenUsed="1"/>
+    <w:lsdException w:name="Table Simple 1" w:semiHidden="1" w:unhideWhenUsed="1"/>
+    <w:lsdException w:name="Table Simple 2" w:semiHidden="1" w:unhideWhenUsed="1"/>
+    <w:lsdException w:name="Table Simple 3" w:semiHidden="1" w:unhideWhenUsed="1"/>
+    <w:lsdException w:name="Table Classic 1" w:semiHidden="1" w:unhideWhenUsed="1"/>
+    <w:lsdException w:name="Table Classic 2" w:semiHidden="1" w:unhideWhenUsed="1"/>
+    <w:lsdException w:name="Table Classic 3" w:semiHidden="1" w:unhideWhenUsed="1"/>
+    <w:lsdException w:name="Table Classic 4" w:semiHidden="1" w:unhideWhenUsed="1"/>
+    <w:lsdException w:name="Table Colorful 1" w:semiHidden="1" w:unhideWhenUsed="1"/>
+    <w:lsdException w:name="Table Colorful 2" w:semiHidden="1" w:unhideWhenUsed="1"/>
+    <w:lsdException w:name="Table Colorful 3" w:semiHidden="1" w:unhideWhenUsed="1"/>
+    <w:lsdException w:name="Table Columns 1" w:semiHidden="1" w:unhideWhenUsed="1"/>
+    <w:lsdException w:name="Table Columns 2" w:semiHidden="1" w:unhideWhenUsed="1"/>
+    <w:lsdException w:name="Table Columns 3" w:semiHidden="1" w:unhideWhenUsed="1"/>
+    <w:lsdException w:name="Table Columns 4" w:semiHidden="1" w:unhideWhenUsed="1"/>
+    <w:lsdException w:name="Table Columns 5" w:semiHidden="1" w:unhideWhenUsed="1"/>
+    <w:lsdException w:name="Table Grid 1" w:semiHidden="1" w:unhideWhenUsed="1"/>
+    <w:lsdException w:name="Table Grid 2" w:semiHidden="1" w:unhideWhenUsed="1"/>
+    <w:lsdException w:name="Table Grid 3" w:semiHidden="1" w:unhideWhenUsed="1"/>
+    <w:lsdException w:name="Table Grid 4" w:semiHidden="1" w:unhideWhenUsed="1"/>
+    <w:lsdException w:name="Table Grid 5" w:semiHidden="1" w:unhideWhenUsed="1"/>
+    <w:lsdException w:name="Table Grid 6" w:semiHidden="1" w:unhideWhenUsed="1"/>
+    <w:lsdException w:name="Table Grid 7" w:semiHidden="1" w:unhideWhenUsed="1"/>
+    <w:lsdException w:name="Table Grid 8" w:semiHidden="1" w:unhideWhenUsed="1"/>
+    <w:lsdException w:name="Table List 1" w:semiHidden="1" w:unhideWhenUsed="1"/>
+    <w:lsdException w:name="Table List 2" w:semiHidden="1" w:unhideWhenUsed="1"/>
+    <w:lsdException w:name="Table List 3" w:semiHidden="1" w:unhideWhenUsed="1"/>
+    <w:lsdException w:name="Table List 4" w:semiHidden="1" w:unhideWhenUsed="1"/>
+    <w:lsdException w:name="Table List 5" w:semiHidden="1" w:unhideWhenUsed="1"/>
+    <w:lsdException w:name="Table List 6" w:semiHidden="1" w:unhideWhenUsed="1"/>
+    <w:lsdException w:name="Table List 7" w:semiHidden="1" w:unhideWhenUsed="1"/>
+    <w:lsdException w:name="Table List 8" w:semiHidden="1" w:unhideWhenUsed="1"/>
+    <w:lsdException w:name="Table 3D effects 1" w:semiHidden="1" w:unhideWhenUsed="1"/>
+    <w:lsdException w:name="Table 3D effects 2" w:semiHidden="1" w:unhideWhenUsed="1"/>
+    <w:lsdException w:name="Table 3D effects 3" w:semiHidden="1" w:unhideWhenUsed="1"/>
+    <w:lsdException w:name="Table Contemporary" w:semiHidden="1" w:unhideWhenUsed="1"/>
+    <w:lsdException w:name="Table Elegant" w:semiHidden="1" w:unhideWhenUsed="1"/>
+    <w:lsdException w:name="Table Professional" w:semiHidden="1" w:unhideWhenUsed="1"/>
+    <w:lsdException w:name="Table Subtle 1" w:semiHidden="1" w:unhideWhenUsed="1"/>
+    <w:lsdException w:name="Table Subtle 2" w:semiHidden="1" w:unhideWhenUsed="1"/>
+    <w:lsdException w:name="Table Web 1" w:semiHidden="1" w:unhideWhenUsed="1"/>
+    <w:lsdException w:name="Table Web 2" w:semiHidden="1" w:unhideWhenUsed="1"/>
+    <w:lsdException w:name="Table Web 3" w:semiHidden="1" w:unhideWhenUsed="1"/>
+    <w:lsdException w:name="Balloon Text" w:semiHidden="1" w:unhideWhenUsed="1"/>
+    <w:lsdException w:name="Table Grid" w:uiPriority="59"/>
+    <w:lsdException w:name="Table Theme" w:semiHidden="1" w:unhideWhenUsed="1"/>
+    <w:lsdException w:name="Placeholder Text" w:semiHidden="1"/>
+    <w:lsdException w:name="No Spacing" w:uiPriority="1" w:qFormat="1"/>
+    <w:lsdException w:name="Light Shading" w:uiPriority="60"/>
+    <w:lsdException w:name="Light List" w:uiPriority="61"/>
+    <w:lsdException w:name="Light Grid" w:uiPriority="62"/>
+    <w:lsdException w:name="Medium Shading 1" w:uiPriority="63"/>
+    <w:lsdException w:name="Medium Shading 2" w:uiPriority="64"/>
+    <w:lsdException w:name="Medium List 1" w:uiPriority="65"/>
+    <w:lsdException w:name="Medium List 2" w:uiPriority="66"/>
+    <w:lsdException w:name="Medium Grid 1" w:uiPriority="67"/>
+    <w:lsdException w:name="Medium Grid 2" w:uiPriority="68"/>
+    <w:lsdException w:name="Medium Grid 3" w:uiPriority="69"/>
+    <w:lsdException w:name="Dark List" w:uiPriority="70"/>
+    <w:lsdException w:name="Colorful Shading" w:uiPriority="71"/>
+    <w:lsdException w:name="Colorful List" w:uiPriority="72"/>
+    <w:lsdException w:name="Colorful Grid" w:uiPriority="73"/>
+    <w:lsdException w:name="Light Shading Accent 1" w:uiPriority="60"/>
+    <w:lsdException w:name="Light List Accent 1" w:uiPriority="61"/>
+    <w:lsdException w:name="Light Grid Accent 1" w:uiPriority="62"/>
+    <w:lsdException w:name="Medium Shading 1 Accent 1" w:uiPriority="63"/>
+    <w:lsdException w:name="Medium Shading 2 Accent 1" w:uiPriority="64"/>
+    <w:lsdException w:name="Medium List 1 Accent 1" w:uiPriority="65"/>
+    <w:lsdException w:name="Revision" w:semiHidden="1"/>
+    <w:lsdException w:name="List Paragraph" w:uiPriority="34" w:qFormat="1"/>
+    <w:lsdException w:name="Quote" w:uiPriority="29" w:qFormat="1"/>
+    <w:lsdException w:name="Intense Quote" w:uiPriority="30" w:qFormat="1"/>
+    <w:lsdException w:name="Medium List 2 Accent 1" w:uiPriority="66"/>
+    <w:lsdException w:name="Medium Grid 1 Accent 1" w:uiPriority="67"/>
+    <w:lsdException w:name="Medium Grid 2 Accent 1" w:uiPriority="68"/>
+    <w:lsdException w:name="Medium Grid 3 Accent 1" w:uiPriority="69"/>
+    <w:lsdException w:name="Dark List Accent 1" w:uiPriority="70"/>
+    <w:lsdException w:name="Colorful Shading Accent 1" w:uiPriority="71"/>
+    <w:lsdException w:name="Colorful List Accent 1" w:uiPriority="72"/>
+    <w:lsdException w:name="Colorful Grid Accent 1" w:uiPriority="73"/>
+    <w:lsdException w:name="Light Shading Accent 2" w:uiPriority="60"/>
+    <w:lsdException w:name="Light List Accent 2" w:uiPriority="61"/>
+    <w:lsdException w:name="Light Grid Accent 2" w:uiPriority="62"/>
+    <w:lsdException w:name="Medium Shading 1 Accent 2" w:uiPriority="63"/>
+    <w:lsdException w:name="Medium Shading 2 Accent 2" w:uiPriority="64"/>
+    <w:lsdException w:name="Medium List 1 Accent 2" w:uiPriority="65"/>
+    <w:lsdException w:name="Medium List 2 Accent 2" w:uiPriority="66"/>
+    <w:lsdException w:name="Medium Grid 1 Accent 2" w:uiPriority="67"/>
+    <w:lsdException w:name="Medium Grid 2 Accent 2" w:uiPriority="68"/>
+    <w:lsdException w:name="Medium Grid 3 Accent 2" w:uiPriority="69"/>
+    <w:lsdException w:name="Dark List Accent 2" w:uiPriority="70"/>
+    <w:lsdException w:name="Colorful Shading Accent 2" w:uiPriority="71"/>
+    <w:lsdException w:name="Colorful List Accent 2" w:uiPriority="72"/>
+    <w:lsdException w:name="Colorful Grid Accent 2" w:uiPriority="73"/>
+    <w:lsdException w:name="Light Shading Accent 3" w:uiPriority="60"/>
+    <w:lsdException w:name="Light List Accent 3" w:uiPriority="61"/>
+    <w:lsdException w:name="Light Grid Accent 3" w:uiPriority="62"/>
+    <w:lsdException w:name="Medium Shading 1 Accent 3" w:uiPriority="63"/>
+    <w:lsdException w:name="Medium Shading 2 Accent 3" w:uiPriority="64"/>
+    <w:lsdException w:name="Medium List 1 Accent 3" w:uiPriority="65"/>
+    <w:lsdException w:name="Medium List 2 Accent 3" w:uiPriority="66"/>
+    <w:lsdException w:name="Medium Grid 1 Accent 3" w:uiPriority="67"/>
+    <w:lsdException w:name="Medium Grid 2 Accent 3" w:uiPriority="68"/>
+    <w:lsdException w:name="Medium Grid 3 Accent 3" w:uiPriority="69"/>
+    <w:lsdException w:name="Dark List Accent 3" w:uiPriority="70"/>
+    <w:lsdException w:name="Colorful Shading Accent 3" w:uiPriority="71"/>
+    <w:lsdException w:name="Colorful List Accent 3" w:uiPriority="72"/>
+    <w:lsdException w:name="Colorful Grid Accent 3" w:uiPriority="73"/>
+    <w:lsdException w:name="Light Shading Accent 4" w:uiPriority="60"/>
+    <w:lsdException w:name="Light List Accent 4" w:uiPriority="61"/>
+    <w:lsdException w:name="Light Grid Accent 4" w:uiPriority="62"/>
+    <w:lsdException w:name="Medium Shading 1 Accent 4" w:uiPriority="63"/>
+    <w:lsdException w:name="Medium Shading 2 Accent 4" w:uiPriority="64"/>
+    <w:lsdException w:name="Medium List 1 Accent 4" w:uiPriority="65"/>
+    <w:lsdException w:name="Medium List 2 Accent 4" w:uiPriority="66"/>
+    <w:lsdException w:name="Medium Grid 1 Accent 4" w:uiPriority="67"/>
+    <w:lsdException w:name="Medium Grid 2 Accent 4" w:uiPriority="68"/>
+    <w:lsdException w:name="Medium Grid 3 Accent 4" w:uiPriority="69"/>
+    <w:lsdException w:name="Dark List Accent 4" w:uiPriority="70"/>
+    <w:lsdException w:name="Colorful Shading Accent 4" w:uiPriority="71"/>
+    <w:lsdException w:name="Colorful List Accent 4" w:uiPriority="72"/>
+    <w:lsdException w:name="Colorful Grid Accent 4" w:uiPriority="73"/>
+    <w:lsdException w:name="Light Shading Accent 5" w:uiPriority="60"/>
+    <w:lsdException w:name="Light List Accent 5" w:uiPriority="61"/>
+    <w:lsdException w:name="Light Grid Accent 5" w:uiPriority="62"/>
+    <w:lsdException w:name="Medium Shading 1 Accent 5" w:uiPriority="63"/>
+    <w:lsdException w:name="Medium Shading 2 Accent 5" w:uiPriority="64"/>
+    <w:lsdException w:name="Medium List 1 Accent 5" w:uiPriority="65"/>
+    <w:lsdException w:name="Medium List 2 Accent 5" w:uiPriority="66"/>
+    <w:lsdException w:name="Medium Grid 1 Accent 5" w:uiPriority="67"/>
+    <w:lsdException w:name="Medium Grid 2 Accent 5" w:uiPriority="68"/>
+    <w:lsdException w:name="Medium Grid 3 Accent 5" w:uiPriority="69"/>
+    <w:lsdException w:name="Dark List Accent 5" w:uiPriority="70"/>
+    <w:lsdException w:name="Colorful Shading Accent 5" w:uiPriority="71"/>
+    <w:lsdException w:name="Colorful List Accent 5" w:uiPriority="72"/>
+    <w:lsdException w:name="Colorful Grid Accent 5" w:uiPriority="73"/>
+    <w:lsdException w:name="Light Shading Accent 6" w:uiPriority="60"/>
+    <w:lsdException w:name="Light List Accent 6" w:uiPriority="61"/>
+    <w:lsdException w:name="Light Grid Accent 6" w:uiPriority="62"/>
+    <w:lsdException w:name="Medium Shading 1 Accent 6" w:uiPriority="63"/>
+    <w:lsdException w:name="Medium Shading 2 Accent 6" w:uiPriority="64"/>
+    <w:lsdException w:name="Medium List 1 Accent 6" w:uiPriority="65"/>
+    <w:lsdException w:name="Medium List 2 Accent 6" w:uiPriority="66"/>
+    <w:lsdException w:name="Medium Grid 1 Accent 6" w:uiPriority="67"/>
+    <w:lsdException w:name="Medium Grid 2 Accent 6" w:uiPriority="68"/>
+    <w:lsdException w:name="Medium Grid 3 Accent 6" w:uiPriority="69"/>
+    <w:lsdException w:name="Dark List Accent 6" w:uiPriority="70"/>
+    <w:lsdException w:name="Colorful Shading Accent 6" w:uiPriority="71"/>
+    <w:lsdException w:name="Colorful List Accent 6" w:uiPriority="72"/>
+    <w:lsdException w:name="Colorful Grid Accent 6" w:uiPriority="73"/>
+    <w:lsdException w:name="Subtle Emphasis" w:uiPriority="19" w:qFormat="1"/>
+    <w:lsdException w:name="Intense Emphasis" w:uiPriority="21" w:qFormat="1"/>
+    <w:lsdException w:name="Subtle Reference" w:uiPriority="31" w:qFormat="1"/>
+    <w:lsdException w:name="Intense Reference" w:uiPriority="32" w:qFormat="1"/>
+    <w:lsdException w:name="Book Title" w:uiPriority="33" w:qFormat="1"/>
+    <w:lsdException w:name="Bibliography" w:semiHidden="1" w:uiPriority="37" w:unhideWhenUsed="1"/>
+    <w:lsdException w:name="TOC Heading" w:semiHidden="1" w:uiPriority="39" w:unhideWhenUsed="1" w:qFormat="1"/>
+    <w:lsdException w:name="Plain Table 1" w:uiPriority="41"/>
+    <w:lsdException w:name="Plain Table 2" w:uiPriority="42"/>
+    <w:lsdException w:name="Plain Table 3" w:uiPriority="43"/>
+    <w:lsdException w:name="Plain Table 4" w:uiPriority="44"/>
+    <w:lsdException w:name="Plain Table 5" w:uiPriority="45"/>
+    <w:lsdException w:name="Grid Table Light" w:uiPriority="40"/>
+    <w:lsdException w:name="Grid Table 1 Light" w:uiPriority="46"/>
+    <w:lsdException w:name="Grid Table 2" w:uiPriority="47"/>
+    <w:lsdException w:name="Grid Table 3" w:uiPriority="48"/>
+    <w:lsdException w:name="Grid Table 4" w:uiPriority="49"/>
+    <w:lsdException w:name="Grid Table 5 Dark" w:uiPriority="50"/>
+    <w:lsdException w:name="Grid Table 6 Colorful" w:uiPriority="51"/>
+    <w:lsdException w:name="Grid Table 7 Colorful" w:uiPriority="52"/>
+    <w:lsdException w:name="Grid Table 1 Light Accent 1" w:uiPriority="46"/>
+    <w:lsdException w:name="Grid Table 2 Accent 1" w:uiPriority="47"/>
+    <w:lsdException w:name="Grid Table 3 Accent 1" w:uiPriority="48"/>
+    <w:lsdException w:name="Grid Table 4 Accent 1" w:uiPriority="49"/>
+    <w:lsdException w:name="Grid Table 5 Dark Accent 1" w:uiPriority="50"/>
+    <w:lsdException w:name="Grid Table 6 Colorful Accent 1" w:uiPriority="51"/>
+    <w:lsdException w:name="Grid Table 7 Colorful Accent 1" w:uiPriority="52"/>
+    <w:lsdException w:name="Grid Table 1 Light Accent 2" w:uiPriority="46"/>
+    <w:lsdException w:name="Grid Table 2 Accent 2" w:uiPriority="47"/>
+    <w:lsdException w:name="Grid Table 3 Accent 2" w:uiPriority="48"/>
+    <w:lsdException w:name="Grid Table 4 Accent 2" w:uiPriority="49"/>
+    <w:lsdException w:name="Grid Table 5 Dark Accent 2" w:uiPriority="50"/>
+    <w:lsdException w:name="Grid Table 6 Colorful Accent 2" w:uiPriority="51"/>
+    <w:lsdException w:name="Grid Table 7 Colorful Accent 2" w:uiPriority="52"/>
+    <w:lsdException w:name="Grid Table 1 Light Accent 3" w:uiPriority="46"/>
+    <w:lsdException w:name="Grid Table 2 Accent 3" w:uiPriority="47"/>
+    <w:lsdException w:name="Grid Table 3 Accent 3" w:uiPriority="48"/>
+    <w:lsdException w:name="Grid Table 4 Accent 3" w:uiPriority="49"/>
+    <w:lsdException w:name="Grid Table 5 Dark Accent 3" w:uiPriority="50"/>
+    <w:lsdException w:name="Grid Table 6 Colorful Accent 3" w:uiPriority="51"/>
+    <w:lsdException w:name="Grid Table 7 Colorful Accent 3" w:uiPriority="52"/>
+    <w:lsdException w:name="Grid Table 1 Light Accent 4" w:uiPriority="46"/>
+    <w:lsdException w:name="Grid Table 2 Accent 4" w:uiPriority="47"/>
+    <w:lsdException w:name="Grid Table 3 Accent 4" w:uiPriority="48"/>
+    <w:lsdException w:name="Grid Table 4 Accent 4" w:uiPriority="49"/>
+    <w:lsdException w:name="Grid Table 5 Dark Accent 4" w:uiPriority="50"/>
+    <w:lsdException w:name="Grid Table 6 Colorful Accent 4" w:uiPriority="51"/>
+    <w:lsdException w:name="Grid Table 7 Colorful Accent 4" w:uiPriority="52"/>
+    <w:lsdException w:name="Grid Table 1 Light Accent 5" w:uiPriority="46"/>
+    <w:lsdException w:name="Grid Table 2 Accent 5" w:uiPriority="47"/>
+    <w:lsdException w:name="Grid Table 3 Accent 5" w:uiPriority="48"/>
+    <w:lsdException w:name="Grid Table 4 Accent 5" w:uiPriority="49"/>
+    <w:lsdException w:name="Grid Table 5 Dark Accent 5" w:uiPriority="50"/>
+    <w:lsdException w:name="Grid Table 6 Colorful Accent 5" w:uiPriority="51"/>
+    <w:lsdException w:name="Grid Table 7 Colorful Accent 5" w:uiPriority="52"/>
+    <w:lsdException w:name="Grid Table 1 Light Accent 6" w:uiPriority="46"/>
+    <w:lsdException w:name="Grid Table 2 Accent 6" w:uiPriority="47"/>
+    <w:lsdException w:name="Grid Table 3 Accent 6" w:uiPriority="48"/>
+    <w:lsdException w:name="Grid Table 4 Accent 6" w:uiPriority="49"/>
+    <w:lsdException w:name="Grid Table 5 Dark Accent 6" w:uiPriority="50"/>
+    <w:lsdException w:name="Grid Table 6 Colorful Accent 6" w:uiPriority="51"/>
+    <w:lsdException w:name="Grid Table 7 Colorful Accent 6" w:uiPriority="52"/>
+    <w:lsdException w:name="List Table 1 Light" w:uiPriority="46"/>
+    <w:lsdException w:name="List Table 2" w:uiPriority="47"/>
+    <w:lsdException w:name="List Table 3" w:uiPriority="48"/>
+    <w:lsdException w:name="List Table 4" w:uiPriority="49"/>
+    <w:lsdException w:name="List Table 5 Dark" w:uiPriority="50"/>
+    <w:lsdException w:name="List Table 6 Colorful" w:uiPriority="51"/>
+    <w:lsdException w:name="List Table 7 Colorful" w:uiPriority="52"/>
+    <w:lsdException w:name="List Table 1 Light Accent 1" w:uiPriority="46"/>
+    <w:lsdException w:name="List Table 2 Accent 1" w:uiPriority="47"/>
+    <w:lsdException w:name="List Table 3 Accent 1" w:uiPriority="48"/>
+    <w:lsdException w:name="List Table 4 Accent 1" w:uiPriority="49"/>
+    <w:lsdException w:name="List Table 5 Dark Accent 1" w:uiPriority="50"/>
+    <w:lsdException w:name="List Table 6 Colorful Accent 1" w:uiPriority="51"/>
+    <w:lsdException w:name="List Table 7 Colorful Accent 1" w:uiPriority="52"/>
+    <w:lsdException w:name="List Table 1 Light Accent 2" w:uiPriority="46"/>
+    <w:lsdException w:name="List Table 2 Accent 2" w:uiPriority="47"/>
+    <w:lsdException w:name="List Table 3 Accent 2" w:uiPriority="48"/>
+    <w:lsdException w:name="List Table 4 Accent 2" w:uiPriority="49"/>
+    <w:lsdException w:name="List Table 5 Dark Accent 2" w:uiPriority="50"/>
+    <w:lsdException w:name="List Table 6 Colorful Accent 2" w:uiPriority="51"/>
+    <w:lsdException w:name="List Table 7 Colorful Accent 2" w:uiPriority="52"/>
+    <w:lsdException w:name="List Table 1 Light Accent 3" w:uiPriority="46"/>
+    <w:lsdException w:name="List Table 2 Accent 3" w:uiPriority="47"/>
+    <w:lsdException w:name="List Table 3 Accent 3" w:uiPriority="48"/>
+    <w:lsdException w:name="List Table 4 Accent 3" w:uiPriority="49"/>
+    <w:lsdException w:name="List Table 5 Dark Accent 3" w:uiPriority="50"/>
+    <w:lsdException w:name="List Table 6 Colorful Accent 3" w:uiPriority="51"/>
+    <w:lsdException w:name="List Table 7 Colorful Accent 3" w:uiPriority="52"/>
+    <w:lsdException w:name="List Table 1 Light Accent 4" w:uiPriority="46"/>
+    <w:lsdException w:name="List Table 2 Accent 4" w:uiPriority="47"/>
+    <w:lsdException w:name="List Table 3 Accent 4" w:uiPriority="48"/>
+    <w:lsdException w:name="List Table 4 Accent 4" w:uiPriority="49"/>
+    <w:lsdException w:name="List Table 5 Dark Accent 4" w:uiPriority="50"/>
+    <w:lsdException w:name="List Table 6 Colorful Accent 4" w:uiPriority="51"/>
+    <w:lsdException w:name="List Table 7 Colorful Accent 4" w:uiPriority="52"/>
+    <w:lsdException w:name="List Table 1 Light Accent 5" w:uiPriority="46"/>
+    <w:lsdException w:name="List Table 2 Accent 5" w:uiPriority="47"/>
+    <w:lsdException w:name="List Table 3 Accent 5" w:uiPriority="48"/>
+    <w:lsdException w:name="List Table 4 Accent 5" w:uiPriority="49"/>
+    <w:lsdException w:name="List Table 5 Dark Accent 5" w:uiPriority="50"/>
+    <w:lsdException w:name="List Table 6 Colorful Accent 5" w:uiPriority="51"/>
+    <w:lsdException w:name="List Table 7 Colorful Accent 5" w:uiPriority="52"/>
+    <w:lsdException w:name="List Table 1 Light Accent 6" w:uiPriority="46"/>
+    <w:lsdException w:name="List Table 2 Accent 6" w:uiPriority="47"/>
+    <w:lsdException w:name="List Table 3 Accent 6" w:uiPriority="48"/>
+    <w:lsdException w:name="List Table 4 Accent 6" w:uiPriority="49"/>
+    <w:lsdException w:name="List Table 5 Dark Accent 6" w:uiPriority="50"/>
+    <w:lsdException w:name="List Table 6 Colorful Accent 6" w:uiPriority="51"/>
+    <w:lsdException w:name="List Table 7 Colorful Accent 6" w:uiPriority="52"/>
   </w:latentStyles>
   <w:style w:type="paragraph" w:default="1" w:styleId="Normal">
     <w:name w:val="Normal"/>

</xml_diff>